<commit_message>
Adjust to the Reshaping project
</commit_message>
<xml_diff>
--- a/Instructions.docx
+++ b/Instructions.docx
@@ -1,6 +1,6 @@
 
 <file path=word/document.xml><?xml version="1.0" encoding="utf-8"?>
-<w:document xmlns:wpc="http://schemas.microsoft.com/office/word/2010/wordprocessingCanvas" xmlns:cx="http://schemas.microsoft.com/office/drawing/2014/chartex" xmlns:cx1="http://schemas.microsoft.com/office/drawing/2015/9/8/chartex" xmlns:cx2="http://schemas.microsoft.com/office/drawing/2015/10/21/chartex" xmlns:cx3="http://schemas.microsoft.com/office/drawing/2016/5/9/chartex" xmlns:cx4="http://schemas.microsoft.com/office/drawing/2016/5/10/chartex" xmlns:cx5="http://schemas.microsoft.com/office/drawing/2016/5/11/chartex" xmlns:cx6="http://schemas.microsoft.com/office/drawing/2016/5/12/chartex" xmlns:cx7="http://schemas.microsoft.com/office/drawing/2016/5/13/chartex" xmlns:cx8="http://schemas.microsoft.com/office/drawing/2016/5/14/chartex" xmlns:mc="http://schemas.openxmlformats.org/markup-compatibility/2006" xmlns:aink="http://schemas.microsoft.com/office/drawing/2016/ink" xmlns:am3d="http://schemas.microsoft.com/office/drawing/2017/model3d" xmlns:o="urn:schemas-microsoft-com:office:office" xmlns:oel="http://schemas.microsoft.com/office/2019/extlst" xmlns:r="http://schemas.openxmlformats.org/officeDocument/2006/relationships" xmlns:m="http://schemas.openxmlformats.org/officeDocument/2006/math" xmlns:v="urn:schemas-microsoft-com:vml" xmlns:wp14="http://schemas.microsoft.com/office/word/2010/wordprocessingDrawing" xmlns:wp="http://schemas.openxmlformats.org/drawingml/2006/wordprocessingDrawing" xmlns:w10="urn:schemas-microsoft-com:office:word" xmlns:w="http://schemas.openxmlformats.org/wordprocessingml/2006/main" xmlns:w14="http://schemas.microsoft.com/office/word/2010/wordml" xmlns:w15="http://schemas.microsoft.com/office/word/2012/wordml" xmlns:w16cex="http://schemas.microsoft.com/office/word/2018/wordml/cex" xmlns:w16cid="http://schemas.microsoft.com/office/word/2016/wordml/cid" xmlns:w16="http://schemas.microsoft.com/office/word/2018/wordml" xmlns:w16du="http://schemas.microsoft.com/office/word/2023/wordml/word16du" xmlns:w16sdtdh="http://schemas.microsoft.com/office/word/2020/wordml/sdtdatahash" xmlns:w16se="http://schemas.microsoft.com/office/word/2015/wordml/symex" xmlns:wpg="http://schemas.microsoft.com/office/word/2010/wordprocessingGroup" xmlns:wpi="http://schemas.microsoft.com/office/word/2010/wordprocessingInk" xmlns:wne="http://schemas.microsoft.com/office/word/2006/wordml" xmlns:wps="http://schemas.microsoft.com/office/word/2010/wordprocessingShape" mc:Ignorable="w14 w15 w16se w16cid w16 w16cex w16sdtdh wp14">
+<w:document xmlns:wpc="http://schemas.microsoft.com/office/word/2010/wordprocessingCanvas" xmlns:cx="http://schemas.microsoft.com/office/drawing/2014/chartex" xmlns:cx1="http://schemas.microsoft.com/office/drawing/2015/9/8/chartex" xmlns:cx2="http://schemas.microsoft.com/office/drawing/2015/10/21/chartex" xmlns:cx3="http://schemas.microsoft.com/office/drawing/2016/5/9/chartex" xmlns:cx4="http://schemas.microsoft.com/office/drawing/2016/5/10/chartex" xmlns:cx5="http://schemas.microsoft.com/office/drawing/2016/5/11/chartex" xmlns:cx6="http://schemas.microsoft.com/office/drawing/2016/5/12/chartex" xmlns:cx7="http://schemas.microsoft.com/office/drawing/2016/5/13/chartex" xmlns:cx8="http://schemas.microsoft.com/office/drawing/2016/5/14/chartex" xmlns:mc="http://schemas.openxmlformats.org/markup-compatibility/2006" xmlns:aink="http://schemas.microsoft.com/office/drawing/2016/ink" xmlns:am3d="http://schemas.microsoft.com/office/drawing/2017/model3d" xmlns:o="urn:schemas-microsoft-com:office:office" xmlns:oel="http://schemas.microsoft.com/office/2019/extlst" xmlns:r="http://schemas.openxmlformats.org/officeDocument/2006/relationships" xmlns:m="http://schemas.openxmlformats.org/officeDocument/2006/math" xmlns:v="urn:schemas-microsoft-com:vml" xmlns:wp14="http://schemas.microsoft.com/office/word/2010/wordprocessingDrawing" xmlns:wp="http://schemas.openxmlformats.org/drawingml/2006/wordprocessingDrawing" xmlns:w10="urn:schemas-microsoft-com:office:word" xmlns:w="http://schemas.openxmlformats.org/wordprocessingml/2006/main" xmlns:w14="http://schemas.microsoft.com/office/word/2010/wordml" xmlns:w15="http://schemas.microsoft.com/office/word/2012/wordml" xmlns:w16cex="http://schemas.microsoft.com/office/word/2018/wordml/cex" xmlns:w16cid="http://schemas.microsoft.com/office/word/2016/wordml/cid" xmlns:w16="http://schemas.microsoft.com/office/word/2018/wordml" xmlns:w16sdtdh="http://schemas.microsoft.com/office/word/2020/wordml/sdtdatahash" xmlns:w16se="http://schemas.microsoft.com/office/word/2015/wordml/symex" xmlns:wpg="http://schemas.microsoft.com/office/word/2010/wordprocessingGroup" xmlns:wpi="http://schemas.microsoft.com/office/word/2010/wordprocessingInk" xmlns:wne="http://schemas.microsoft.com/office/word/2006/wordml" xmlns:wps="http://schemas.microsoft.com/office/word/2010/wordprocessingShape" mc:Ignorable="w14 w15 w16se w16cid w16 w16cex w16sdtdh wp14">
   <w:body>
     <w:p>
       <w:pPr>
@@ -1421,17 +1421,8 @@
           <w:sz w:val="22"/>
           <w:szCs w:val="22"/>
         </w:rPr>
-        <w:t xml:space="preserve"> within </w:t>
-      </w:r>
-      <w:proofErr w:type="gramStart"/>
-      <w:r>
-        <w:rPr>
-          <w:sz w:val="22"/>
-          <w:szCs w:val="22"/>
-        </w:rPr>
-        <w:t>white-matter</w:t>
-      </w:r>
-      <w:proofErr w:type="gramEnd"/>
+        <w:t xml:space="preserve"> within white-matter</w:t>
+      </w:r>
       <w:r>
         <w:rPr>
           <w:sz w:val="22"/>
@@ -1486,23 +1477,7 @@
           <w:sz w:val="22"/>
           <w:szCs w:val="22"/>
         </w:rPr>
-        <w:t xml:space="preserve">axon density. In this analysis we will estimate the direction of water flow in each voxel along a white matter skeleton. Average diffusion metrics (across voxels within 25 distinct regions of interest) will be </w:t>
-      </w:r>
-      <w:proofErr w:type="gramStart"/>
-      <w:r>
-        <w:rPr>
-          <w:sz w:val="22"/>
-          <w:szCs w:val="22"/>
-        </w:rPr>
-        <w:t>calculated, and</w:t>
-      </w:r>
-      <w:proofErr w:type="gramEnd"/>
-      <w:r>
-        <w:rPr>
-          <w:sz w:val="22"/>
-          <w:szCs w:val="22"/>
-        </w:rPr>
-        <w:t xml:space="preserve"> compared between individuals with AN and HC. The between-group analyses will generate a set of </w:t>
+        <w:t xml:space="preserve">axon density. In this analysis we will estimate the direction of water flow in each voxel along a white matter skeleton. Average diffusion metrics (across voxels within 25 distinct regions of interest) will be calculated, and compared between individuals with AN and HC. The between-group analyses will generate a set of </w:t>
       </w:r>
       <w:r>
         <w:rPr>
@@ -1660,7 +1635,7 @@
           <w:szCs w:val="22"/>
         </w:rPr>
         <w:drawing>
-          <wp:inline distT="0" distB="0" distL="0" distR="0" wp14:anchorId="1098FF84" wp14:editId="4A52BF87">
+          <wp:inline distT="0" distB="0" distL="0" distR="0" wp14:anchorId="6F682615" wp14:editId="0989D8F0">
             <wp:extent cx="3300822" cy="2997769"/>
             <wp:effectExtent l="0" t="0" r="1270" b="0"/>
             <wp:docPr id="8" name="Picture 8" descr="Graphical user interface, application&#10;&#10;Description automatically generated"/>
@@ -1717,30 +1692,7 @@
           <w:sz w:val="22"/>
           <w:szCs w:val="22"/>
         </w:rPr>
-        <w:t xml:space="preserve">Save the folder to a location you have access </w:t>
-      </w:r>
-      <w:proofErr w:type="gramStart"/>
-      <w:r>
-        <w:rPr>
-          <w:sz w:val="22"/>
-          <w:szCs w:val="22"/>
-        </w:rPr>
-        <w:t>to, and</w:t>
-      </w:r>
-      <w:proofErr w:type="gramEnd"/>
-      <w:r>
-        <w:rPr>
-          <w:sz w:val="22"/>
-          <w:szCs w:val="22"/>
-        </w:rPr>
-        <w:t xml:space="preserve"> </w:t>
-      </w:r>
-      <w:r>
-        <w:rPr>
-          <w:sz w:val="22"/>
-          <w:szCs w:val="22"/>
-        </w:rPr>
-        <w:t xml:space="preserve">rename the </w:t>
+        <w:t xml:space="preserve">Save the folder to a location you have access to, and rename the </w:t>
       </w:r>
       <w:proofErr w:type="spellStart"/>
       <w:r>
@@ -1781,14 +1733,7 @@
           <w:sz w:val="22"/>
           <w:szCs w:val="22"/>
         </w:rPr>
-        <w:t xml:space="preserve">Next, </w:t>
-      </w:r>
-      <w:r>
-        <w:rPr>
-          <w:sz w:val="22"/>
-          <w:szCs w:val="22"/>
-        </w:rPr>
-        <w:t xml:space="preserve">move your </w:t>
+        <w:t xml:space="preserve">Next, move your </w:t>
       </w:r>
       <w:proofErr w:type="spellStart"/>
       <w:r>
@@ -1804,14 +1749,7 @@
           <w:sz w:val="22"/>
           <w:szCs w:val="22"/>
         </w:rPr>
-        <w:t xml:space="preserve"> data to the Data folder inside the ENIGMA_AN_DTI</w:t>
-      </w:r>
-      <w:r>
-        <w:rPr>
-          <w:sz w:val="22"/>
-          <w:szCs w:val="22"/>
-        </w:rPr>
-        <w:t>/</w:t>
+        <w:t xml:space="preserve"> data to the Data folder inside the ENIGMA_AN_DTI/</w:t>
       </w:r>
       <w:proofErr w:type="spellStart"/>
       <w:r>
@@ -1834,14 +1772,7 @@
           <w:sz w:val="22"/>
           <w:szCs w:val="22"/>
         </w:rPr>
-        <w:t xml:space="preserve">. Please </w:t>
-      </w:r>
-      <w:r>
-        <w:rPr>
-          <w:sz w:val="22"/>
-          <w:szCs w:val="22"/>
-        </w:rPr>
-        <w:t xml:space="preserve">structure your </w:t>
+        <w:t xml:space="preserve">. Please structure your </w:t>
       </w:r>
       <w:r>
         <w:rPr>
@@ -1855,42 +1786,14 @@
           <w:sz w:val="22"/>
           <w:szCs w:val="22"/>
         </w:rPr>
-        <w:t>data according to the BIDS structure</w:t>
-      </w:r>
-      <w:r>
-        <w:rPr>
-          <w:sz w:val="22"/>
-          <w:szCs w:val="22"/>
-        </w:rPr>
-        <w:t xml:space="preserve"> (see example below)</w:t>
-      </w:r>
-      <w:r>
-        <w:rPr>
-          <w:sz w:val="22"/>
-          <w:szCs w:val="22"/>
-        </w:rPr>
-        <w:t>. This will ensure that all the scripts work as intended.</w:t>
-      </w:r>
-      <w:r>
-        <w:rPr>
-          <w:sz w:val="22"/>
-          <w:szCs w:val="22"/>
-        </w:rPr>
-        <w:t xml:space="preserve"> </w:t>
-      </w:r>
-      <w:r>
-        <w:rPr>
-          <w:sz w:val="22"/>
-          <w:szCs w:val="22"/>
-        </w:rPr>
-        <w:t>As we proceed through the instructions, pay attention to the folder names, as the scripts are designed to work on these names – changing the folder names could lead to the code not working.</w:t>
-      </w:r>
-      <w:r>
-        <w:rPr>
-          <w:sz w:val="22"/>
-          <w:szCs w:val="22"/>
-        </w:rPr>
-        <w:t xml:space="preserve"> </w:t>
+        <w:t xml:space="preserve">data according to the BIDS structure (see example below). This will ensure that all the scripts work as intended. </w:t>
+      </w:r>
+      <w:r>
+        <w:rPr>
+          <w:sz w:val="22"/>
+          <w:szCs w:val="22"/>
+        </w:rPr>
+        <w:t xml:space="preserve">As we proceed through the instructions, pay attention to the folder names, as the scripts are designed to work on these names – changing the folder names could lead to the code not working. </w:t>
       </w:r>
     </w:p>
     <w:p>
@@ -1900,7 +1803,7 @@
         </w:rPr>
         <w:lastRenderedPageBreak/>
         <w:drawing>
-          <wp:inline distT="0" distB="0" distL="0" distR="0" wp14:anchorId="06F691D2" wp14:editId="15ED066B">
+          <wp:inline distT="0" distB="0" distL="0" distR="0" wp14:anchorId="0854127C" wp14:editId="1C55C15E">
             <wp:extent cx="5943600" cy="1033145"/>
             <wp:effectExtent l="0" t="0" r="0" b="0"/>
             <wp:docPr id="5" name="Picture 5" descr="Background pattern&#10;&#10;Description automatically generated"/>
@@ -1936,22 +1839,14 @@
         </w:drawing>
       </w:r>
     </w:p>
-    <w:p>
-      <w:pPr>
-        <w:pStyle w:val="Heading2"/>
-      </w:pPr>
-    </w:p>
+    <w:p/>
     <w:p>
       <w:bookmarkStart w:id="3" w:name="_Toc135669417"/>
       <w:r>
         <w:t>Throughout the document you may see the $ sign followed by a generic name. This is simply indicating a variable. For example, we may use $sub to refer to a subject id that changes – in the code you would replace $sub with the actual subject id (e.g., sub-101).</w:t>
       </w:r>
     </w:p>
-    <w:p>
-      <w:pPr>
-        <w:pStyle w:val="Heading2"/>
-      </w:pPr>
-    </w:p>
+    <w:p/>
     <w:p>
       <w:pPr>
         <w:pStyle w:val="Heading2"/>
@@ -2274,21 +2169,12 @@
           <w:szCs w:val="22"/>
         </w:rPr>
       </w:pPr>
-      <w:proofErr w:type="gramStart"/>
-      <w:r>
-        <w:rPr>
-          <w:sz w:val="22"/>
-          <w:szCs w:val="22"/>
-        </w:rPr>
-        <w:t>In the event that</w:t>
-      </w:r>
-      <w:proofErr w:type="gramEnd"/>
-      <w:r>
-        <w:rPr>
-          <w:sz w:val="22"/>
-          <w:szCs w:val="22"/>
-        </w:rPr>
-        <w:t xml:space="preserve"> artifacts are observed, you can remove them using the </w:t>
+      <w:r>
+        <w:rPr>
+          <w:sz w:val="22"/>
+          <w:szCs w:val="22"/>
+        </w:rPr>
+        <w:t xml:space="preserve">In the event that artifacts are observed, you can remove them using the </w:t>
       </w:r>
       <w:proofErr w:type="spellStart"/>
       <w:r>
@@ -2475,23 +2361,7 @@
           <w:sz w:val="22"/>
           <w:szCs w:val="22"/>
         </w:rPr>
-        <w:t xml:space="preserve">complete </w:t>
-      </w:r>
-      <w:proofErr w:type="gramStart"/>
-      <w:r>
-        <w:rPr>
-          <w:sz w:val="22"/>
-          <w:szCs w:val="22"/>
-        </w:rPr>
-        <w:t>all of</w:t>
-      </w:r>
-      <w:proofErr w:type="gramEnd"/>
-      <w:r>
-        <w:rPr>
-          <w:sz w:val="22"/>
-          <w:szCs w:val="22"/>
-        </w:rPr>
-        <w:t xml:space="preserve"> the steps</w:t>
+        <w:t>complete all of the steps</w:t>
       </w:r>
       <w:r>
         <w:rPr>
@@ -3238,20 +3108,9 @@
           <w:sz w:val="22"/>
           <w:szCs w:val="22"/>
         </w:rPr>
-        <w:t>eddy_</w:t>
-      </w:r>
-      <w:proofErr w:type="gramStart"/>
-      <w:r>
-        <w:rPr>
-          <w:rFonts w:asciiTheme="minorHAnsi" w:eastAsiaTheme="minorHAnsi" w:hAnsiTheme="minorHAnsi" w:cstheme="minorHAnsi"/>
-          <w:color w:val="7030A0"/>
-          <w:sz w:val="22"/>
-          <w:szCs w:val="22"/>
-        </w:rPr>
-        <w:t>params.json</w:t>
+        <w:t>eddy_params.json</w:t>
       </w:r>
       <w:proofErr w:type="spellEnd"/>
-      <w:proofErr w:type="gramEnd"/>
     </w:p>
     <w:p>
       <w:pPr>
@@ -3265,6 +3124,12 @@
       </w:pPr>
     </w:p>
     <w:p>
+      <w:pPr>
+        <w:rPr>
+          <w:rFonts w:ascii="Calibri" w:hAnsi="Calibri" w:cs="Calibri"/>
+          <w:color w:val="000000"/>
+        </w:rPr>
+      </w:pPr>
       <w:r>
         <w:rPr>
           <w:rFonts w:eastAsiaTheme="minorHAnsi"/>
@@ -3282,9 +3147,9 @@
           <w:sz w:val="22"/>
           <w:szCs w:val="22"/>
         </w:rPr>
-        <w:t>eddy_</w:t>
-      </w:r>
-      <w:proofErr w:type="gramStart"/>
+        <w:t>eddy_params.json</w:t>
+      </w:r>
+      <w:proofErr w:type="spellEnd"/>
       <w:r>
         <w:rPr>
           <w:rFonts w:eastAsiaTheme="minorHAnsi"/>
@@ -3292,10 +3157,28 @@
           <w:sz w:val="22"/>
           <w:szCs w:val="22"/>
         </w:rPr>
-        <w:t>params.json</w:t>
+        <w:t xml:space="preserve"> content is </w:t>
+      </w:r>
+      <w:r>
+        <w:rPr>
+          <w:rFonts w:eastAsiaTheme="minorHAnsi"/>
+          <w:color w:val="000000"/>
+          <w:sz w:val="22"/>
+          <w:szCs w:val="22"/>
+        </w:rPr>
+        <w:t xml:space="preserve">on the </w:t>
+      </w:r>
+      <w:proofErr w:type="spellStart"/>
+      <w:r>
+        <w:rPr>
+          <w:rFonts w:eastAsiaTheme="minorHAnsi"/>
+          <w:color w:val="000000"/>
+          <w:sz w:val="22"/>
+          <w:szCs w:val="22"/>
+        </w:rPr>
+        <w:t>Github</w:t>
       </w:r>
       <w:proofErr w:type="spellEnd"/>
-      <w:proofErr w:type="gramEnd"/>
       <w:r>
         <w:rPr>
           <w:rFonts w:eastAsiaTheme="minorHAnsi"/>
@@ -3303,7 +3186,7 @@
           <w:sz w:val="22"/>
           <w:szCs w:val="22"/>
         </w:rPr>
-        <w:t xml:space="preserve"> content is </w:t>
+        <w:t xml:space="preserve"> repo</w:t>
       </w:r>
       <w:r>
         <w:rPr>
@@ -3312,7 +3195,88 @@
           <w:sz w:val="22"/>
           <w:szCs w:val="22"/>
         </w:rPr>
-        <w:t xml:space="preserve">on the </w:t>
+        <w:t>sitory</w:t>
+      </w:r>
+      <w:r>
+        <w:rPr>
+          <w:rFonts w:eastAsiaTheme="minorHAnsi"/>
+          <w:color w:val="000000"/>
+          <w:sz w:val="22"/>
+          <w:szCs w:val="22"/>
+        </w:rPr>
+        <w:t xml:space="preserve"> (within </w:t>
+      </w:r>
+      <w:r>
+        <w:rPr>
+          <w:rFonts w:eastAsiaTheme="minorHAnsi"/>
+          <w:color w:val="000000"/>
+          <w:sz w:val="22"/>
+          <w:szCs w:val="22"/>
+        </w:rPr>
+        <w:t xml:space="preserve">the </w:t>
+      </w:r>
+      <w:r>
+        <w:rPr>
+          <w:rFonts w:eastAsiaTheme="minorHAnsi"/>
+          <w:color w:val="000000"/>
+          <w:sz w:val="22"/>
+          <w:szCs w:val="22"/>
+        </w:rPr>
+        <w:t>preprocessing folder)</w:t>
+      </w:r>
+      <w:r>
+        <w:rPr>
+          <w:rFonts w:eastAsiaTheme="minorHAnsi"/>
+          <w:color w:val="000000"/>
+          <w:sz w:val="22"/>
+          <w:szCs w:val="22"/>
+        </w:rPr>
+        <w:t xml:space="preserve">. You </w:t>
+      </w:r>
+      <w:r>
+        <w:rPr>
+          <w:rFonts w:eastAsiaTheme="minorHAnsi"/>
+          <w:color w:val="000000"/>
+          <w:sz w:val="22"/>
+          <w:szCs w:val="22"/>
+        </w:rPr>
+        <w:t xml:space="preserve">will need to provide your own </w:t>
+      </w:r>
+      <w:r>
+        <w:rPr>
+          <w:rFonts w:eastAsiaTheme="minorHAnsi"/>
+          <w:color w:val="000000"/>
+          <w:sz w:val="22"/>
+          <w:szCs w:val="22"/>
+        </w:rPr>
+        <w:t xml:space="preserve">slice order information (in </w:t>
+      </w:r>
+      <w:r>
+        <w:rPr>
+          <w:rFonts w:eastAsiaTheme="minorHAnsi"/>
+          <w:color w:val="000000"/>
+          <w:sz w:val="22"/>
+          <w:szCs w:val="22"/>
+        </w:rPr>
+        <w:t xml:space="preserve">a file called </w:t>
+      </w:r>
+      <w:r>
+        <w:rPr>
+          <w:rFonts w:eastAsiaTheme="minorHAnsi"/>
+          <w:color w:val="000000"/>
+          <w:sz w:val="22"/>
+          <w:szCs w:val="22"/>
+        </w:rPr>
+        <w:t xml:space="preserve">slspec.txt) and </w:t>
+      </w:r>
+      <w:r>
+        <w:rPr>
+          <w:rFonts w:eastAsiaTheme="minorHAnsi"/>
+          <w:color w:val="000000"/>
+          <w:sz w:val="22"/>
+          <w:szCs w:val="22"/>
+        </w:rPr>
+        <w:t xml:space="preserve">specify </w:t>
       </w:r>
       <w:proofErr w:type="spellStart"/>
       <w:r>
@@ -3322,7 +3286,7 @@
           <w:sz w:val="22"/>
           <w:szCs w:val="22"/>
         </w:rPr>
-        <w:t>Github</w:t>
+        <w:t>mporder</w:t>
       </w:r>
       <w:proofErr w:type="spellEnd"/>
       <w:r>
@@ -3332,7 +3296,7 @@
           <w:sz w:val="22"/>
           <w:szCs w:val="22"/>
         </w:rPr>
-        <w:t xml:space="preserve"> repo</w:t>
+        <w:t xml:space="preserve"> </w:t>
       </w:r>
       <w:r>
         <w:rPr>
@@ -3341,7 +3305,7 @@
           <w:sz w:val="22"/>
           <w:szCs w:val="22"/>
         </w:rPr>
-        <w:t>sitory</w:t>
+        <w:t>after following</w:t>
       </w:r>
       <w:r>
         <w:rPr>
@@ -3350,7 +3314,7 @@
           <w:sz w:val="22"/>
           <w:szCs w:val="22"/>
         </w:rPr>
-        <w:t xml:space="preserve"> (within </w:t>
+        <w:t xml:space="preserve"> the guidelines provided </w:t>
       </w:r>
       <w:r>
         <w:rPr>
@@ -3359,7 +3323,7 @@
           <w:sz w:val="22"/>
           <w:szCs w:val="22"/>
         </w:rPr>
-        <w:t xml:space="preserve">the </w:t>
+        <w:t>by FSL (</w:t>
       </w:r>
       <w:r>
         <w:rPr>
@@ -3368,8 +3332,9 @@
           <w:sz w:val="22"/>
           <w:szCs w:val="22"/>
         </w:rPr>
-        <w:t>preprocessing folder)</w:t>
-      </w:r>
+        <w:t>https://fsl.fmrib.ox.ac.uk/fsl/fslwiki/eddy/UsersGuide#A--</w:t>
+      </w:r>
+      <w:proofErr w:type="spellStart"/>
       <w:r>
         <w:rPr>
           <w:rFonts w:eastAsiaTheme="minorHAnsi"/>
@@ -3377,8 +3342,9 @@
           <w:sz w:val="22"/>
           <w:szCs w:val="22"/>
         </w:rPr>
-        <w:t xml:space="preserve">. You </w:t>
-      </w:r>
+        <w:t>mporder</w:t>
+      </w:r>
+      <w:proofErr w:type="spellEnd"/>
       <w:r>
         <w:rPr>
           <w:rFonts w:eastAsiaTheme="minorHAnsi"/>
@@ -3386,7 +3352,7 @@
           <w:sz w:val="22"/>
           <w:szCs w:val="22"/>
         </w:rPr>
-        <w:t xml:space="preserve">will need to provide your own </w:t>
+        <w:t xml:space="preserve">) </w:t>
       </w:r>
       <w:r>
         <w:rPr>
@@ -3395,118 +3361,6 @@
           <w:sz w:val="22"/>
           <w:szCs w:val="22"/>
         </w:rPr>
-        <w:t xml:space="preserve">slice order information (in </w:t>
-      </w:r>
-      <w:r>
-        <w:rPr>
-          <w:rFonts w:eastAsiaTheme="minorHAnsi"/>
-          <w:color w:val="000000"/>
-          <w:sz w:val="22"/>
-          <w:szCs w:val="22"/>
-        </w:rPr>
-        <w:t xml:space="preserve">a file called </w:t>
-      </w:r>
-      <w:r>
-        <w:rPr>
-          <w:rFonts w:eastAsiaTheme="minorHAnsi"/>
-          <w:color w:val="000000"/>
-          <w:sz w:val="22"/>
-          <w:szCs w:val="22"/>
-        </w:rPr>
-        <w:t xml:space="preserve">slspec.txt) and </w:t>
-      </w:r>
-      <w:r>
-        <w:rPr>
-          <w:rFonts w:eastAsiaTheme="minorHAnsi"/>
-          <w:color w:val="000000"/>
-          <w:sz w:val="22"/>
-          <w:szCs w:val="22"/>
-        </w:rPr>
-        <w:t xml:space="preserve">specify </w:t>
-      </w:r>
-      <w:proofErr w:type="spellStart"/>
-      <w:r>
-        <w:rPr>
-          <w:rFonts w:eastAsiaTheme="minorHAnsi"/>
-          <w:color w:val="000000"/>
-          <w:sz w:val="22"/>
-          <w:szCs w:val="22"/>
-        </w:rPr>
-        <w:t>mporder</w:t>
-      </w:r>
-      <w:proofErr w:type="spellEnd"/>
-      <w:r>
-        <w:rPr>
-          <w:rFonts w:eastAsiaTheme="minorHAnsi"/>
-          <w:color w:val="000000"/>
-          <w:sz w:val="22"/>
-          <w:szCs w:val="22"/>
-        </w:rPr>
-        <w:t xml:space="preserve"> </w:t>
-      </w:r>
-      <w:r>
-        <w:rPr>
-          <w:rFonts w:eastAsiaTheme="minorHAnsi"/>
-          <w:color w:val="000000"/>
-          <w:sz w:val="22"/>
-          <w:szCs w:val="22"/>
-        </w:rPr>
-        <w:t>after following</w:t>
-      </w:r>
-      <w:r>
-        <w:rPr>
-          <w:rFonts w:eastAsiaTheme="minorHAnsi"/>
-          <w:color w:val="000000"/>
-          <w:sz w:val="22"/>
-          <w:szCs w:val="22"/>
-        </w:rPr>
-        <w:t xml:space="preserve"> the guidelines provided </w:t>
-      </w:r>
-      <w:r>
-        <w:rPr>
-          <w:rFonts w:eastAsiaTheme="minorHAnsi"/>
-          <w:color w:val="000000"/>
-          <w:sz w:val="22"/>
-          <w:szCs w:val="22"/>
-        </w:rPr>
-        <w:t>by FSL (</w:t>
-      </w:r>
-      <w:r>
-        <w:rPr>
-          <w:rFonts w:eastAsiaTheme="minorHAnsi"/>
-          <w:color w:val="000000"/>
-          <w:sz w:val="22"/>
-          <w:szCs w:val="22"/>
-        </w:rPr>
-        <w:t>https://fsl.fmrib.ox.ac.uk/fsl/fslwiki/eddy/UsersGuide#A--</w:t>
-      </w:r>
-      <w:proofErr w:type="spellStart"/>
-      <w:r>
-        <w:rPr>
-          <w:rFonts w:eastAsiaTheme="minorHAnsi"/>
-          <w:color w:val="000000"/>
-          <w:sz w:val="22"/>
-          <w:szCs w:val="22"/>
-        </w:rPr>
-        <w:t>mporder</w:t>
-      </w:r>
-      <w:proofErr w:type="spellEnd"/>
-      <w:r>
-        <w:rPr>
-          <w:rFonts w:eastAsiaTheme="minorHAnsi"/>
-          <w:color w:val="000000"/>
-          <w:sz w:val="22"/>
-          <w:szCs w:val="22"/>
-        </w:rPr>
-        <w:t xml:space="preserve">) </w:t>
-      </w:r>
-      <w:r>
-        <w:rPr>
-          <w:rFonts w:eastAsiaTheme="minorHAnsi"/>
-          <w:color w:val="000000"/>
-          <w:sz w:val="22"/>
-          <w:szCs w:val="22"/>
-        </w:rPr>
         <w:t>to identify a reasonable parameter</w:t>
       </w:r>
       <w:r>
@@ -3517,6 +3371,7 @@
         <w:t>.</w:t>
       </w:r>
     </w:p>
+    <w:p/>
     <w:p>
       <w:pPr>
         <w:pStyle w:val="Heading2"/>
@@ -3590,15 +3445,7 @@
             <w:sz w:val="22"/>
             <w:szCs w:val="22"/>
           </w:rPr>
-          <w:t>FS</w:t>
-        </w:r>
-        <w:r>
-          <w:rPr>
-            <w:rStyle w:val="Hyperlink"/>
-            <w:sz w:val="22"/>
-            <w:szCs w:val="22"/>
-          </w:rPr>
-          <w:t>L</w:t>
+          <w:t>FSL</w:t>
         </w:r>
       </w:hyperlink>
       <w:r>
@@ -3615,23 +3462,7 @@
             <w:sz w:val="22"/>
             <w:szCs w:val="22"/>
           </w:rPr>
-          <w:t>mrt</w:t>
-        </w:r>
-        <w:r>
-          <w:rPr>
-            <w:rStyle w:val="Hyperlink"/>
-            <w:sz w:val="22"/>
-            <w:szCs w:val="22"/>
-          </w:rPr>
-          <w:t>r</w:t>
-        </w:r>
-        <w:r>
-          <w:rPr>
-            <w:rStyle w:val="Hyperlink"/>
-            <w:sz w:val="22"/>
-            <w:szCs w:val="22"/>
-          </w:rPr>
-          <w:t>ix</w:t>
+          <w:t>mrtrix</w:t>
         </w:r>
       </w:hyperlink>
       <w:r>
@@ -4060,7 +3891,6 @@
         <w:t xml:space="preserve"> -</w:t>
       </w:r>
       <w:proofErr w:type="spellStart"/>
-      <w:proofErr w:type="gramStart"/>
       <w:r>
         <w:rPr>
           <w:rFonts w:asciiTheme="minorHAnsi" w:hAnsiTheme="minorHAnsi" w:cstheme="minorHAnsi"/>
@@ -4099,7 +3929,6 @@
         <w:t>$</w:t>
       </w:r>
       <w:proofErr w:type="spellStart"/>
-      <w:proofErr w:type="gramEnd"/>
       <w:r>
         <w:rPr>
           <w:rFonts w:asciiTheme="minorHAnsi" w:hAnsiTheme="minorHAnsi" w:cstheme="minorHAnsi"/>
@@ -4446,36 +4275,16 @@
           <w:sz w:val="22"/>
           <w:szCs w:val="22"/>
         </w:rPr>
-        <w:t>sub-101_ses-001_</w:t>
-      </w:r>
-      <w:proofErr w:type="gramStart"/>
-      <w:r>
-        <w:rPr>
-          <w:rFonts w:asciiTheme="minorHAnsi" w:hAnsiTheme="minorHAnsi" w:cstheme="minorHAnsi"/>
-          <w:color w:val="7030A0"/>
-          <w:sz w:val="22"/>
-          <w:szCs w:val="22"/>
-        </w:rPr>
-        <w:t>dwi</w:t>
-      </w:r>
-      <w:r>
-        <w:rPr>
-          <w:rFonts w:asciiTheme="minorHAnsi" w:hAnsiTheme="minorHAnsi" w:cstheme="minorHAnsi"/>
-          <w:color w:val="7030A0"/>
-          <w:sz w:val="22"/>
-          <w:szCs w:val="22"/>
-        </w:rPr>
-        <w:t>.bvec</w:t>
-      </w:r>
-      <w:proofErr w:type="gramEnd"/>
-      <w:r>
-        <w:rPr>
-          <w:rFonts w:asciiTheme="minorHAnsi" w:hAnsiTheme="minorHAnsi" w:cstheme="minorHAnsi"/>
-          <w:color w:val="7030A0"/>
-          <w:sz w:val="22"/>
-          <w:szCs w:val="22"/>
-        </w:rPr>
-        <w:t xml:space="preserve"> </w:t>
+        <w:t>sub-101_ses-001_dwi</w:t>
+      </w:r>
+      <w:r>
+        <w:rPr>
+          <w:rFonts w:asciiTheme="minorHAnsi" w:hAnsiTheme="minorHAnsi" w:cstheme="minorHAnsi"/>
+          <w:color w:val="7030A0"/>
+          <w:sz w:val="22"/>
+          <w:szCs w:val="22"/>
+        </w:rPr>
+        <w:t xml:space="preserve">.bvec </w:t>
       </w:r>
       <w:r>
         <w:rPr>
@@ -5030,9 +4839,8 @@
           <w:sz w:val="22"/>
           <w:szCs w:val="22"/>
         </w:rPr>
-        <w:t xml:space="preserve">dimensional model of the direction of water </w:t>
-      </w:r>
-      <w:proofErr w:type="gramStart"/>
+        <w:t>dimensional model of the direction of water flow</w:t>
+      </w:r>
       <w:r>
         <w:rPr>
           <w:rFonts w:eastAsiaTheme="minorHAnsi"/>
@@ -5040,7 +4848,7 @@
           <w:sz w:val="22"/>
           <w:szCs w:val="22"/>
         </w:rPr>
-        <w:t>flow</w:t>
+        <w:t>, and is described using eigenvectors and eigenvalues that indicate the direction and magnitude of water diffusion along three axes</w:t>
       </w:r>
       <w:r>
         <w:rPr>
@@ -5049,9 +4857,8 @@
           <w:sz w:val="22"/>
           <w:szCs w:val="22"/>
         </w:rPr>
-        <w:t>, and</w:t>
-      </w:r>
-      <w:proofErr w:type="gramEnd"/>
+        <w:t>,</w:t>
+      </w:r>
       <w:r>
         <w:rPr>
           <w:rFonts w:eastAsiaTheme="minorHAnsi"/>
@@ -5059,7 +4866,7 @@
           <w:sz w:val="22"/>
           <w:szCs w:val="22"/>
         </w:rPr>
-        <w:t xml:space="preserve"> is described using eigenvectors and eigenvalues that indicate the direction and magnitude of water diffusion along three axes</w:t>
+        <w:t xml:space="preserve"> in each voxel</w:t>
       </w:r>
       <w:r>
         <w:rPr>
@@ -5068,6 +4875,15 @@
           <w:sz w:val="22"/>
           <w:szCs w:val="22"/>
         </w:rPr>
+        <w:t>. Using the diffusion tensor</w:t>
+      </w:r>
+      <w:r>
+        <w:rPr>
+          <w:rFonts w:eastAsiaTheme="minorHAnsi"/>
+          <w:color w:val="000000"/>
+          <w:sz w:val="22"/>
+          <w:szCs w:val="22"/>
+        </w:rPr>
         <w:t>,</w:t>
       </w:r>
       <w:r>
@@ -5077,7 +4893,7 @@
           <w:sz w:val="22"/>
           <w:szCs w:val="22"/>
         </w:rPr>
-        <w:t xml:space="preserve"> in each voxel</w:t>
+        <w:t xml:space="preserve"> several </w:t>
       </w:r>
       <w:r>
         <w:rPr>
@@ -5086,7 +4902,7 @@
           <w:sz w:val="22"/>
           <w:szCs w:val="22"/>
         </w:rPr>
-        <w:t>. Using the diffusion tensor</w:t>
+        <w:t xml:space="preserve">metrics describing the </w:t>
       </w:r>
       <w:r>
         <w:rPr>
@@ -5095,7 +4911,7 @@
           <w:sz w:val="22"/>
           <w:szCs w:val="22"/>
         </w:rPr>
-        <w:t>,</w:t>
+        <w:t xml:space="preserve">direction of </w:t>
       </w:r>
       <w:r>
         <w:rPr>
@@ -5104,7 +4920,7 @@
           <w:sz w:val="22"/>
           <w:szCs w:val="22"/>
         </w:rPr>
-        <w:t xml:space="preserve"> several </w:t>
+        <w:t>water flow can be calculated</w:t>
       </w:r>
       <w:r>
         <w:rPr>
@@ -5113,54 +4929,7 @@
           <w:sz w:val="22"/>
           <w:szCs w:val="22"/>
         </w:rPr>
-        <w:t xml:space="preserve">metrics describing the </w:t>
-      </w:r>
-      <w:r>
-        <w:rPr>
-          <w:rFonts w:eastAsiaTheme="minorHAnsi"/>
-          <w:color w:val="000000"/>
-          <w:sz w:val="22"/>
-          <w:szCs w:val="22"/>
-        </w:rPr>
-        <w:t xml:space="preserve">direction of </w:t>
-      </w:r>
-      <w:r>
-        <w:rPr>
-          <w:rFonts w:eastAsiaTheme="minorHAnsi"/>
-          <w:color w:val="000000"/>
-          <w:sz w:val="22"/>
-          <w:szCs w:val="22"/>
-        </w:rPr>
-        <w:t xml:space="preserve">water flow can be </w:t>
-      </w:r>
-      <w:proofErr w:type="gramStart"/>
-      <w:r>
-        <w:rPr>
-          <w:rFonts w:eastAsiaTheme="minorHAnsi"/>
-          <w:color w:val="000000"/>
-          <w:sz w:val="22"/>
-          <w:szCs w:val="22"/>
-        </w:rPr>
-        <w:t>calculated</w:t>
-      </w:r>
-      <w:r>
-        <w:rPr>
-          <w:rFonts w:eastAsiaTheme="minorHAnsi"/>
-          <w:color w:val="000000"/>
-          <w:sz w:val="22"/>
-          <w:szCs w:val="22"/>
-        </w:rPr>
-        <w:t>, and</w:t>
-      </w:r>
-      <w:proofErr w:type="gramEnd"/>
-      <w:r>
-        <w:rPr>
-          <w:rFonts w:eastAsiaTheme="minorHAnsi"/>
-          <w:color w:val="000000"/>
-          <w:sz w:val="22"/>
-          <w:szCs w:val="22"/>
-        </w:rPr>
-        <w:t xml:space="preserve"> used to make inferences about the integrity of white matter throughout the brain</w:t>
+        <w:t>, and used to make inferences about the integrity of white matter throughout the brain</w:t>
       </w:r>
       <w:r>
         <w:rPr>
@@ -5429,7 +5198,6 @@
         </w:rPr>
         <w:t xml:space="preserve">will need to be completed for each </w:t>
       </w:r>
-      <w:proofErr w:type="gramStart"/>
       <w:r>
         <w:rPr>
           <w:rFonts w:eastAsiaTheme="minorHAnsi"/>
@@ -5446,9 +5214,8 @@
           <w:sz w:val="22"/>
           <w:szCs w:val="22"/>
         </w:rPr>
-        <w:t>, and</w:t>
-      </w:r>
-      <w:proofErr w:type="gramEnd"/>
+        <w:t>, and could be run in a loop.</w:t>
+      </w:r>
       <w:r>
         <w:rPr>
           <w:rFonts w:eastAsiaTheme="minorHAnsi"/>
@@ -5456,7 +5223,7 @@
           <w:sz w:val="22"/>
           <w:szCs w:val="22"/>
         </w:rPr>
-        <w:t xml:space="preserve"> could be run in a loop.</w:t>
+        <w:t xml:space="preserve"> </w:t>
       </w:r>
       <w:r>
         <w:rPr>
@@ -5465,27 +5232,362 @@
           <w:sz w:val="22"/>
           <w:szCs w:val="22"/>
         </w:rPr>
+        <w:t>Where and how?</w:t>
+      </w:r>
+    </w:p>
+    <w:p>
+      <w:pPr>
+        <w:rPr>
+          <w:rFonts w:eastAsiaTheme="minorHAnsi"/>
+          <w:color w:val="000000"/>
+          <w:sz w:val="22"/>
+          <w:szCs w:val="22"/>
+        </w:rPr>
+      </w:pPr>
+    </w:p>
+    <w:p>
+      <w:pPr>
+        <w:rPr>
+          <w:rFonts w:asciiTheme="minorHAnsi" w:eastAsiaTheme="minorHAnsi" w:hAnsiTheme="minorHAnsi" w:cstheme="minorHAnsi"/>
+          <w:color w:val="7030A0"/>
+          <w:sz w:val="22"/>
+          <w:szCs w:val="22"/>
+        </w:rPr>
+      </w:pPr>
+      <w:proofErr w:type="spellStart"/>
+      <w:r>
+        <w:rPr>
+          <w:rFonts w:asciiTheme="minorHAnsi" w:eastAsiaTheme="minorHAnsi" w:hAnsiTheme="minorHAnsi" w:cstheme="minorHAnsi"/>
+          <w:color w:val="7030A0"/>
+          <w:sz w:val="22"/>
+          <w:szCs w:val="22"/>
+        </w:rPr>
+        <w:t>dtifit</w:t>
+      </w:r>
+      <w:proofErr w:type="spellEnd"/>
+      <w:r>
+        <w:rPr>
+          <w:rFonts w:asciiTheme="minorHAnsi" w:eastAsiaTheme="minorHAnsi" w:hAnsiTheme="minorHAnsi" w:cstheme="minorHAnsi"/>
+          <w:color w:val="7030A0"/>
+          <w:sz w:val="22"/>
+          <w:szCs w:val="22"/>
+        </w:rPr>
         <w:t xml:space="preserve"> </w:t>
       </w:r>
       <w:r>
         <w:rPr>
+          <w:rFonts w:asciiTheme="minorHAnsi" w:eastAsiaTheme="minorHAnsi" w:hAnsiTheme="minorHAnsi" w:cstheme="minorHAnsi"/>
+          <w:color w:val="7030A0"/>
+          <w:sz w:val="22"/>
+          <w:szCs w:val="22"/>
+        </w:rPr>
+        <w:t>–</w:t>
+      </w:r>
+      <w:r>
+        <w:rPr>
+          <w:rFonts w:asciiTheme="minorHAnsi" w:eastAsiaTheme="minorHAnsi" w:hAnsiTheme="minorHAnsi" w:cstheme="minorHAnsi"/>
+          <w:color w:val="7030A0"/>
+          <w:sz w:val="22"/>
+          <w:szCs w:val="22"/>
+        </w:rPr>
+        <w:t>data</w:t>
+      </w:r>
+      <w:r>
+        <w:rPr>
+          <w:rFonts w:asciiTheme="minorHAnsi" w:eastAsiaTheme="minorHAnsi" w:hAnsiTheme="minorHAnsi" w:cstheme="minorHAnsi"/>
+          <w:color w:val="7030A0"/>
+          <w:sz w:val="22"/>
+          <w:szCs w:val="22"/>
+        </w:rPr>
+        <w:t>=</w:t>
+      </w:r>
+      <w:r>
+        <w:rPr>
+          <w:rFonts w:asciiTheme="minorHAnsi" w:eastAsiaTheme="minorHAnsi" w:hAnsiTheme="minorHAnsi" w:cstheme="minorHAnsi"/>
+          <w:color w:val="7030A0"/>
+          <w:sz w:val="22"/>
+          <w:szCs w:val="22"/>
+        </w:rPr>
+        <w:t>$</w:t>
+      </w:r>
+      <w:proofErr w:type="spellStart"/>
+      <w:r>
+        <w:rPr>
+          <w:rFonts w:asciiTheme="minorHAnsi" w:eastAsiaTheme="minorHAnsi" w:hAnsiTheme="minorHAnsi" w:cstheme="minorHAnsi"/>
+          <w:color w:val="7030A0"/>
+          <w:sz w:val="22"/>
+          <w:szCs w:val="22"/>
+        </w:rPr>
+        <w:t>preprocessed_dwi_image</w:t>
+      </w:r>
+      <w:proofErr w:type="spellEnd"/>
+      <w:r>
+        <w:rPr>
+          <w:rFonts w:asciiTheme="minorHAnsi" w:eastAsiaTheme="minorHAnsi" w:hAnsiTheme="minorHAnsi" w:cstheme="minorHAnsi"/>
+          <w:color w:val="7030A0"/>
+          <w:sz w:val="22"/>
+          <w:szCs w:val="22"/>
+        </w:rPr>
+        <w:t xml:space="preserve"> </w:t>
+      </w:r>
+      <w:r>
+        <w:rPr>
+          <w:rFonts w:asciiTheme="minorHAnsi" w:eastAsiaTheme="minorHAnsi" w:hAnsiTheme="minorHAnsi" w:cstheme="minorHAnsi"/>
+          <w:color w:val="7030A0"/>
+          <w:sz w:val="22"/>
+          <w:szCs w:val="22"/>
+        </w:rPr>
+        <w:t>–</w:t>
+      </w:r>
+      <w:r>
+        <w:rPr>
+          <w:rFonts w:asciiTheme="minorHAnsi" w:eastAsiaTheme="minorHAnsi" w:hAnsiTheme="minorHAnsi" w:cstheme="minorHAnsi"/>
+          <w:color w:val="7030A0"/>
+          <w:sz w:val="22"/>
+          <w:szCs w:val="22"/>
+        </w:rPr>
+        <w:t>mask=$</w:t>
+      </w:r>
+      <w:r>
+        <w:rPr>
+          <w:rFonts w:asciiTheme="minorHAnsi" w:eastAsiaTheme="minorHAnsi" w:hAnsiTheme="minorHAnsi" w:cstheme="minorHAnsi"/>
+          <w:color w:val="7030A0"/>
+          <w:sz w:val="22"/>
+          <w:szCs w:val="22"/>
+        </w:rPr>
+        <w:t>average</w:t>
+      </w:r>
+      <w:r>
+        <w:rPr>
+          <w:rFonts w:asciiTheme="minorHAnsi" w:eastAsiaTheme="minorHAnsi" w:hAnsiTheme="minorHAnsi" w:cstheme="minorHAnsi"/>
+          <w:color w:val="7030A0"/>
+          <w:sz w:val="22"/>
+          <w:szCs w:val="22"/>
+        </w:rPr>
+        <w:t>b</w:t>
+      </w:r>
+      <w:r>
+        <w:rPr>
+          <w:rFonts w:asciiTheme="minorHAnsi" w:eastAsiaTheme="minorHAnsi" w:hAnsiTheme="minorHAnsi" w:cstheme="minorHAnsi"/>
+          <w:color w:val="7030A0"/>
+          <w:sz w:val="22"/>
+          <w:szCs w:val="22"/>
+        </w:rPr>
+        <w:t>0mask</w:t>
+      </w:r>
+      <w:r>
+        <w:rPr>
+          <w:rFonts w:asciiTheme="minorHAnsi" w:eastAsiaTheme="minorHAnsi" w:hAnsiTheme="minorHAnsi" w:cstheme="minorHAnsi"/>
+          <w:color w:val="7030A0"/>
+          <w:sz w:val="22"/>
+          <w:szCs w:val="22"/>
+        </w:rPr>
+        <w:t xml:space="preserve"> </w:t>
+      </w:r>
+      <w:r>
+        <w:rPr>
+          <w:rFonts w:asciiTheme="minorHAnsi" w:eastAsiaTheme="minorHAnsi" w:hAnsiTheme="minorHAnsi" w:cstheme="minorHAnsi"/>
+          <w:color w:val="7030A0"/>
+          <w:sz w:val="22"/>
+          <w:szCs w:val="22"/>
+        </w:rPr>
+        <w:t>–</w:t>
+      </w:r>
+      <w:proofErr w:type="spellStart"/>
+      <w:r>
+        <w:rPr>
+          <w:rFonts w:asciiTheme="minorHAnsi" w:eastAsiaTheme="minorHAnsi" w:hAnsiTheme="minorHAnsi" w:cstheme="minorHAnsi"/>
+          <w:color w:val="7030A0"/>
+          <w:sz w:val="22"/>
+          <w:szCs w:val="22"/>
+        </w:rPr>
+        <w:t>bvecs</w:t>
+      </w:r>
+      <w:proofErr w:type="spellEnd"/>
+      <w:r>
+        <w:rPr>
+          <w:rFonts w:asciiTheme="minorHAnsi" w:eastAsiaTheme="minorHAnsi" w:hAnsiTheme="minorHAnsi" w:cstheme="minorHAnsi"/>
+          <w:color w:val="7030A0"/>
+          <w:sz w:val="22"/>
+          <w:szCs w:val="22"/>
+        </w:rPr>
+        <w:t>=$</w:t>
+      </w:r>
+      <w:r>
+        <w:rPr>
+          <w:rFonts w:asciiTheme="minorHAnsi" w:eastAsiaTheme="minorHAnsi" w:hAnsiTheme="minorHAnsi" w:cstheme="minorHAnsi"/>
+          <w:color w:val="7030A0"/>
+          <w:sz w:val="22"/>
+          <w:szCs w:val="22"/>
+        </w:rPr>
+        <w:t xml:space="preserve"> </w:t>
+      </w:r>
+      <w:proofErr w:type="spellStart"/>
+      <w:r>
+        <w:rPr>
+          <w:rFonts w:asciiTheme="minorHAnsi" w:eastAsiaTheme="minorHAnsi" w:hAnsiTheme="minorHAnsi" w:cstheme="minorHAnsi"/>
+          <w:color w:val="7030A0"/>
+          <w:sz w:val="22"/>
+          <w:szCs w:val="22"/>
+        </w:rPr>
+        <w:t>dwi.bvec</w:t>
+      </w:r>
+      <w:proofErr w:type="spellEnd"/>
+      <w:r>
+        <w:rPr>
+          <w:rFonts w:asciiTheme="minorHAnsi" w:eastAsiaTheme="minorHAnsi" w:hAnsiTheme="minorHAnsi" w:cstheme="minorHAnsi"/>
+          <w:color w:val="7030A0"/>
+          <w:sz w:val="22"/>
+          <w:szCs w:val="22"/>
+        </w:rPr>
+        <w:t xml:space="preserve"> </w:t>
+      </w:r>
+      <w:r>
+        <w:rPr>
+          <w:rFonts w:asciiTheme="minorHAnsi" w:eastAsiaTheme="minorHAnsi" w:hAnsiTheme="minorHAnsi" w:cstheme="minorHAnsi"/>
+          <w:color w:val="7030A0"/>
+          <w:sz w:val="22"/>
+          <w:szCs w:val="22"/>
+        </w:rPr>
+        <w:t>–</w:t>
+      </w:r>
+      <w:proofErr w:type="spellStart"/>
+      <w:r>
+        <w:rPr>
+          <w:rFonts w:asciiTheme="minorHAnsi" w:eastAsiaTheme="minorHAnsi" w:hAnsiTheme="minorHAnsi" w:cstheme="minorHAnsi"/>
+          <w:color w:val="7030A0"/>
+          <w:sz w:val="22"/>
+          <w:szCs w:val="22"/>
+        </w:rPr>
+        <w:t>bvals</w:t>
+      </w:r>
+      <w:proofErr w:type="spellEnd"/>
+      <w:r>
+        <w:rPr>
+          <w:rFonts w:asciiTheme="minorHAnsi" w:eastAsiaTheme="minorHAnsi" w:hAnsiTheme="minorHAnsi" w:cstheme="minorHAnsi"/>
+          <w:color w:val="7030A0"/>
+          <w:sz w:val="22"/>
+          <w:szCs w:val="22"/>
+        </w:rPr>
+        <w:t>=$</w:t>
+      </w:r>
+      <w:proofErr w:type="spellStart"/>
+      <w:r>
+        <w:rPr>
+          <w:rFonts w:asciiTheme="minorHAnsi" w:eastAsiaTheme="minorHAnsi" w:hAnsiTheme="minorHAnsi" w:cstheme="minorHAnsi"/>
+          <w:color w:val="7030A0"/>
+          <w:sz w:val="22"/>
+          <w:szCs w:val="22"/>
+        </w:rPr>
+        <w:t>dwi.bval</w:t>
+      </w:r>
+      <w:proofErr w:type="spellEnd"/>
+      <w:r>
+        <w:rPr>
+          <w:rFonts w:asciiTheme="minorHAnsi" w:eastAsiaTheme="minorHAnsi" w:hAnsiTheme="minorHAnsi" w:cstheme="minorHAnsi"/>
+          <w:color w:val="7030A0"/>
+          <w:sz w:val="22"/>
+          <w:szCs w:val="22"/>
+        </w:rPr>
+        <w:t xml:space="preserve"> </w:t>
+      </w:r>
+      <w:r>
+        <w:rPr>
+          <w:rFonts w:asciiTheme="minorHAnsi" w:eastAsiaTheme="minorHAnsi" w:hAnsiTheme="minorHAnsi" w:cstheme="minorHAnsi"/>
+          <w:color w:val="7030A0"/>
+          <w:sz w:val="22"/>
+          <w:szCs w:val="22"/>
+        </w:rPr>
+        <w:t>–</w:t>
+      </w:r>
+      <w:r>
+        <w:rPr>
+          <w:rFonts w:asciiTheme="minorHAnsi" w:eastAsiaTheme="minorHAnsi" w:hAnsiTheme="minorHAnsi" w:cstheme="minorHAnsi"/>
+          <w:color w:val="7030A0"/>
+          <w:sz w:val="22"/>
+          <w:szCs w:val="22"/>
+        </w:rPr>
+        <w:t>out=$</w:t>
+      </w:r>
+      <w:proofErr w:type="spellStart"/>
+      <w:r>
+        <w:rPr>
+          <w:rFonts w:asciiTheme="minorHAnsi" w:eastAsiaTheme="minorHAnsi" w:hAnsiTheme="minorHAnsi" w:cstheme="minorHAnsi"/>
+          <w:color w:val="7030A0"/>
+          <w:sz w:val="22"/>
+          <w:szCs w:val="22"/>
+        </w:rPr>
+        <w:t>outputfile</w:t>
+      </w:r>
+      <w:proofErr w:type="spellEnd"/>
+      <w:r>
+        <w:rPr>
+          <w:rFonts w:asciiTheme="minorHAnsi" w:eastAsiaTheme="minorHAnsi" w:hAnsiTheme="minorHAnsi" w:cstheme="minorHAnsi"/>
+          <w:color w:val="7030A0"/>
+          <w:sz w:val="22"/>
+          <w:szCs w:val="22"/>
+        </w:rPr>
+        <w:t xml:space="preserve"> </w:t>
+      </w:r>
+    </w:p>
+    <w:p>
+      <w:pPr>
+        <w:rPr>
+          <w:rFonts w:ascii="Menlo" w:eastAsiaTheme="minorHAnsi" w:hAnsi="Menlo" w:cs="Menlo"/>
+          <w:color w:val="7030A0"/>
+          <w:sz w:val="22"/>
+          <w:szCs w:val="22"/>
+        </w:rPr>
+      </w:pPr>
+    </w:p>
+    <w:p>
+      <w:pPr>
+        <w:rPr>
           <w:rFonts w:eastAsiaTheme="minorHAnsi"/>
-          <w:color w:val="000000"/>
-          <w:sz w:val="22"/>
-          <w:szCs w:val="22"/>
-        </w:rPr>
-        <w:t>Where and how?</w:t>
-      </w:r>
-    </w:p>
-    <w:p>
-      <w:pPr>
+          <w:sz w:val="22"/>
+          <w:szCs w:val="22"/>
+        </w:rPr>
+      </w:pPr>
+      <w:r>
         <w:rPr>
           <w:rFonts w:eastAsiaTheme="minorHAnsi"/>
-          <w:color w:val="000000"/>
-          <w:sz w:val="22"/>
-          <w:szCs w:val="22"/>
-        </w:rPr>
-      </w:pPr>
+          <w:sz w:val="22"/>
+          <w:szCs w:val="22"/>
+        </w:rPr>
+        <w:t>RD is the first eigenvalue (_L1 image), and AD can be calculated by averaging the second and third eigenvalue map files (_L2 and _L3 file</w:t>
+      </w:r>
+      <w:r>
+        <w:rPr>
+          <w:rFonts w:eastAsiaTheme="minorHAnsi"/>
+          <w:sz w:val="22"/>
+          <w:szCs w:val="22"/>
+        </w:rPr>
+        <w:t>s). You will n</w:t>
+      </w:r>
+      <w:r>
+        <w:rPr>
+          <w:rFonts w:eastAsiaTheme="minorHAnsi"/>
+          <w:sz w:val="22"/>
+          <w:szCs w:val="22"/>
+        </w:rPr>
+        <w:t>eed to rename the L1 files for every subject</w:t>
+      </w:r>
+      <w:r>
+        <w:rPr>
+          <w:rFonts w:eastAsiaTheme="minorHAnsi"/>
+          <w:sz w:val="22"/>
+          <w:szCs w:val="22"/>
+        </w:rPr>
+        <w:t>, and average the L2 and L3 files manually</w:t>
+      </w:r>
+      <w:r>
+        <w:rPr>
+          <w:rFonts w:eastAsiaTheme="minorHAnsi"/>
+          <w:sz w:val="22"/>
+          <w:szCs w:val="22"/>
+        </w:rPr>
+        <w:t>:</w:t>
+      </w:r>
     </w:p>
     <w:p>
       <w:pPr>
@@ -5496,6 +5598,45 @@
           <w:szCs w:val="22"/>
         </w:rPr>
       </w:pPr>
+    </w:p>
+    <w:p>
+      <w:pPr>
+        <w:rPr>
+          <w:rFonts w:asciiTheme="minorHAnsi" w:eastAsiaTheme="minorHAnsi" w:hAnsiTheme="minorHAnsi" w:cstheme="minorHAnsi"/>
+          <w:color w:val="7030A0"/>
+          <w:sz w:val="22"/>
+          <w:szCs w:val="22"/>
+        </w:rPr>
+      </w:pPr>
+      <w:r>
+        <w:rPr>
+          <w:rFonts w:asciiTheme="minorHAnsi" w:eastAsiaTheme="minorHAnsi" w:hAnsiTheme="minorHAnsi" w:cstheme="minorHAnsi"/>
+          <w:color w:val="7030A0"/>
+          <w:sz w:val="22"/>
+          <w:szCs w:val="22"/>
+        </w:rPr>
+        <w:t xml:space="preserve">mv $L1.rii.gz $RD.rii.gz </w:t>
+      </w:r>
+    </w:p>
+    <w:p>
+      <w:pPr>
+        <w:rPr>
+          <w:rFonts w:ascii="Menlo" w:eastAsiaTheme="minorHAnsi" w:hAnsi="Menlo" w:cs="Menlo"/>
+          <w:color w:val="7030A0"/>
+          <w:sz w:val="22"/>
+          <w:szCs w:val="22"/>
+        </w:rPr>
+      </w:pPr>
+    </w:p>
+    <w:p>
+      <w:pPr>
+        <w:rPr>
+          <w:rFonts w:asciiTheme="minorHAnsi" w:eastAsiaTheme="minorHAnsi" w:hAnsiTheme="minorHAnsi" w:cstheme="minorHAnsi"/>
+          <w:color w:val="7030A0"/>
+          <w:sz w:val="22"/>
+          <w:szCs w:val="22"/>
+        </w:rPr>
+      </w:pPr>
       <w:proofErr w:type="spellStart"/>
       <w:r>
         <w:rPr>
@@ -5504,7 +5645,7 @@
           <w:sz w:val="22"/>
           <w:szCs w:val="22"/>
         </w:rPr>
-        <w:t>dtifit</w:t>
+        <w:t>fslmaths</w:t>
       </w:r>
       <w:proofErr w:type="spellEnd"/>
       <w:r>
@@ -5514,6 +5655,15 @@
           <w:sz w:val="22"/>
           <w:szCs w:val="22"/>
         </w:rPr>
+        <w:t xml:space="preserve"> $sub/${sub}_dtifit_L3.nii.gz -add</w:t>
+      </w:r>
+      <w:r>
+        <w:rPr>
+          <w:rFonts w:asciiTheme="minorHAnsi" w:eastAsiaTheme="minorHAnsi" w:hAnsiTheme="minorHAnsi" w:cstheme="minorHAnsi"/>
+          <w:color w:val="7030A0"/>
+          <w:sz w:val="22"/>
+          <w:szCs w:val="22"/>
+        </w:rPr>
         <w:t xml:space="preserve"> </w:t>
       </w:r>
       <w:r>
@@ -5523,17 +5673,106 @@
           <w:sz w:val="22"/>
           <w:szCs w:val="22"/>
         </w:rPr>
-        <w:t>–</w:t>
-      </w:r>
-      <w:r>
+        <w:t>$sub/${sub}_dtifit_L2.nii.gz -div 2 $sub/${sub}_dtifit_AD.nii.gz</w:t>
+      </w:r>
+    </w:p>
+    <w:p>
+      <w:pPr>
+        <w:rPr>
+          <w:rFonts w:ascii="Menlo" w:eastAsiaTheme="minorHAnsi" w:hAnsi="Menlo" w:cs="Menlo"/>
+          <w:color w:val="000000"/>
+          <w:sz w:val="22"/>
+          <w:szCs w:val="22"/>
+        </w:rPr>
+      </w:pPr>
+    </w:p>
+    <w:p>
+      <w:pPr>
+        <w:rPr>
+          <w:rFonts w:eastAsiaTheme="minorHAnsi"/>
+          <w:color w:val="000000"/>
+          <w:sz w:val="22"/>
+          <w:szCs w:val="22"/>
+        </w:rPr>
+      </w:pPr>
+      <w:r>
+        <w:rPr>
+          <w:rFonts w:eastAsiaTheme="minorHAnsi"/>
+          <w:color w:val="000000"/>
+          <w:sz w:val="22"/>
+          <w:szCs w:val="22"/>
+        </w:rPr>
+        <w:t xml:space="preserve">The bash script on </w:t>
+      </w:r>
+      <w:proofErr w:type="spellStart"/>
+      <w:r>
+        <w:rPr>
+          <w:rFonts w:eastAsiaTheme="minorHAnsi"/>
+          <w:color w:val="000000"/>
+          <w:sz w:val="22"/>
+          <w:szCs w:val="22"/>
+        </w:rPr>
+        <w:t>github</w:t>
+      </w:r>
+      <w:proofErr w:type="spellEnd"/>
+      <w:r>
+        <w:rPr>
+          <w:rFonts w:eastAsiaTheme="minorHAnsi"/>
+          <w:color w:val="000000"/>
+          <w:sz w:val="22"/>
+          <w:szCs w:val="22"/>
+        </w:rPr>
+        <w:t xml:space="preserve"> (</w:t>
+      </w:r>
+      <w:proofErr w:type="spellStart"/>
+      <w:r>
+        <w:rPr>
+          <w:rFonts w:eastAsiaTheme="minorHAnsi"/>
+          <w:color w:val="000000"/>
+          <w:sz w:val="22"/>
+          <w:szCs w:val="22"/>
+        </w:rPr>
+        <w:t>tensor_metrics</w:t>
+      </w:r>
+      <w:proofErr w:type="spellEnd"/>
+      <w:r>
+        <w:rPr>
+          <w:rFonts w:eastAsiaTheme="minorHAnsi"/>
+          <w:color w:val="000000"/>
+          <w:sz w:val="22"/>
+          <w:szCs w:val="22"/>
+        </w:rPr>
+        <w:t xml:space="preserve">) will perform the tensor metric calculation in a loop. To use this script you will need to </w:t>
+      </w:r>
+      <w:r>
+        <w:rPr>
+          <w:rFonts w:eastAsiaTheme="minorHAnsi"/>
+          <w:color w:val="000000"/>
+          <w:sz w:val="22"/>
+          <w:szCs w:val="22"/>
+        </w:rPr>
+        <w:t>type the following into the command line:</w:t>
+      </w:r>
+    </w:p>
+    <w:p>
+      <w:pPr>
+        <w:rPr>
+          <w:rFonts w:ascii="Menlo" w:eastAsiaTheme="minorHAnsi" w:hAnsi="Menlo" w:cs="Menlo"/>
+          <w:color w:val="000000"/>
+          <w:sz w:val="22"/>
+          <w:szCs w:val="22"/>
+        </w:rPr>
+      </w:pPr>
+    </w:p>
+    <w:p>
+      <w:pPr>
         <w:rPr>
           <w:rFonts w:asciiTheme="minorHAnsi" w:eastAsiaTheme="minorHAnsi" w:hAnsiTheme="minorHAnsi" w:cstheme="minorHAnsi"/>
           <w:color w:val="7030A0"/>
           <w:sz w:val="22"/>
           <w:szCs w:val="22"/>
         </w:rPr>
-        <w:t>data</w:t>
-      </w:r>
+      </w:pPr>
       <w:r>
         <w:rPr>
           <w:rFonts w:asciiTheme="minorHAnsi" w:eastAsiaTheme="minorHAnsi" w:hAnsiTheme="minorHAnsi" w:cstheme="minorHAnsi"/>
@@ -5541,514 +5780,9 @@
           <w:sz w:val="22"/>
           <w:szCs w:val="22"/>
         </w:rPr>
-        <w:t>=</w:t>
-      </w:r>
-      <w:r>
-        <w:rPr>
-          <w:rFonts w:asciiTheme="minorHAnsi" w:eastAsiaTheme="minorHAnsi" w:hAnsiTheme="minorHAnsi" w:cstheme="minorHAnsi"/>
-          <w:color w:val="7030A0"/>
-          <w:sz w:val="22"/>
-          <w:szCs w:val="22"/>
-        </w:rPr>
-        <w:t>$</w:t>
+        <w:t>./</w:t>
       </w:r>
       <w:proofErr w:type="spellStart"/>
-      <w:r>
-        <w:rPr>
-          <w:rFonts w:asciiTheme="minorHAnsi" w:eastAsiaTheme="minorHAnsi" w:hAnsiTheme="minorHAnsi" w:cstheme="minorHAnsi"/>
-          <w:color w:val="7030A0"/>
-          <w:sz w:val="22"/>
-          <w:szCs w:val="22"/>
-        </w:rPr>
-        <w:t>preprocessed_dwi_image</w:t>
-      </w:r>
-      <w:proofErr w:type="spellEnd"/>
-      <w:r>
-        <w:rPr>
-          <w:rFonts w:asciiTheme="minorHAnsi" w:eastAsiaTheme="minorHAnsi" w:hAnsiTheme="minorHAnsi" w:cstheme="minorHAnsi"/>
-          <w:color w:val="7030A0"/>
-          <w:sz w:val="22"/>
-          <w:szCs w:val="22"/>
-        </w:rPr>
-        <w:t xml:space="preserve"> </w:t>
-      </w:r>
-      <w:r>
-        <w:rPr>
-          <w:rFonts w:asciiTheme="minorHAnsi" w:eastAsiaTheme="minorHAnsi" w:hAnsiTheme="minorHAnsi" w:cstheme="minorHAnsi"/>
-          <w:color w:val="7030A0"/>
-          <w:sz w:val="22"/>
-          <w:szCs w:val="22"/>
-        </w:rPr>
-        <w:t>–</w:t>
-      </w:r>
-      <w:r>
-        <w:rPr>
-          <w:rFonts w:asciiTheme="minorHAnsi" w:eastAsiaTheme="minorHAnsi" w:hAnsiTheme="minorHAnsi" w:cstheme="minorHAnsi"/>
-          <w:color w:val="7030A0"/>
-          <w:sz w:val="22"/>
-          <w:szCs w:val="22"/>
-        </w:rPr>
-        <w:t>mask=$</w:t>
-      </w:r>
-      <w:r>
-        <w:rPr>
-          <w:rFonts w:asciiTheme="minorHAnsi" w:eastAsiaTheme="minorHAnsi" w:hAnsiTheme="minorHAnsi" w:cstheme="minorHAnsi"/>
-          <w:color w:val="7030A0"/>
-          <w:sz w:val="22"/>
-          <w:szCs w:val="22"/>
-        </w:rPr>
-        <w:t>average</w:t>
-      </w:r>
-      <w:r>
-        <w:rPr>
-          <w:rFonts w:asciiTheme="minorHAnsi" w:eastAsiaTheme="minorHAnsi" w:hAnsiTheme="minorHAnsi" w:cstheme="minorHAnsi"/>
-          <w:color w:val="7030A0"/>
-          <w:sz w:val="22"/>
-          <w:szCs w:val="22"/>
-        </w:rPr>
-        <w:t>b</w:t>
-      </w:r>
-      <w:r>
-        <w:rPr>
-          <w:rFonts w:asciiTheme="minorHAnsi" w:eastAsiaTheme="minorHAnsi" w:hAnsiTheme="minorHAnsi" w:cstheme="minorHAnsi"/>
-          <w:color w:val="7030A0"/>
-          <w:sz w:val="22"/>
-          <w:szCs w:val="22"/>
-        </w:rPr>
-        <w:t>0mask</w:t>
-      </w:r>
-      <w:r>
-        <w:rPr>
-          <w:rFonts w:asciiTheme="minorHAnsi" w:eastAsiaTheme="minorHAnsi" w:hAnsiTheme="minorHAnsi" w:cstheme="minorHAnsi"/>
-          <w:color w:val="7030A0"/>
-          <w:sz w:val="22"/>
-          <w:szCs w:val="22"/>
-        </w:rPr>
-        <w:t xml:space="preserve"> </w:t>
-      </w:r>
-      <w:r>
-        <w:rPr>
-          <w:rFonts w:asciiTheme="minorHAnsi" w:eastAsiaTheme="minorHAnsi" w:hAnsiTheme="minorHAnsi" w:cstheme="minorHAnsi"/>
-          <w:color w:val="7030A0"/>
-          <w:sz w:val="22"/>
-          <w:szCs w:val="22"/>
-        </w:rPr>
-        <w:t>–</w:t>
-      </w:r>
-      <w:proofErr w:type="spellStart"/>
-      <w:r>
-        <w:rPr>
-          <w:rFonts w:asciiTheme="minorHAnsi" w:eastAsiaTheme="minorHAnsi" w:hAnsiTheme="minorHAnsi" w:cstheme="minorHAnsi"/>
-          <w:color w:val="7030A0"/>
-          <w:sz w:val="22"/>
-          <w:szCs w:val="22"/>
-        </w:rPr>
-        <w:t>bvecs</w:t>
-      </w:r>
-      <w:proofErr w:type="spellEnd"/>
-      <w:r>
-        <w:rPr>
-          <w:rFonts w:asciiTheme="minorHAnsi" w:eastAsiaTheme="minorHAnsi" w:hAnsiTheme="minorHAnsi" w:cstheme="minorHAnsi"/>
-          <w:color w:val="7030A0"/>
-          <w:sz w:val="22"/>
-          <w:szCs w:val="22"/>
-        </w:rPr>
-        <w:t>=$</w:t>
-      </w:r>
-      <w:r>
-        <w:rPr>
-          <w:rFonts w:asciiTheme="minorHAnsi" w:eastAsiaTheme="minorHAnsi" w:hAnsiTheme="minorHAnsi" w:cstheme="minorHAnsi"/>
-          <w:color w:val="7030A0"/>
-          <w:sz w:val="22"/>
-          <w:szCs w:val="22"/>
-        </w:rPr>
-        <w:t xml:space="preserve"> </w:t>
-      </w:r>
-      <w:proofErr w:type="spellStart"/>
-      <w:proofErr w:type="gramStart"/>
-      <w:r>
-        <w:rPr>
-          <w:rFonts w:asciiTheme="minorHAnsi" w:eastAsiaTheme="minorHAnsi" w:hAnsiTheme="minorHAnsi" w:cstheme="minorHAnsi"/>
-          <w:color w:val="7030A0"/>
-          <w:sz w:val="22"/>
-          <w:szCs w:val="22"/>
-        </w:rPr>
-        <w:t>dwi.bvec</w:t>
-      </w:r>
-      <w:proofErr w:type="spellEnd"/>
-      <w:proofErr w:type="gramEnd"/>
-      <w:r>
-        <w:rPr>
-          <w:rFonts w:asciiTheme="minorHAnsi" w:eastAsiaTheme="minorHAnsi" w:hAnsiTheme="minorHAnsi" w:cstheme="minorHAnsi"/>
-          <w:color w:val="7030A0"/>
-          <w:sz w:val="22"/>
-          <w:szCs w:val="22"/>
-        </w:rPr>
-        <w:t xml:space="preserve"> </w:t>
-      </w:r>
-      <w:r>
-        <w:rPr>
-          <w:rFonts w:asciiTheme="minorHAnsi" w:eastAsiaTheme="minorHAnsi" w:hAnsiTheme="minorHAnsi" w:cstheme="minorHAnsi"/>
-          <w:color w:val="7030A0"/>
-          <w:sz w:val="22"/>
-          <w:szCs w:val="22"/>
-        </w:rPr>
-        <w:t>–</w:t>
-      </w:r>
-      <w:proofErr w:type="spellStart"/>
-      <w:r>
-        <w:rPr>
-          <w:rFonts w:asciiTheme="minorHAnsi" w:eastAsiaTheme="minorHAnsi" w:hAnsiTheme="minorHAnsi" w:cstheme="minorHAnsi"/>
-          <w:color w:val="7030A0"/>
-          <w:sz w:val="22"/>
-          <w:szCs w:val="22"/>
-        </w:rPr>
-        <w:t>bvals</w:t>
-      </w:r>
-      <w:proofErr w:type="spellEnd"/>
-      <w:r>
-        <w:rPr>
-          <w:rFonts w:asciiTheme="minorHAnsi" w:eastAsiaTheme="minorHAnsi" w:hAnsiTheme="minorHAnsi" w:cstheme="minorHAnsi"/>
-          <w:color w:val="7030A0"/>
-          <w:sz w:val="22"/>
-          <w:szCs w:val="22"/>
-        </w:rPr>
-        <w:t>=$</w:t>
-      </w:r>
-      <w:proofErr w:type="spellStart"/>
-      <w:r>
-        <w:rPr>
-          <w:rFonts w:asciiTheme="minorHAnsi" w:eastAsiaTheme="minorHAnsi" w:hAnsiTheme="minorHAnsi" w:cstheme="minorHAnsi"/>
-          <w:color w:val="7030A0"/>
-          <w:sz w:val="22"/>
-          <w:szCs w:val="22"/>
-        </w:rPr>
-        <w:t>dwi.bval</w:t>
-      </w:r>
-      <w:proofErr w:type="spellEnd"/>
-      <w:r>
-        <w:rPr>
-          <w:rFonts w:asciiTheme="minorHAnsi" w:eastAsiaTheme="minorHAnsi" w:hAnsiTheme="minorHAnsi" w:cstheme="minorHAnsi"/>
-          <w:color w:val="7030A0"/>
-          <w:sz w:val="22"/>
-          <w:szCs w:val="22"/>
-        </w:rPr>
-        <w:t xml:space="preserve"> </w:t>
-      </w:r>
-      <w:r>
-        <w:rPr>
-          <w:rFonts w:asciiTheme="minorHAnsi" w:eastAsiaTheme="minorHAnsi" w:hAnsiTheme="minorHAnsi" w:cstheme="minorHAnsi"/>
-          <w:color w:val="7030A0"/>
-          <w:sz w:val="22"/>
-          <w:szCs w:val="22"/>
-        </w:rPr>
-        <w:t>–</w:t>
-      </w:r>
-      <w:r>
-        <w:rPr>
-          <w:rFonts w:asciiTheme="minorHAnsi" w:eastAsiaTheme="minorHAnsi" w:hAnsiTheme="minorHAnsi" w:cstheme="minorHAnsi"/>
-          <w:color w:val="7030A0"/>
-          <w:sz w:val="22"/>
-          <w:szCs w:val="22"/>
-        </w:rPr>
-        <w:t>out=$</w:t>
-      </w:r>
-      <w:proofErr w:type="spellStart"/>
-      <w:r>
-        <w:rPr>
-          <w:rFonts w:asciiTheme="minorHAnsi" w:eastAsiaTheme="minorHAnsi" w:hAnsiTheme="minorHAnsi" w:cstheme="minorHAnsi"/>
-          <w:color w:val="7030A0"/>
-          <w:sz w:val="22"/>
-          <w:szCs w:val="22"/>
-        </w:rPr>
-        <w:t>outputfile</w:t>
-      </w:r>
-      <w:proofErr w:type="spellEnd"/>
-      <w:r>
-        <w:rPr>
-          <w:rFonts w:asciiTheme="minorHAnsi" w:eastAsiaTheme="minorHAnsi" w:hAnsiTheme="minorHAnsi" w:cstheme="minorHAnsi"/>
-          <w:color w:val="7030A0"/>
-          <w:sz w:val="22"/>
-          <w:szCs w:val="22"/>
-        </w:rPr>
-        <w:t xml:space="preserve"> </w:t>
-      </w:r>
-    </w:p>
-    <w:p>
-      <w:pPr>
-        <w:rPr>
-          <w:rFonts w:ascii="Menlo" w:eastAsiaTheme="minorHAnsi" w:hAnsi="Menlo" w:cs="Menlo"/>
-          <w:color w:val="7030A0"/>
-          <w:sz w:val="22"/>
-          <w:szCs w:val="22"/>
-        </w:rPr>
-      </w:pPr>
-    </w:p>
-    <w:p>
-      <w:pPr>
-        <w:rPr>
-          <w:rFonts w:eastAsiaTheme="minorHAnsi"/>
-          <w:sz w:val="22"/>
-          <w:szCs w:val="22"/>
-        </w:rPr>
-      </w:pPr>
-      <w:r>
-        <w:rPr>
-          <w:rFonts w:eastAsiaTheme="minorHAnsi"/>
-          <w:sz w:val="22"/>
-          <w:szCs w:val="22"/>
-        </w:rPr>
-        <w:t>RD is the first eigenvalue (_L1 image), and AD can be calculated by averaging the second and third eigenvalue map files (_L2 and _L3 file</w:t>
-      </w:r>
-      <w:r>
-        <w:rPr>
-          <w:rFonts w:eastAsiaTheme="minorHAnsi"/>
-          <w:sz w:val="22"/>
-          <w:szCs w:val="22"/>
-        </w:rPr>
-        <w:t>s). You will n</w:t>
-      </w:r>
-      <w:r>
-        <w:rPr>
-          <w:rFonts w:eastAsiaTheme="minorHAnsi"/>
-          <w:sz w:val="22"/>
-          <w:szCs w:val="22"/>
-        </w:rPr>
-        <w:t>eed to rename the L1 files for every subject</w:t>
-      </w:r>
-      <w:r>
-        <w:rPr>
-          <w:rFonts w:eastAsiaTheme="minorHAnsi"/>
-          <w:sz w:val="22"/>
-          <w:szCs w:val="22"/>
-        </w:rPr>
-        <w:t>, and average the L2 and L3 files manually</w:t>
-      </w:r>
-      <w:r>
-        <w:rPr>
-          <w:rFonts w:eastAsiaTheme="minorHAnsi"/>
-          <w:sz w:val="22"/>
-          <w:szCs w:val="22"/>
-        </w:rPr>
-        <w:t>:</w:t>
-      </w:r>
-    </w:p>
-    <w:p>
-      <w:pPr>
-        <w:rPr>
-          <w:rFonts w:asciiTheme="minorHAnsi" w:eastAsiaTheme="minorHAnsi" w:hAnsiTheme="minorHAnsi" w:cstheme="minorHAnsi"/>
-          <w:color w:val="7030A0"/>
-          <w:sz w:val="22"/>
-          <w:szCs w:val="22"/>
-        </w:rPr>
-      </w:pPr>
-    </w:p>
-    <w:p>
-      <w:pPr>
-        <w:rPr>
-          <w:rFonts w:asciiTheme="minorHAnsi" w:eastAsiaTheme="minorHAnsi" w:hAnsiTheme="minorHAnsi" w:cstheme="minorHAnsi"/>
-          <w:color w:val="7030A0"/>
-          <w:sz w:val="22"/>
-          <w:szCs w:val="22"/>
-        </w:rPr>
-      </w:pPr>
-      <w:r>
-        <w:rPr>
-          <w:rFonts w:asciiTheme="minorHAnsi" w:eastAsiaTheme="minorHAnsi" w:hAnsiTheme="minorHAnsi" w:cstheme="minorHAnsi"/>
-          <w:color w:val="7030A0"/>
-          <w:sz w:val="22"/>
-          <w:szCs w:val="22"/>
-        </w:rPr>
-        <w:t xml:space="preserve">mv $L1.rii.gz $RD.rii.gz </w:t>
-      </w:r>
-    </w:p>
-    <w:p>
-      <w:pPr>
-        <w:rPr>
-          <w:rFonts w:ascii="Menlo" w:eastAsiaTheme="minorHAnsi" w:hAnsi="Menlo" w:cs="Menlo"/>
-          <w:color w:val="7030A0"/>
-          <w:sz w:val="22"/>
-          <w:szCs w:val="22"/>
-        </w:rPr>
-      </w:pPr>
-    </w:p>
-    <w:p>
-      <w:pPr>
-        <w:rPr>
-          <w:rFonts w:asciiTheme="minorHAnsi" w:eastAsiaTheme="minorHAnsi" w:hAnsiTheme="minorHAnsi" w:cstheme="minorHAnsi"/>
-          <w:color w:val="7030A0"/>
-          <w:sz w:val="22"/>
-          <w:szCs w:val="22"/>
-        </w:rPr>
-      </w:pPr>
-      <w:proofErr w:type="spellStart"/>
-      <w:r>
-        <w:rPr>
-          <w:rFonts w:asciiTheme="minorHAnsi" w:eastAsiaTheme="minorHAnsi" w:hAnsiTheme="minorHAnsi" w:cstheme="minorHAnsi"/>
-          <w:color w:val="7030A0"/>
-          <w:sz w:val="22"/>
-          <w:szCs w:val="22"/>
-        </w:rPr>
-        <w:t>fslmaths</w:t>
-      </w:r>
-      <w:proofErr w:type="spellEnd"/>
-      <w:r>
-        <w:rPr>
-          <w:rFonts w:asciiTheme="minorHAnsi" w:eastAsiaTheme="minorHAnsi" w:hAnsiTheme="minorHAnsi" w:cstheme="minorHAnsi"/>
-          <w:color w:val="7030A0"/>
-          <w:sz w:val="22"/>
-          <w:szCs w:val="22"/>
-        </w:rPr>
-        <w:t xml:space="preserve"> $sub/${sub}_dtifit_L3.nii.gz -add</w:t>
-      </w:r>
-      <w:r>
-        <w:rPr>
-          <w:rFonts w:asciiTheme="minorHAnsi" w:eastAsiaTheme="minorHAnsi" w:hAnsiTheme="minorHAnsi" w:cstheme="minorHAnsi"/>
-          <w:color w:val="7030A0"/>
-          <w:sz w:val="22"/>
-          <w:szCs w:val="22"/>
-        </w:rPr>
-        <w:t xml:space="preserve"> </w:t>
-      </w:r>
-      <w:r>
-        <w:rPr>
-          <w:rFonts w:asciiTheme="minorHAnsi" w:eastAsiaTheme="minorHAnsi" w:hAnsiTheme="minorHAnsi" w:cstheme="minorHAnsi"/>
-          <w:color w:val="7030A0"/>
-          <w:sz w:val="22"/>
-          <w:szCs w:val="22"/>
-        </w:rPr>
-        <w:t>$sub/${sub}_dtifit_L2.nii.gz -div 2 $sub/${sub}_dtifit_AD.nii.gz</w:t>
-      </w:r>
-    </w:p>
-    <w:p>
-      <w:pPr>
-        <w:rPr>
-          <w:rFonts w:ascii="Menlo" w:eastAsiaTheme="minorHAnsi" w:hAnsi="Menlo" w:cs="Menlo"/>
-          <w:color w:val="000000"/>
-          <w:sz w:val="22"/>
-          <w:szCs w:val="22"/>
-        </w:rPr>
-      </w:pPr>
-    </w:p>
-    <w:p>
-      <w:pPr>
-        <w:rPr>
-          <w:rFonts w:eastAsiaTheme="minorHAnsi"/>
-          <w:color w:val="000000"/>
-          <w:sz w:val="22"/>
-          <w:szCs w:val="22"/>
-        </w:rPr>
-      </w:pPr>
-      <w:r>
-        <w:rPr>
-          <w:rFonts w:eastAsiaTheme="minorHAnsi"/>
-          <w:color w:val="000000"/>
-          <w:sz w:val="22"/>
-          <w:szCs w:val="22"/>
-        </w:rPr>
-        <w:t xml:space="preserve">The bash script on </w:t>
-      </w:r>
-      <w:proofErr w:type="spellStart"/>
-      <w:r>
-        <w:rPr>
-          <w:rFonts w:eastAsiaTheme="minorHAnsi"/>
-          <w:color w:val="000000"/>
-          <w:sz w:val="22"/>
-          <w:szCs w:val="22"/>
-        </w:rPr>
-        <w:t>github</w:t>
-      </w:r>
-      <w:proofErr w:type="spellEnd"/>
-      <w:r>
-        <w:rPr>
-          <w:rFonts w:eastAsiaTheme="minorHAnsi"/>
-          <w:color w:val="000000"/>
-          <w:sz w:val="22"/>
-          <w:szCs w:val="22"/>
-        </w:rPr>
-        <w:t xml:space="preserve"> (</w:t>
-      </w:r>
-      <w:proofErr w:type="spellStart"/>
-      <w:r>
-        <w:rPr>
-          <w:rFonts w:eastAsiaTheme="minorHAnsi"/>
-          <w:color w:val="000000"/>
-          <w:sz w:val="22"/>
-          <w:szCs w:val="22"/>
-        </w:rPr>
-        <w:t>tensor_metrics</w:t>
-      </w:r>
-      <w:proofErr w:type="spellEnd"/>
-      <w:r>
-        <w:rPr>
-          <w:rFonts w:eastAsiaTheme="minorHAnsi"/>
-          <w:color w:val="000000"/>
-          <w:sz w:val="22"/>
-          <w:szCs w:val="22"/>
-        </w:rPr>
-        <w:t xml:space="preserve">) will perform the tensor metric calculation in a loop. To use this </w:t>
-      </w:r>
-      <w:proofErr w:type="gramStart"/>
-      <w:r>
-        <w:rPr>
-          <w:rFonts w:eastAsiaTheme="minorHAnsi"/>
-          <w:color w:val="000000"/>
-          <w:sz w:val="22"/>
-          <w:szCs w:val="22"/>
-        </w:rPr>
-        <w:t>script</w:t>
-      </w:r>
-      <w:proofErr w:type="gramEnd"/>
-      <w:r>
-        <w:rPr>
-          <w:rFonts w:eastAsiaTheme="minorHAnsi"/>
-          <w:color w:val="000000"/>
-          <w:sz w:val="22"/>
-          <w:szCs w:val="22"/>
-        </w:rPr>
-        <w:t xml:space="preserve"> you will need to </w:t>
-      </w:r>
-      <w:r>
-        <w:rPr>
-          <w:rFonts w:eastAsiaTheme="minorHAnsi"/>
-          <w:color w:val="000000"/>
-          <w:sz w:val="22"/>
-          <w:szCs w:val="22"/>
-        </w:rPr>
-        <w:t>type the following into the command line:</w:t>
-      </w:r>
-    </w:p>
-    <w:p>
-      <w:pPr>
-        <w:rPr>
-          <w:rFonts w:ascii="Menlo" w:eastAsiaTheme="minorHAnsi" w:hAnsi="Menlo" w:cs="Menlo"/>
-          <w:color w:val="000000"/>
-          <w:sz w:val="22"/>
-          <w:szCs w:val="22"/>
-        </w:rPr>
-      </w:pPr>
-    </w:p>
-    <w:p>
-      <w:pPr>
-        <w:rPr>
-          <w:rFonts w:asciiTheme="minorHAnsi" w:eastAsiaTheme="minorHAnsi" w:hAnsiTheme="minorHAnsi" w:cstheme="minorHAnsi"/>
-          <w:color w:val="7030A0"/>
-          <w:sz w:val="22"/>
-          <w:szCs w:val="22"/>
-        </w:rPr>
-      </w:pPr>
-      <w:proofErr w:type="gramStart"/>
-      <w:r>
-        <w:rPr>
-          <w:rFonts w:asciiTheme="minorHAnsi" w:eastAsiaTheme="minorHAnsi" w:hAnsiTheme="minorHAnsi" w:cstheme="minorHAnsi"/>
-          <w:color w:val="7030A0"/>
-          <w:sz w:val="22"/>
-          <w:szCs w:val="22"/>
-        </w:rPr>
-        <w:t>./</w:t>
-      </w:r>
-      <w:proofErr w:type="spellStart"/>
-      <w:proofErr w:type="gramEnd"/>
       <w:r>
         <w:rPr>
           <w:rFonts w:asciiTheme="minorHAnsi" w:eastAsiaTheme="minorHAnsi" w:hAnsiTheme="minorHAnsi" w:cstheme="minorHAnsi"/>
@@ -6298,6 +6032,7 @@
         <w:rPr>
           <w:rStyle w:val="Heading2Char"/>
         </w:rPr>
+        <w:lastRenderedPageBreak/>
         <w:t>Image QC</w:t>
       </w:r>
       <w:bookmarkEnd w:id="8"/>
@@ -6312,31 +6047,7 @@
           <w:sz w:val="22"/>
           <w:szCs w:val="22"/>
         </w:rPr>
-        <w:t xml:space="preserve">To make sure the tensor images are appropriate to use in the analysis, we check whether the </w:t>
-      </w:r>
-      <w:proofErr w:type="gramStart"/>
-      <w:r>
-        <w:rPr>
-          <w:sz w:val="22"/>
-          <w:szCs w:val="22"/>
-        </w:rPr>
-        <w:t>principle</w:t>
-      </w:r>
-      <w:proofErr w:type="gramEnd"/>
-      <w:r>
-        <w:rPr>
-          <w:sz w:val="22"/>
-          <w:szCs w:val="22"/>
-        </w:rPr>
-        <w:t xml:space="preserve"> </w:t>
-      </w:r>
-      <w:r>
-        <w:rPr>
-          <w:sz w:val="22"/>
-          <w:szCs w:val="22"/>
-        </w:rPr>
-        <w:lastRenderedPageBreak/>
-        <w:t xml:space="preserve">vectors computed during </w:t>
+        <w:t xml:space="preserve">To make sure the tensor images are appropriate to use in the analysis, we check whether the principle vectors computed during </w:t>
       </w:r>
       <w:proofErr w:type="spellStart"/>
       <w:r>
@@ -6454,172 +6165,189 @@
           <w:sz w:val="22"/>
           <w:szCs w:val="22"/>
         </w:rPr>
-        <w:t xml:space="preserve">nstructions are available here: </w:t>
+        <w:t>nstructions are available here:</w:t>
+      </w:r>
+      <w:r>
+        <w:rPr>
+          <w:sz w:val="22"/>
+          <w:szCs w:val="22"/>
+        </w:rPr>
+        <w:t xml:space="preserve"> </w:t>
+      </w:r>
+      <w:bookmarkStart w:id="9" w:name="_Hlk138841351"/>
+      <w:r>
+        <w:fldChar w:fldCharType="begin"/>
+      </w:r>
+      <w:r>
+        <w:instrText>HYPERLINK "https://git.ini.usc.edu/ehaddad/03_enigma-dti-quality-control"</w:instrText>
+      </w:r>
+      <w:r>
+        <w:fldChar w:fldCharType="separate"/>
+      </w:r>
+      <w:r>
+        <w:rPr>
+          <w:rStyle w:val="Hyperlink"/>
+          <w:sz w:val="22"/>
+          <w:szCs w:val="22"/>
+        </w:rPr>
+        <w:t>https://git.ini.usc.edu/ehaddad/03_enigma-dti-quality-control</w:t>
+      </w:r>
+      <w:r>
+        <w:rPr>
+          <w:rStyle w:val="Hyperlink"/>
+          <w:sz w:val="22"/>
+          <w:szCs w:val="22"/>
+        </w:rPr>
+        <w:fldChar w:fldCharType="end"/>
+      </w:r>
+      <w:bookmarkEnd w:id="9"/>
+    </w:p>
+    <w:p/>
+    <w:p>
+      <w:pPr>
+        <w:pStyle w:val="Heading2"/>
+        <w:rPr>
+          <w:lang w:val="en-GB"/>
+        </w:rPr>
+      </w:pPr>
+      <w:bookmarkStart w:id="10" w:name="_Toc135669421"/>
+      <w:r>
+        <w:rPr>
+          <w:highlight w:val="yellow"/>
+        </w:rPr>
+        <w:t>TBSS</w:t>
+      </w:r>
+      <w:bookmarkEnd w:id="10"/>
+      <w:r>
+        <w:t xml:space="preserve"> </w:t>
+      </w:r>
+    </w:p>
+    <w:p>
+      <w:pPr>
+        <w:rPr>
+          <w:sz w:val="22"/>
+          <w:szCs w:val="22"/>
+        </w:rPr>
+      </w:pPr>
+      <w:r>
+        <w:rPr>
+          <w:sz w:val="22"/>
+          <w:szCs w:val="22"/>
+        </w:rPr>
+        <w:t xml:space="preserve">All of the steps required for the </w:t>
+      </w:r>
+      <w:proofErr w:type="spellStart"/>
+      <w:r>
+        <w:rPr>
+          <w:sz w:val="22"/>
+          <w:szCs w:val="22"/>
+        </w:rPr>
+        <w:t>tbss</w:t>
+      </w:r>
+      <w:proofErr w:type="spellEnd"/>
+      <w:r>
+        <w:rPr>
+          <w:sz w:val="22"/>
+          <w:szCs w:val="22"/>
+        </w:rPr>
+        <w:t xml:space="preserve"> analysis can be completed quickly and easily using the </w:t>
+      </w:r>
+      <w:r>
+        <w:rPr>
+          <w:sz w:val="22"/>
+          <w:szCs w:val="22"/>
+        </w:rPr>
+        <w:t>TBSS</w:t>
+      </w:r>
+      <w:r>
+        <w:rPr>
+          <w:sz w:val="22"/>
+          <w:szCs w:val="22"/>
+        </w:rPr>
+        <w:t xml:space="preserve"> repository</w:t>
+      </w:r>
+      <w:r>
+        <w:rPr>
+          <w:sz w:val="22"/>
+          <w:szCs w:val="22"/>
+        </w:rPr>
+        <w:t xml:space="preserve"> developed by Psychiatry Neuroimaging Lab @ BWH/HMS (</w:t>
+      </w:r>
+      <w:r>
+        <w:rPr>
+          <w:sz w:val="22"/>
+          <w:szCs w:val="22"/>
+        </w:rPr>
+        <w:t>https://github.com/CaitlinLloyd/TBSS_ENIGMA_AN</w:t>
+      </w:r>
+      <w:r>
+        <w:rPr>
+          <w:sz w:val="22"/>
+          <w:szCs w:val="22"/>
+        </w:rPr>
+        <w:t xml:space="preserve">). </w:t>
+      </w:r>
+      <w:r>
+        <w:rPr>
+          <w:sz w:val="22"/>
+          <w:szCs w:val="22"/>
+        </w:rPr>
+        <w:t>We are using a</w:t>
+      </w:r>
+      <w:r>
+        <w:rPr>
+          <w:sz w:val="22"/>
+          <w:szCs w:val="22"/>
+        </w:rPr>
+        <w:t xml:space="preserve"> slight adaption of the original repository </w:t>
+      </w:r>
+      <w:r>
+        <w:rPr>
+          <w:sz w:val="22"/>
+          <w:szCs w:val="22"/>
+        </w:rPr>
+        <w:t>to enable the acquisition of additional metrics.</w:t>
+      </w:r>
+      <w:r>
+        <w:rPr>
+          <w:sz w:val="22"/>
+          <w:szCs w:val="22"/>
+        </w:rPr>
+        <w:t xml:space="preserve"> The commands outlined below work well on a </w:t>
+      </w:r>
+      <w:proofErr w:type="spellStart"/>
+      <w:r>
+        <w:rPr>
+          <w:sz w:val="22"/>
+          <w:szCs w:val="22"/>
+        </w:rPr>
+        <w:t>linux</w:t>
+      </w:r>
+      <w:proofErr w:type="spellEnd"/>
+      <w:r>
+        <w:rPr>
+          <w:sz w:val="22"/>
+          <w:szCs w:val="22"/>
+        </w:rPr>
+        <w:t>/</w:t>
+      </w:r>
+      <w:proofErr w:type="spellStart"/>
+      <w:r>
+        <w:rPr>
+          <w:sz w:val="22"/>
+          <w:szCs w:val="22"/>
+        </w:rPr>
+        <w:t>unix</w:t>
+      </w:r>
+      <w:proofErr w:type="spellEnd"/>
+      <w:r>
+        <w:rPr>
+          <w:sz w:val="22"/>
+          <w:szCs w:val="22"/>
+        </w:rPr>
+        <w:t xml:space="preserve"> machine. If you are using a different operating system (e.g., Windows), and you are running into errors, please contact </w:t>
       </w:r>
       <w:hyperlink r:id="rId13" w:history="1">
-        <w:r>
-          <w:rPr>
-            <w:rStyle w:val="Hyperlink"/>
-            <w:sz w:val="22"/>
-            <w:szCs w:val="22"/>
-          </w:rPr>
-          <w:t>https://git.ini.usc.edu/ehaddad/03_enigma-dti-quality-control</w:t>
-        </w:r>
-      </w:hyperlink>
-    </w:p>
-    <w:p>
-      <w:pPr>
-        <w:pStyle w:val="Heading2"/>
-      </w:pPr>
-    </w:p>
-    <w:p>
-      <w:pPr>
-        <w:pStyle w:val="Heading2"/>
-      </w:pPr>
-      <w:bookmarkStart w:id="9" w:name="_Toc135669421"/>
-      <w:r>
-        <w:t>TBSS</w:t>
-      </w:r>
-      <w:bookmarkEnd w:id="9"/>
-      <w:r>
-        <w:t xml:space="preserve"> </w:t>
-      </w:r>
-    </w:p>
-    <w:p>
-      <w:pPr>
-        <w:rPr>
-          <w:sz w:val="22"/>
-          <w:szCs w:val="22"/>
-        </w:rPr>
-      </w:pPr>
-      <w:proofErr w:type="gramStart"/>
-      <w:r>
-        <w:rPr>
-          <w:sz w:val="22"/>
-          <w:szCs w:val="22"/>
-        </w:rPr>
-        <w:t>All of</w:t>
-      </w:r>
-      <w:proofErr w:type="gramEnd"/>
-      <w:r>
-        <w:rPr>
-          <w:sz w:val="22"/>
-          <w:szCs w:val="22"/>
-        </w:rPr>
-        <w:t xml:space="preserve"> the steps required for the </w:t>
-      </w:r>
-      <w:proofErr w:type="spellStart"/>
-      <w:r>
-        <w:rPr>
-          <w:sz w:val="22"/>
-          <w:szCs w:val="22"/>
-        </w:rPr>
-        <w:t>tbss</w:t>
-      </w:r>
-      <w:proofErr w:type="spellEnd"/>
-      <w:r>
-        <w:rPr>
-          <w:sz w:val="22"/>
-          <w:szCs w:val="22"/>
-        </w:rPr>
-        <w:t xml:space="preserve"> analysis can be completed quickly and easily using the </w:t>
-      </w:r>
-      <w:r>
-        <w:rPr>
-          <w:sz w:val="22"/>
-          <w:szCs w:val="22"/>
-        </w:rPr>
-        <w:t>TBSS</w:t>
-      </w:r>
-      <w:r>
-        <w:rPr>
-          <w:sz w:val="22"/>
-          <w:szCs w:val="22"/>
-        </w:rPr>
-        <w:t xml:space="preserve"> repository</w:t>
-      </w:r>
-      <w:r>
-        <w:rPr>
-          <w:sz w:val="22"/>
-          <w:szCs w:val="22"/>
-        </w:rPr>
-        <w:t xml:space="preserve"> developed by Psychiatry Neuroimaging Lab @ BWH/HMS (</w:t>
-      </w:r>
-      <w:r>
-        <w:rPr>
-          <w:sz w:val="22"/>
-          <w:szCs w:val="22"/>
-        </w:rPr>
-        <w:t>https://github.com/CaitlinLloyd/TBSS_ENIGMA_AN</w:t>
-      </w:r>
-      <w:r>
-        <w:rPr>
-          <w:sz w:val="22"/>
-          <w:szCs w:val="22"/>
-        </w:rPr>
-        <w:t xml:space="preserve">). </w:t>
-      </w:r>
-      <w:r>
-        <w:rPr>
-          <w:sz w:val="22"/>
-          <w:szCs w:val="22"/>
-        </w:rPr>
-        <w:t>We are using a</w:t>
-      </w:r>
-      <w:r>
-        <w:rPr>
-          <w:sz w:val="22"/>
-          <w:szCs w:val="22"/>
-        </w:rPr>
-        <w:t xml:space="preserve"> slight adaption of the original repository </w:t>
-      </w:r>
-      <w:r>
-        <w:rPr>
-          <w:sz w:val="22"/>
-          <w:szCs w:val="22"/>
-        </w:rPr>
-        <w:t>to enable the acquisition of additional metrics.</w:t>
-      </w:r>
-      <w:r>
-        <w:rPr>
-          <w:sz w:val="22"/>
-          <w:szCs w:val="22"/>
-        </w:rPr>
-        <w:t xml:space="preserve"> The commands outlined below work well on a </w:t>
-      </w:r>
-      <w:proofErr w:type="spellStart"/>
-      <w:r>
-        <w:rPr>
-          <w:sz w:val="22"/>
-          <w:szCs w:val="22"/>
-        </w:rPr>
-        <w:t>linux</w:t>
-      </w:r>
-      <w:proofErr w:type="spellEnd"/>
-      <w:r>
-        <w:rPr>
-          <w:sz w:val="22"/>
-          <w:szCs w:val="22"/>
-        </w:rPr>
-        <w:t>/</w:t>
-      </w:r>
-      <w:proofErr w:type="spellStart"/>
-      <w:r>
-        <w:rPr>
-          <w:sz w:val="22"/>
-          <w:szCs w:val="22"/>
-        </w:rPr>
-        <w:t>unix</w:t>
-      </w:r>
-      <w:proofErr w:type="spellEnd"/>
-      <w:r>
-        <w:rPr>
-          <w:sz w:val="22"/>
-          <w:szCs w:val="22"/>
-        </w:rPr>
-        <w:t xml:space="preserve"> machine. If you are using a different operating system (e.g., Windows), and you are running into errors, please contact </w:t>
-      </w:r>
-      <w:hyperlink r:id="rId14" w:history="1">
         <w:r>
           <w:rPr>
             <w:rStyle w:val="Hyperlink"/>
@@ -6657,7 +6385,39 @@
           <w:sz w:val="22"/>
           <w:szCs w:val="22"/>
         </w:rPr>
-        <w:t xml:space="preserve">The pipeline produces a series of metrics that describe the properties of the major white matter tracts of the brain. The inputs are the diffusion tensor metric maps (i.e., FA, MD, AD, RD). The program erodes the FA maps slightly, and then performs a linear registration of the participant FA images to a FA template (here the ENIGMA reference image, which was created from aligning the FA maps of 100 healthy participants). This transform is also used to warp the other maps (i.e., MD, AD, RD) into ENIGMA space. </w:t>
+        <w:t xml:space="preserve">The pipeline produces a series of metrics that describe the properties of the major white matter tracts of the brain. </w:t>
+      </w:r>
+      <w:r>
+        <w:rPr>
+          <w:b/>
+          <w:bCs/>
+          <w:sz w:val="22"/>
+          <w:szCs w:val="22"/>
+        </w:rPr>
+        <w:t>The inputs are the diffusion tensor metric maps</w:t>
+      </w:r>
+      <w:r>
+        <w:rPr>
+          <w:sz w:val="22"/>
+          <w:szCs w:val="22"/>
+        </w:rPr>
+        <w:t xml:space="preserve"> (i.e., FA, MD, AD, RD). The program erodes the FA maps slightly, and then performs a linear registration of the participant FA images to a FA template (here the </w:t>
+      </w:r>
+      <w:r>
+        <w:rPr>
+          <w:b/>
+          <w:bCs/>
+          <w:sz w:val="22"/>
+          <w:szCs w:val="22"/>
+        </w:rPr>
+        <w:t>ENIGMA reference image</w:t>
+      </w:r>
+      <w:r>
+        <w:rPr>
+          <w:sz w:val="22"/>
+          <w:szCs w:val="22"/>
+        </w:rPr>
+        <w:t xml:space="preserve">, which was created from aligning the FA maps of 100 healthy participants). This transform is also used to warp the other maps (i.e., MD, AD, RD) into ENIGMA space. </w:t>
       </w:r>
     </w:p>
     <w:p>
@@ -6712,25 +6472,9 @@
           <w:sz w:val="22"/>
           <w:szCs w:val="22"/>
         </w:rPr>
-        <w:t xml:space="preserve">, for </w:t>
-      </w:r>
-      <w:proofErr w:type="gramStart"/>
-      <w:r>
-        <w:rPr>
-          <w:sz w:val="22"/>
-          <w:szCs w:val="22"/>
-        </w:rPr>
-        <w:t>each individual</w:t>
-      </w:r>
-      <w:proofErr w:type="gramEnd"/>
-      <w:r>
-        <w:rPr>
-          <w:sz w:val="22"/>
-          <w:szCs w:val="22"/>
-        </w:rPr>
-        <w:t xml:space="preserve">. This is repeated for other modalities (i.e., MD, AD, RD). The skeleton is then segmented into regions of interest, according to the JHU atlas, and voxel measures are averaged across these regions, leaving us with a series of regional metrics (25 in total, averaging across left and right hemispheres) that can be compared between AN and HC groups. Detailed information about the pipeline and the different steps is available here: </w:t>
-      </w:r>
-      <w:hyperlink r:id="rId15" w:history="1">
+        <w:t xml:space="preserve">, for each individual. This is repeated for other modalities (i.e., MD, AD, RD). The skeleton is then segmented into regions of interest, according to the JHU atlas, and voxel measures are averaged across these regions, leaving us with a series of regional metrics (25 in total, averaging across left and right hemispheres) that can be compared between AN and HC groups. Detailed information about the pipeline and the different steps is available here: </w:t>
+      </w:r>
+      <w:hyperlink r:id="rId14" w:history="1">
         <w:r>
           <w:rPr>
             <w:rStyle w:val="Hyperlink"/>
@@ -6760,11 +6504,11 @@
       <w:pPr>
         <w:pStyle w:val="Heading3"/>
       </w:pPr>
-      <w:bookmarkStart w:id="10" w:name="_Toc135669422"/>
+      <w:bookmarkStart w:id="11" w:name="_Toc135669422"/>
       <w:r>
         <w:t>Python versions</w:t>
       </w:r>
-      <w:bookmarkEnd w:id="10"/>
+      <w:bookmarkEnd w:id="11"/>
     </w:p>
     <w:p>
       <w:pPr>
@@ -6790,23 +6534,13 @@
         </w:rPr>
         <w:t xml:space="preserve">, which can be downloaded from here: </w:t>
       </w:r>
-      <w:proofErr w:type="gramStart"/>
       <w:r>
         <w:rPr>
           <w:color w:val="000000" w:themeColor="text1"/>
           <w:sz w:val="22"/>
           <w:szCs w:val="22"/>
         </w:rPr>
-        <w:t>https://www.python.org/downloads/</w:t>
-      </w:r>
-      <w:proofErr w:type="gramEnd"/>
-      <w:r>
-        <w:rPr>
-          <w:color w:val="000000" w:themeColor="text1"/>
-          <w:sz w:val="22"/>
-          <w:szCs w:val="22"/>
-        </w:rPr>
-        <w:t xml:space="preserve"> </w:t>
+        <w:t xml:space="preserve">https://www.python.org/downloads/ </w:t>
       </w:r>
     </w:p>
     <w:p>
@@ -6916,7 +6650,7 @@
                     <pic:cNvPicPr/>
                   </pic:nvPicPr>
                   <pic:blipFill rotWithShape="1">
-                    <a:blip r:embed="rId16">
+                    <a:blip r:embed="rId15">
                       <a:extLst>
                         <a:ext uri="{28A0092B-C50C-407E-A947-70E740481C1C}">
                           <a14:useLocalDpi xmlns:a14="http://schemas.microsoft.com/office/drawing/2010/main" val="0"/>
@@ -7288,6 +7022,7 @@
           <w:sz w:val="22"/>
           <w:szCs w:val="22"/>
         </w:rPr>
+        <w:lastRenderedPageBreak/>
         <w:t>alias python=$path_to_python3installation</w:t>
       </w:r>
     </w:p>
@@ -7356,7 +7091,6 @@
           <w:bdr w:val="none" w:sz="0" w:space="0" w:color="auto" w:frame="1"/>
           <w:lang w:eastAsia="en-GB"/>
         </w:rPr>
-        <w:lastRenderedPageBreak/>
         <w:t>(In our example, $path_to_python3installation is</w:t>
       </w:r>
       <w:r>
@@ -7414,18 +7148,8 @@
           <w:sz w:val="22"/>
           <w:szCs w:val="22"/>
         </w:rPr>
-        <w:t xml:space="preserve">so the line would </w:t>
-      </w:r>
-      <w:proofErr w:type="gramStart"/>
-      <w:r>
-        <w:rPr>
-          <w:color w:val="000000" w:themeColor="text1"/>
-          <w:sz w:val="22"/>
-          <w:szCs w:val="22"/>
-        </w:rPr>
-        <w:t>be:</w:t>
-      </w:r>
-      <w:proofErr w:type="gramEnd"/>
+        <w:t>so the line would be:</w:t>
+      </w:r>
       <w:r>
         <w:rPr>
           <w:rFonts w:asciiTheme="minorHAnsi" w:hAnsiTheme="minorHAnsi" w:cstheme="minorHAnsi"/>
@@ -7555,7 +7279,6 @@
         </w:rPr>
         <w:t xml:space="preserve"> the editor by typing</w:t>
       </w:r>
-      <w:proofErr w:type="gramStart"/>
       <w:r>
         <w:rPr>
           <w:color w:val="000000" w:themeColor="text1"/>
@@ -7582,7 +7305,6 @@
         </w:rPr>
         <w:t>:q</w:t>
       </w:r>
-      <w:proofErr w:type="gramEnd"/>
     </w:p>
     <w:p>
       <w:pPr>
@@ -7647,18 +7369,8 @@
           <w:szCs w:val="22"/>
           <w:lang w:eastAsia="en-GB"/>
         </w:rPr>
-        <w:t xml:space="preserve">You can double check this worked by </w:t>
-      </w:r>
-      <w:proofErr w:type="gramStart"/>
-      <w:r>
-        <w:rPr>
-          <w:sz w:val="22"/>
-          <w:szCs w:val="22"/>
-          <w:lang w:eastAsia="en-GB"/>
-        </w:rPr>
-        <w:t>typing:</w:t>
-      </w:r>
-      <w:proofErr w:type="gramEnd"/>
+        <w:t>You can double check this worked by typing:</w:t>
+      </w:r>
       <w:r>
         <w:rPr>
           <w:color w:val="7030A0"/>
@@ -7722,14 +7434,14 @@
           <w:lang w:eastAsia="en-GB"/>
         </w:rPr>
       </w:pPr>
-      <w:bookmarkStart w:id="11" w:name="_Toc135669423"/>
+      <w:bookmarkStart w:id="12" w:name="_Toc135669423"/>
       <w:r>
         <w:rPr>
           <w:lang w:eastAsia="en-GB"/>
         </w:rPr>
         <w:t>Installing TBSS</w:t>
       </w:r>
-      <w:bookmarkEnd w:id="11"/>
+      <w:bookmarkEnd w:id="12"/>
     </w:p>
     <w:p>
       <w:pPr>
@@ -7755,7 +7467,7 @@
         </w:rPr>
         <w:t xml:space="preserve">the TBSS program by navigating to this page </w:t>
       </w:r>
-      <w:hyperlink r:id="rId17" w:history="1">
+      <w:hyperlink r:id="rId16" w:history="1">
         <w:r>
           <w:rPr>
             <w:rStyle w:val="Hyperlink"/>
@@ -7771,52 +7483,68 @@
           <w:sz w:val="22"/>
           <w:szCs w:val="22"/>
         </w:rPr>
-        <w:t xml:space="preserve">, and downloading the folder. Click on the code </w:t>
-      </w:r>
-      <w:proofErr w:type="gramStart"/>
-      <w:r>
+        <w:t>, and downloading the folder. Click on the code icon, and select the download zip file as before.</w:t>
+      </w:r>
+    </w:p>
+    <w:p>
+      <w:pPr>
         <w:rPr>
           <w:color w:val="000000" w:themeColor="text1"/>
           <w:sz w:val="22"/>
           <w:szCs w:val="22"/>
         </w:rPr>
-        <w:t>icon, and</w:t>
-      </w:r>
-      <w:proofErr w:type="gramEnd"/>
+      </w:pPr>
+    </w:p>
+    <w:p>
+      <w:pPr>
+        <w:rPr>
+          <w:rFonts w:asciiTheme="minorHAnsi" w:hAnsiTheme="minorHAnsi" w:cstheme="minorHAnsi"/>
+          <w:color w:val="7030A0"/>
+          <w:sz w:val="22"/>
+          <w:szCs w:val="22"/>
+        </w:rPr>
+      </w:pPr>
       <w:r>
         <w:rPr>
           <w:color w:val="000000" w:themeColor="text1"/>
           <w:sz w:val="22"/>
           <w:szCs w:val="22"/>
         </w:rPr>
-        <w:t xml:space="preserve"> select the download zip file as before.</w:t>
-      </w:r>
-    </w:p>
-    <w:p>
-      <w:pPr>
+        <w:t>Once the folder is downloaded, navigate to the directory</w:t>
+      </w:r>
+      <w:r>
         <w:rPr>
           <w:color w:val="000000" w:themeColor="text1"/>
           <w:sz w:val="22"/>
           <w:szCs w:val="22"/>
         </w:rPr>
-      </w:pPr>
-    </w:p>
-    <w:p>
-      <w:pPr>
-        <w:rPr>
-          <w:rFonts w:asciiTheme="minorHAnsi" w:hAnsiTheme="minorHAnsi" w:cstheme="minorHAnsi"/>
-          <w:color w:val="7030A0"/>
-          <w:sz w:val="22"/>
-          <w:szCs w:val="22"/>
-        </w:rPr>
-      </w:pPr>
+        <w:t>, which is called TBSS_ENIGMA_AN</w:t>
+      </w:r>
       <w:r>
         <w:rPr>
           <w:color w:val="000000" w:themeColor="text1"/>
           <w:sz w:val="22"/>
           <w:szCs w:val="22"/>
         </w:rPr>
-        <w:t>Once the folder is downloaded, navigate to the directory</w:t>
+        <w:t xml:space="preserve"> (</w:t>
+      </w:r>
+      <w:r>
+        <w:rPr>
+          <w:rFonts w:asciiTheme="minorHAnsi" w:hAnsiTheme="minorHAnsi" w:cstheme="minorHAnsi"/>
+          <w:color w:val="7030A0"/>
+          <w:sz w:val="22"/>
+          <w:szCs w:val="22"/>
+        </w:rPr>
+        <w:t>cd $</w:t>
+      </w:r>
+      <w:r>
+        <w:rPr>
+          <w:rFonts w:asciiTheme="minorHAnsi" w:hAnsiTheme="minorHAnsi" w:cstheme="minorHAnsi"/>
+          <w:color w:val="7030A0"/>
+          <w:sz w:val="22"/>
+          <w:szCs w:val="22"/>
+        </w:rPr>
+        <w:t>PATH_TO_TBSS_DIRECTORY</w:t>
       </w:r>
       <w:r>
         <w:rPr>
@@ -7824,7 +7552,7 @@
           <w:sz w:val="22"/>
           <w:szCs w:val="22"/>
         </w:rPr>
-        <w:t>, which is called TBSS_ENIGMA_AN</w:t>
+        <w:t>)</w:t>
       </w:r>
       <w:r>
         <w:rPr>
@@ -7832,25 +7560,7 @@
           <w:sz w:val="22"/>
           <w:szCs w:val="22"/>
         </w:rPr>
-        <w:t xml:space="preserve"> (</w:t>
-      </w:r>
-      <w:r>
-        <w:rPr>
-          <w:rFonts w:asciiTheme="minorHAnsi" w:hAnsiTheme="minorHAnsi" w:cstheme="minorHAnsi"/>
-          <w:color w:val="7030A0"/>
-          <w:sz w:val="22"/>
-          <w:szCs w:val="22"/>
-        </w:rPr>
-        <w:t>cd $</w:t>
-      </w:r>
-      <w:r>
-        <w:rPr>
-          <w:rFonts w:asciiTheme="minorHAnsi" w:hAnsiTheme="minorHAnsi" w:cstheme="minorHAnsi"/>
-          <w:color w:val="7030A0"/>
-          <w:sz w:val="22"/>
-          <w:szCs w:val="22"/>
-        </w:rPr>
-        <w:t>PATH_TO_TBSS_DIRECTORY</w:t>
+        <w:t>,</w:t>
       </w:r>
       <w:r>
         <w:rPr>
@@ -7858,7 +7568,7 @@
           <w:sz w:val="22"/>
           <w:szCs w:val="22"/>
         </w:rPr>
-        <w:t>)</w:t>
+        <w:t xml:space="preserve"> </w:t>
       </w:r>
       <w:r>
         <w:rPr>
@@ -7866,14 +7576,89 @@
           <w:sz w:val="22"/>
           <w:szCs w:val="22"/>
         </w:rPr>
-        <w:t>,</w:t>
-      </w:r>
-      <w:r>
+        <w:t xml:space="preserve">and type </w:t>
+      </w:r>
+      <w:r>
+        <w:rPr>
+          <w:rFonts w:asciiTheme="minorHAnsi" w:hAnsiTheme="minorHAnsi" w:cstheme="minorHAnsi"/>
+          <w:color w:val="7030A0"/>
+          <w:sz w:val="22"/>
+          <w:szCs w:val="22"/>
+        </w:rPr>
+        <w:t>./install.sh</w:t>
+      </w:r>
+      <w:r>
+        <w:rPr>
+          <w:rFonts w:asciiTheme="minorHAnsi" w:hAnsiTheme="minorHAnsi" w:cstheme="minorHAnsi"/>
+          <w:color w:val="7030A0"/>
+          <w:sz w:val="22"/>
+          <w:szCs w:val="22"/>
+        </w:rPr>
+        <w:t xml:space="preserve"> setup test</w:t>
+      </w:r>
+      <w:r>
+        <w:rPr>
+          <w:rFonts w:asciiTheme="minorHAnsi" w:hAnsiTheme="minorHAnsi" w:cstheme="minorHAnsi"/>
+          <w:color w:val="7030A0"/>
+          <w:sz w:val="22"/>
+          <w:szCs w:val="22"/>
+        </w:rPr>
+        <w:t>.</w:t>
+      </w:r>
+    </w:p>
+    <w:p>
+      <w:pPr>
+        <w:rPr>
+          <w:rFonts w:asciiTheme="minorHAnsi" w:hAnsiTheme="minorHAnsi" w:cstheme="minorHAnsi"/>
+          <w:color w:val="7030A0"/>
+          <w:sz w:val="22"/>
+          <w:szCs w:val="22"/>
+        </w:rPr>
+      </w:pPr>
+    </w:p>
+    <w:p>
+      <w:pPr>
         <w:rPr>
           <w:color w:val="000000" w:themeColor="text1"/>
           <w:sz w:val="22"/>
           <w:szCs w:val="22"/>
         </w:rPr>
+      </w:pPr>
+      <w:r>
+        <w:rPr>
+          <w:color w:val="000000" w:themeColor="text1"/>
+          <w:sz w:val="22"/>
+          <w:szCs w:val="22"/>
+        </w:rPr>
+        <w:t>Follow instructions in the printed output from the command.</w:t>
+      </w:r>
+    </w:p>
+    <w:p>
+      <w:pPr>
+        <w:rPr>
+          <w:color w:val="000000" w:themeColor="text1"/>
+          <w:sz w:val="22"/>
+          <w:szCs w:val="22"/>
+        </w:rPr>
+      </w:pPr>
+    </w:p>
+    <w:p>
+      <w:pPr>
+        <w:rPr>
+          <w:color w:val="000000" w:themeColor="text1"/>
+          <w:sz w:val="22"/>
+          <w:szCs w:val="22"/>
+        </w:rPr>
+      </w:pPr>
+      <w:r>
+        <w:rPr>
+          <w:color w:val="000000" w:themeColor="text1"/>
+          <w:sz w:val="22"/>
+          <w:szCs w:val="22"/>
+        </w:rPr>
+        <w:t>We need one extra file: the peripheral mask, which can be downloaded here:</w:t>
+      </w:r>
+      <w:r>
         <w:t xml:space="preserve"> </w:t>
       </w:r>
       <w:r>
@@ -7882,176 +7667,85 @@
           <w:sz w:val="22"/>
           <w:szCs w:val="22"/>
         </w:rPr>
-        <w:t xml:space="preserve">and type </w:t>
-      </w:r>
-      <w:r>
-        <w:rPr>
-          <w:rFonts w:asciiTheme="minorHAnsi" w:hAnsiTheme="minorHAnsi" w:cstheme="minorHAnsi"/>
-          <w:color w:val="7030A0"/>
-          <w:sz w:val="22"/>
-          <w:szCs w:val="22"/>
-        </w:rPr>
-        <w:t>./install.sh</w:t>
-      </w:r>
-      <w:r>
-        <w:rPr>
-          <w:rFonts w:asciiTheme="minorHAnsi" w:hAnsiTheme="minorHAnsi" w:cstheme="minorHAnsi"/>
-          <w:color w:val="7030A0"/>
-          <w:sz w:val="22"/>
-          <w:szCs w:val="22"/>
-        </w:rPr>
-        <w:t xml:space="preserve"> setup test</w:t>
-      </w:r>
-      <w:r>
-        <w:rPr>
-          <w:rFonts w:asciiTheme="minorHAnsi" w:hAnsiTheme="minorHAnsi" w:cstheme="minorHAnsi"/>
-          <w:color w:val="7030A0"/>
-          <w:sz w:val="22"/>
-          <w:szCs w:val="22"/>
-        </w:rPr>
-        <w:t>.</w:t>
-      </w:r>
-    </w:p>
-    <w:p>
-      <w:pPr>
-        <w:rPr>
-          <w:rFonts w:asciiTheme="minorHAnsi" w:hAnsiTheme="minorHAnsi" w:cstheme="minorHAnsi"/>
-          <w:color w:val="7030A0"/>
-          <w:sz w:val="22"/>
-          <w:szCs w:val="22"/>
-        </w:rPr>
-      </w:pPr>
-    </w:p>
-    <w:p>
-      <w:pPr>
+        <w:t>https://github.com/CaitlinLloyd/ENIGMA_AN_DTI/blob/main/ENIGMA_DTI_FA_skeleton_mask_periphery.nii.gz</w:t>
+      </w:r>
+      <w:r>
         <w:rPr>
           <w:color w:val="000000" w:themeColor="text1"/>
           <w:sz w:val="22"/>
           <w:szCs w:val="22"/>
         </w:rPr>
-      </w:pPr>
+        <w:t xml:space="preserve">. Once the TBSS program is installed, navigate to the </w:t>
+      </w:r>
+      <w:proofErr w:type="spellStart"/>
       <w:r>
         <w:rPr>
           <w:color w:val="000000" w:themeColor="text1"/>
           <w:sz w:val="22"/>
           <w:szCs w:val="22"/>
         </w:rPr>
-        <w:t>Follow instructions in the printed output from the command.</w:t>
-      </w:r>
-    </w:p>
-    <w:p>
-      <w:pPr>
+        <w:t>enigmaDTI</w:t>
+      </w:r>
+      <w:proofErr w:type="spellEnd"/>
+      <w:r>
         <w:rPr>
           <w:color w:val="000000" w:themeColor="text1"/>
           <w:sz w:val="22"/>
           <w:szCs w:val="22"/>
         </w:rPr>
-      </w:pPr>
-    </w:p>
-    <w:p>
-      <w:pPr>
+        <w:t xml:space="preserve"> directory (</w:t>
+      </w:r>
+      <w:proofErr w:type="spellStart"/>
+      <w:r>
         <w:rPr>
           <w:color w:val="000000" w:themeColor="text1"/>
           <w:sz w:val="22"/>
           <w:szCs w:val="22"/>
         </w:rPr>
-      </w:pPr>
+        <w:t>tbss</w:t>
+      </w:r>
+      <w:proofErr w:type="spellEnd"/>
       <w:r>
         <w:rPr>
           <w:color w:val="000000" w:themeColor="text1"/>
           <w:sz w:val="22"/>
           <w:szCs w:val="22"/>
         </w:rPr>
-        <w:t>We need one extra file: the peripheral mask, which can be downloaded here:</w:t>
-      </w:r>
-      <w:r>
-        <w:t xml:space="preserve"> </w:t>
-      </w:r>
+        <w:t>/data/</w:t>
+      </w:r>
+      <w:proofErr w:type="spellStart"/>
       <w:r>
         <w:rPr>
           <w:color w:val="000000" w:themeColor="text1"/>
           <w:sz w:val="22"/>
           <w:szCs w:val="22"/>
         </w:rPr>
-        <w:t>https://github.com/CaitlinLloyd/ENIGMA_AN_DTI/blob/main/ENIGMA_DTI_FA_skeleton_mask_periphery.nii.gz</w:t>
-      </w:r>
+        <w:t>enigmaDTI</w:t>
+      </w:r>
+      <w:proofErr w:type="spellEnd"/>
       <w:r>
         <w:rPr>
           <w:color w:val="000000" w:themeColor="text1"/>
           <w:sz w:val="22"/>
           <w:szCs w:val="22"/>
         </w:rPr>
-        <w:t xml:space="preserve">. Once the TBSS program is installed, navigate to the </w:t>
-      </w:r>
-      <w:proofErr w:type="spellStart"/>
-      <w:r>
+        <w:t>), and save the peripheral mask there.</w:t>
+      </w:r>
+    </w:p>
+    <w:p>
+      <w:pPr>
         <w:rPr>
           <w:color w:val="000000" w:themeColor="text1"/>
           <w:sz w:val="22"/>
           <w:szCs w:val="22"/>
         </w:rPr>
-        <w:t>enigmaDTI</w:t>
-      </w:r>
-      <w:proofErr w:type="spellEnd"/>
-      <w:r>
-        <w:rPr>
-          <w:color w:val="000000" w:themeColor="text1"/>
-          <w:sz w:val="22"/>
-          <w:szCs w:val="22"/>
-        </w:rPr>
-        <w:t xml:space="preserve"> directory (</w:t>
-      </w:r>
-      <w:proofErr w:type="spellStart"/>
-      <w:r>
-        <w:rPr>
-          <w:color w:val="000000" w:themeColor="text1"/>
-          <w:sz w:val="22"/>
-          <w:szCs w:val="22"/>
-        </w:rPr>
-        <w:t>tbss</w:t>
-      </w:r>
-      <w:proofErr w:type="spellEnd"/>
-      <w:r>
-        <w:rPr>
-          <w:color w:val="000000" w:themeColor="text1"/>
-          <w:sz w:val="22"/>
-          <w:szCs w:val="22"/>
-        </w:rPr>
-        <w:t>/data/</w:t>
-      </w:r>
-      <w:proofErr w:type="spellStart"/>
-      <w:r>
-        <w:rPr>
-          <w:color w:val="000000" w:themeColor="text1"/>
-          <w:sz w:val="22"/>
-          <w:szCs w:val="22"/>
-        </w:rPr>
-        <w:t>enigmaDTI</w:t>
-      </w:r>
-      <w:proofErr w:type="spellEnd"/>
-      <w:r>
-        <w:rPr>
-          <w:color w:val="000000" w:themeColor="text1"/>
-          <w:sz w:val="22"/>
-          <w:szCs w:val="22"/>
-        </w:rPr>
-        <w:t>), and save the peripheral mask there.</w:t>
-      </w:r>
-    </w:p>
-    <w:p>
-      <w:pPr>
-        <w:rPr>
-          <w:color w:val="000000" w:themeColor="text1"/>
-          <w:sz w:val="22"/>
-          <w:szCs w:val="22"/>
-        </w:rPr>
       </w:pPr>
     </w:p>
     <w:p>
       <w:pPr>
         <w:pStyle w:val="Heading3"/>
       </w:pPr>
-      <w:bookmarkStart w:id="12" w:name="_Toc135669424"/>
+      <w:bookmarkStart w:id="13" w:name="_Toc135669424"/>
       <w:r>
         <w:t xml:space="preserve">Running the </w:t>
       </w:r>
@@ -8061,7 +7755,7 @@
       <w:r>
         <w:t>pipeline</w:t>
       </w:r>
-      <w:bookmarkEnd w:id="12"/>
+      <w:bookmarkEnd w:id="13"/>
     </w:p>
     <w:p>
       <w:pPr>
@@ -8079,23 +7773,13 @@
         </w:rPr>
         <w:t xml:space="preserve">First, make sure </w:t>
       </w:r>
-      <w:proofErr w:type="gramStart"/>
-      <w:r>
-        <w:rPr>
-          <w:color w:val="000000"/>
-          <w:sz w:val="22"/>
-          <w:szCs w:val="22"/>
-        </w:rPr>
-        <w:t>all of</w:t>
-      </w:r>
-      <w:proofErr w:type="gramEnd"/>
-      <w:r>
-        <w:rPr>
-          <w:color w:val="000000"/>
-          <w:sz w:val="22"/>
-          <w:szCs w:val="22"/>
-        </w:rPr>
-        <w:t xml:space="preserve"> </w:t>
+      <w:r>
+        <w:rPr>
+          <w:color w:val="000000"/>
+          <w:sz w:val="22"/>
+          <w:szCs w:val="22"/>
+        </w:rPr>
+        <w:t xml:space="preserve">all of </w:t>
       </w:r>
       <w:r>
         <w:rPr>
@@ -8211,7 +7895,7 @@
                     <pic:cNvPicPr/>
                   </pic:nvPicPr>
                   <pic:blipFill>
-                    <a:blip r:embed="rId18"/>
+                    <a:blip r:embed="rId17"/>
                     <a:stretch>
                       <a:fillRect/>
                     </a:stretch>
@@ -8254,11 +7938,11 @@
       <w:pPr>
         <w:pStyle w:val="Heading3"/>
       </w:pPr>
-      <w:bookmarkStart w:id="13" w:name="_Toc135669425"/>
+      <w:bookmarkStart w:id="14" w:name="_Toc135669425"/>
       <w:r>
         <w:t>Making the image list and subject list files</w:t>
       </w:r>
-      <w:bookmarkEnd w:id="13"/>
+      <w:bookmarkEnd w:id="14"/>
     </w:p>
     <w:p>
       <w:pPr>
@@ -8392,11 +8076,110 @@
           <w:sz w:val="22"/>
           <w:szCs w:val="22"/>
         </w:rPr>
+        <w:lastRenderedPageBreak/>
         <w:drawing>
           <wp:inline distT="0" distB="0" distL="0" distR="0" wp14:anchorId="2E41C61E" wp14:editId="05B9E022">
             <wp:extent cx="6659463" cy="448945"/>
             <wp:effectExtent l="0" t="0" r="0" b="0"/>
             <wp:docPr id="1" name="Picture 1"/>
+            <wp:cNvGraphicFramePr>
+              <a:graphicFrameLocks xmlns:a="http://schemas.openxmlformats.org/drawingml/2006/main" noChangeAspect="1"/>
+            </wp:cNvGraphicFramePr>
+            <a:graphic xmlns:a="http://schemas.openxmlformats.org/drawingml/2006/main">
+              <a:graphicData uri="http://schemas.openxmlformats.org/drawingml/2006/picture">
+                <pic:pic xmlns:pic="http://schemas.openxmlformats.org/drawingml/2006/picture">
+                  <pic:nvPicPr>
+                    <pic:cNvPr id="1" name=""/>
+                    <pic:cNvPicPr/>
+                  </pic:nvPicPr>
+                  <pic:blipFill>
+                    <a:blip r:embed="rId18"/>
+                    <a:stretch>
+                      <a:fillRect/>
+                    </a:stretch>
+                  </pic:blipFill>
+                  <pic:spPr>
+                    <a:xfrm>
+                      <a:off x="0" y="0"/>
+                      <a:ext cx="7586703" cy="511455"/>
+                    </a:xfrm>
+                    <a:prstGeom prst="rect">
+                      <a:avLst/>
+                    </a:prstGeom>
+                  </pic:spPr>
+                </pic:pic>
+              </a:graphicData>
+            </a:graphic>
+          </wp:inline>
+        </w:drawing>
+      </w:r>
+    </w:p>
+    <w:p>
+      <w:pPr>
+        <w:rPr>
+          <w:color w:val="000000"/>
+          <w:sz w:val="22"/>
+          <w:szCs w:val="22"/>
+        </w:rPr>
+      </w:pPr>
+    </w:p>
+    <w:p>
+      <w:pPr>
+        <w:rPr>
+          <w:color w:val="000000"/>
+          <w:sz w:val="22"/>
+          <w:szCs w:val="22"/>
+        </w:rPr>
+      </w:pPr>
+      <w:r>
+        <w:rPr>
+          <w:color w:val="000000"/>
+          <w:sz w:val="22"/>
+          <w:szCs w:val="22"/>
+        </w:rPr>
+        <w:t>Then create a list of your participants and save it within a txt file (one participant per row)</w:t>
+      </w:r>
+      <w:r>
+        <w:rPr>
+          <w:color w:val="000000"/>
+          <w:sz w:val="22"/>
+          <w:szCs w:val="22"/>
+        </w:rPr>
+        <w:t>. Here is an example:</w:t>
+      </w:r>
+    </w:p>
+    <w:p>
+      <w:pPr>
+        <w:rPr>
+          <w:rFonts w:ascii="Menlo" w:hAnsi="Menlo" w:cs="Menlo"/>
+          <w:color w:val="000000"/>
+          <w:sz w:val="22"/>
+          <w:szCs w:val="22"/>
+        </w:rPr>
+      </w:pPr>
+    </w:p>
+    <w:p>
+      <w:pPr>
+        <w:rPr>
+          <w:rFonts w:ascii="Menlo" w:hAnsi="Menlo" w:cs="Menlo"/>
+          <w:color w:val="000000"/>
+          <w:sz w:val="22"/>
+          <w:szCs w:val="22"/>
+        </w:rPr>
+      </w:pPr>
+      <w:r>
+        <w:rPr>
+          <w:rFonts w:ascii="Menlo" w:hAnsi="Menlo" w:cs="Menlo"/>
+          <w:noProof/>
+          <w:color w:val="000000"/>
+          <w:sz w:val="22"/>
+          <w:szCs w:val="22"/>
+        </w:rPr>
+        <w:drawing>
+          <wp:inline distT="0" distB="0" distL="0" distR="0" wp14:anchorId="4B5C8A72" wp14:editId="7F24C138">
+            <wp:extent cx="800100" cy="771181"/>
+            <wp:effectExtent l="0" t="0" r="0" b="3810"/>
+            <wp:docPr id="3" name="Picture 3"/>
             <wp:cNvGraphicFramePr>
               <a:graphicFrameLocks xmlns:a="http://schemas.openxmlformats.org/drawingml/2006/main" noChangeAspect="1"/>
             </wp:cNvGraphicFramePr>
@@ -8416,123 +8199,6 @@
                   <pic:spPr>
                     <a:xfrm>
                       <a:off x="0" y="0"/>
-                      <a:ext cx="7586703" cy="511455"/>
-                    </a:xfrm>
-                    <a:prstGeom prst="rect">
-                      <a:avLst/>
-                    </a:prstGeom>
-                  </pic:spPr>
-                </pic:pic>
-              </a:graphicData>
-            </a:graphic>
-          </wp:inline>
-        </w:drawing>
-      </w:r>
-    </w:p>
-    <w:p>
-      <w:pPr>
-        <w:rPr>
-          <w:color w:val="000000"/>
-          <w:sz w:val="22"/>
-          <w:szCs w:val="22"/>
-        </w:rPr>
-      </w:pPr>
-    </w:p>
-    <w:p>
-      <w:pPr>
-        <w:rPr>
-          <w:color w:val="000000"/>
-          <w:sz w:val="22"/>
-          <w:szCs w:val="22"/>
-        </w:rPr>
-      </w:pPr>
-      <w:r>
-        <w:rPr>
-          <w:color w:val="000000"/>
-          <w:sz w:val="22"/>
-          <w:szCs w:val="22"/>
-        </w:rPr>
-        <w:lastRenderedPageBreak/>
-        <w:t xml:space="preserve">Then create a list of your participants and save it within a </w:t>
-      </w:r>
-      <w:proofErr w:type="spellStart"/>
-      <w:r>
-        <w:rPr>
-          <w:color w:val="000000"/>
-          <w:sz w:val="22"/>
-          <w:szCs w:val="22"/>
-        </w:rPr>
-        <w:t>txt</w:t>
-      </w:r>
-      <w:proofErr w:type="spellEnd"/>
-      <w:r>
-        <w:rPr>
-          <w:color w:val="000000"/>
-          <w:sz w:val="22"/>
-          <w:szCs w:val="22"/>
-        </w:rPr>
-        <w:t xml:space="preserve"> file (one participant per row)</w:t>
-      </w:r>
-      <w:r>
-        <w:rPr>
-          <w:color w:val="000000"/>
-          <w:sz w:val="22"/>
-          <w:szCs w:val="22"/>
-        </w:rPr>
-        <w:t>. Here is an example:</w:t>
-      </w:r>
-    </w:p>
-    <w:p>
-      <w:pPr>
-        <w:rPr>
-          <w:rFonts w:ascii="Menlo" w:hAnsi="Menlo" w:cs="Menlo"/>
-          <w:color w:val="000000"/>
-          <w:sz w:val="22"/>
-          <w:szCs w:val="22"/>
-        </w:rPr>
-      </w:pPr>
-    </w:p>
-    <w:p>
-      <w:pPr>
-        <w:rPr>
-          <w:rFonts w:ascii="Menlo" w:hAnsi="Menlo" w:cs="Menlo"/>
-          <w:color w:val="000000"/>
-          <w:sz w:val="22"/>
-          <w:szCs w:val="22"/>
-        </w:rPr>
-      </w:pPr>
-      <w:r>
-        <w:rPr>
-          <w:rFonts w:ascii="Menlo" w:hAnsi="Menlo" w:cs="Menlo"/>
-          <w:noProof/>
-          <w:color w:val="000000"/>
-          <w:sz w:val="22"/>
-          <w:szCs w:val="22"/>
-        </w:rPr>
-        <w:drawing>
-          <wp:inline distT="0" distB="0" distL="0" distR="0" wp14:anchorId="4B5C8A72" wp14:editId="7F24C138">
-            <wp:extent cx="800100" cy="771181"/>
-            <wp:effectExtent l="0" t="0" r="0" b="3810"/>
-            <wp:docPr id="3" name="Picture 3"/>
-            <wp:cNvGraphicFramePr>
-              <a:graphicFrameLocks xmlns:a="http://schemas.openxmlformats.org/drawingml/2006/main" noChangeAspect="1"/>
-            </wp:cNvGraphicFramePr>
-            <a:graphic xmlns:a="http://schemas.openxmlformats.org/drawingml/2006/main">
-              <a:graphicData uri="http://schemas.openxmlformats.org/drawingml/2006/picture">
-                <pic:pic xmlns:pic="http://schemas.openxmlformats.org/drawingml/2006/picture">
-                  <pic:nvPicPr>
-                    <pic:cNvPr id="1" name=""/>
-                    <pic:cNvPicPr/>
-                  </pic:nvPicPr>
-                  <pic:blipFill>
-                    <a:blip r:embed="rId20"/>
-                    <a:stretch>
-                      <a:fillRect/>
-                    </a:stretch>
-                  </pic:blipFill>
-                  <pic:spPr>
-                    <a:xfrm>
-                      <a:off x="0" y="0"/>
                       <a:ext cx="806201" cy="777061"/>
                     </a:xfrm>
                     <a:prstGeom prst="rect">
@@ -8829,27 +8495,7 @@
           <w:sz w:val="22"/>
           <w:szCs w:val="22"/>
         </w:rPr>
-        <w:t xml:space="preserve">/CASELIST.txt --modality </w:t>
-      </w:r>
-      <w:proofErr w:type="gramStart"/>
-      <w:r>
-        <w:rPr>
-          <w:rFonts w:asciiTheme="minorHAnsi" w:hAnsiTheme="minorHAnsi" w:cstheme="minorHAnsi"/>
-          <w:color w:val="7030A0"/>
-          <w:sz w:val="22"/>
-          <w:szCs w:val="22"/>
-        </w:rPr>
-        <w:t>FA,MD</w:t>
-      </w:r>
-      <w:proofErr w:type="gramEnd"/>
-      <w:r>
-        <w:rPr>
-          <w:rFonts w:asciiTheme="minorHAnsi" w:hAnsiTheme="minorHAnsi" w:cstheme="minorHAnsi"/>
-          <w:color w:val="7030A0"/>
-          <w:sz w:val="22"/>
-          <w:szCs w:val="22"/>
-        </w:rPr>
-        <w:t xml:space="preserve">,AD,RD --enigma -o </w:t>
+        <w:t xml:space="preserve">/CASELIST.txt --modality FA,MD,AD,RD --enigma -o </w:t>
       </w:r>
       <w:r>
         <w:rPr>
@@ -8944,11 +8590,11 @@
       <w:pPr>
         <w:pStyle w:val="Heading3"/>
       </w:pPr>
-      <w:bookmarkStart w:id="14" w:name="_Toc135669426"/>
+      <w:bookmarkStart w:id="15" w:name="_Toc135669426"/>
       <w:r>
         <w:t>QC</w:t>
       </w:r>
-      <w:bookmarkEnd w:id="14"/>
+      <w:bookmarkEnd w:id="15"/>
     </w:p>
     <w:p>
       <w:r>
@@ -9031,45 +8677,27 @@
       <w:pPr>
         <w:pStyle w:val="Heading3"/>
       </w:pPr>
-      <w:bookmarkStart w:id="15" w:name="_Toc135669427"/>
+      <w:bookmarkStart w:id="16" w:name="_Toc135669427"/>
       <w:r>
         <w:t>Bad registration (skip this section if registration is fine)</w:t>
       </w:r>
-      <w:bookmarkEnd w:id="15"/>
-    </w:p>
-    <w:p>
-      <w:pPr>
-        <w:rPr>
-          <w:color w:val="000000"/>
-          <w:sz w:val="22"/>
-          <w:szCs w:val="22"/>
-        </w:rPr>
-      </w:pPr>
-      <w:r>
-        <w:rPr>
-          <w:color w:val="000000"/>
-          <w:sz w:val="22"/>
-          <w:szCs w:val="22"/>
-        </w:rPr>
-        <w:t xml:space="preserve">You may need to perform re-registration for some </w:t>
-      </w:r>
-      <w:proofErr w:type="gramStart"/>
-      <w:r>
-        <w:rPr>
-          <w:color w:val="000000"/>
-          <w:sz w:val="22"/>
-          <w:szCs w:val="22"/>
-        </w:rPr>
-        <w:t>participants, or</w:t>
-      </w:r>
-      <w:proofErr w:type="gramEnd"/>
-      <w:r>
-        <w:rPr>
-          <w:color w:val="000000"/>
-          <w:sz w:val="22"/>
-          <w:szCs w:val="22"/>
-        </w:rPr>
-        <w:t xml:space="preserve"> update the ENIGMA templates </w:t>
+      <w:bookmarkEnd w:id="16"/>
+    </w:p>
+    <w:p>
+      <w:pPr>
+        <w:rPr>
+          <w:color w:val="000000"/>
+          <w:sz w:val="22"/>
+          <w:szCs w:val="22"/>
+        </w:rPr>
+      </w:pPr>
+      <w:r>
+        <w:rPr>
+          <w:color w:val="000000"/>
+          <w:sz w:val="22"/>
+          <w:szCs w:val="22"/>
+        </w:rPr>
+        <w:t xml:space="preserve">You may need to perform re-registration for some participants, or update the ENIGMA templates </w:t>
       </w:r>
       <w:r>
         <w:rPr>
@@ -9235,25 +8863,7 @@
           <w:sz w:val="22"/>
           <w:szCs w:val="22"/>
         </w:rPr>
-        <w:t xml:space="preserve">have a good </w:t>
-      </w:r>
-      <w:proofErr w:type="gramStart"/>
-      <w:r>
-        <w:rPr>
-          <w:color w:val="000000"/>
-          <w:sz w:val="22"/>
-          <w:szCs w:val="22"/>
-        </w:rPr>
-        <w:t>registration, and</w:t>
-      </w:r>
-      <w:proofErr w:type="gramEnd"/>
-      <w:r>
-        <w:rPr>
-          <w:color w:val="000000"/>
-          <w:sz w:val="22"/>
-          <w:szCs w:val="22"/>
-        </w:rPr>
-        <w:t xml:space="preserve"> move them into a </w:t>
+        <w:t xml:space="preserve">have a good registration, and move them into a </w:t>
       </w:r>
       <w:proofErr w:type="spellStart"/>
       <w:r>
@@ -9296,25 +8906,7 @@
           <w:sz w:val="22"/>
           <w:szCs w:val="22"/>
         </w:rPr>
-        <w:t xml:space="preserve">from </w:t>
-      </w:r>
-      <w:proofErr w:type="gramStart"/>
-      <w:r>
-        <w:rPr>
-          <w:color w:val="000000"/>
-          <w:sz w:val="22"/>
-          <w:szCs w:val="22"/>
-        </w:rPr>
-        <w:t>all of</w:t>
-      </w:r>
-      <w:proofErr w:type="gramEnd"/>
-      <w:r>
-        <w:rPr>
-          <w:color w:val="000000"/>
-          <w:sz w:val="22"/>
-          <w:szCs w:val="22"/>
-        </w:rPr>
-        <w:t xml:space="preserve"> the good images.</w:t>
+        <w:t>from all of the good images.</w:t>
       </w:r>
     </w:p>
     <w:p>
@@ -9622,6 +9214,7 @@
           <w:sz w:val="22"/>
           <w:szCs w:val="22"/>
         </w:rPr>
+        <w:lastRenderedPageBreak/>
         <w:t xml:space="preserve">Copy mean_FA_mask.nii.gz to </w:t>
       </w:r>
       <w:r>
@@ -9658,23 +9251,13 @@
         </w:rPr>
         <w:t xml:space="preserve">, </w:t>
       </w:r>
-      <w:proofErr w:type="gramStart"/>
-      <w:r>
-        <w:rPr>
-          <w:color w:val="000000"/>
-          <w:sz w:val="22"/>
-          <w:szCs w:val="22"/>
-        </w:rPr>
-        <w:t>Then</w:t>
-      </w:r>
-      <w:proofErr w:type="gramEnd"/>
-      <w:r>
-        <w:rPr>
-          <w:color w:val="000000"/>
-          <w:sz w:val="22"/>
-          <w:szCs w:val="22"/>
-        </w:rPr>
-        <w:t xml:space="preserve"> move into this directory</w:t>
+      <w:r>
+        <w:rPr>
+          <w:color w:val="000000"/>
+          <w:sz w:val="22"/>
+          <w:szCs w:val="22"/>
+        </w:rPr>
+        <w:t>Then move into this directory</w:t>
       </w:r>
       <w:r>
         <w:rPr>
@@ -9916,7 +9499,6 @@
           <w:szCs w:val="22"/>
           <w:lang w:val="en-GB"/>
         </w:rPr>
-        <w:lastRenderedPageBreak/>
         <w:t>fslmaths</w:t>
       </w:r>
       <w:proofErr w:type="spellEnd"/>
@@ -10338,27 +9920,7 @@
           <w:sz w:val="22"/>
           <w:szCs w:val="22"/>
         </w:rPr>
-        <w:t xml:space="preserve">/CASELIST.txt --modality </w:t>
-      </w:r>
-      <w:proofErr w:type="gramStart"/>
-      <w:r>
-        <w:rPr>
-          <w:rFonts w:asciiTheme="minorHAnsi" w:hAnsiTheme="minorHAnsi" w:cstheme="minorHAnsi"/>
-          <w:color w:val="7030A0"/>
-          <w:sz w:val="22"/>
-          <w:szCs w:val="22"/>
-        </w:rPr>
-        <w:t>FA,MD</w:t>
-      </w:r>
-      <w:proofErr w:type="gramEnd"/>
-      <w:r>
-        <w:rPr>
-          <w:rFonts w:asciiTheme="minorHAnsi" w:hAnsiTheme="minorHAnsi" w:cstheme="minorHAnsi"/>
-          <w:color w:val="7030A0"/>
-          <w:sz w:val="22"/>
-          <w:szCs w:val="22"/>
-        </w:rPr>
-        <w:t>,AD,RD</w:t>
+        <w:t>/CASELIST.txt --modality FA,MD,AD,RD</w:t>
       </w:r>
       <w:r>
         <w:rPr>
@@ -10730,11 +10292,11 @@
       <w:pPr>
         <w:pStyle w:val="Heading2"/>
       </w:pPr>
-      <w:bookmarkStart w:id="16" w:name="_Toc135669428"/>
+      <w:bookmarkStart w:id="17" w:name="_Toc135669428"/>
       <w:r>
         <w:t>Analysis</w:t>
       </w:r>
-      <w:bookmarkEnd w:id="16"/>
+      <w:bookmarkEnd w:id="17"/>
     </w:p>
     <w:p>
       <w:pPr>
@@ -10783,24 +10345,29 @@
           <w:sz w:val="22"/>
           <w:szCs w:val="22"/>
         </w:rPr>
-        <w:t xml:space="preserve">. </w:t>
-      </w:r>
-      <w:proofErr w:type="gramStart"/>
-      <w:r>
-        <w:rPr>
-          <w:sz w:val="22"/>
-          <w:szCs w:val="22"/>
-        </w:rPr>
-        <w:t>A</w:t>
-      </w:r>
-      <w:r>
-        <w:rPr>
-          <w:sz w:val="22"/>
-          <w:szCs w:val="22"/>
-        </w:rPr>
-        <w:t>ll of</w:t>
-      </w:r>
-      <w:proofErr w:type="gramEnd"/>
+        <w:t>. A</w:t>
+      </w:r>
+      <w:r>
+        <w:rPr>
+          <w:sz w:val="22"/>
+          <w:szCs w:val="22"/>
+        </w:rPr>
+        <w:t xml:space="preserve">ll of </w:t>
+      </w:r>
+      <w:r>
+        <w:rPr>
+          <w:sz w:val="22"/>
+          <w:szCs w:val="22"/>
+        </w:rPr>
+        <w:t>th</w:t>
+      </w:r>
+      <w:r>
+        <w:rPr>
+          <w:sz w:val="22"/>
+          <w:szCs w:val="22"/>
+        </w:rPr>
+        <w:t>ese</w:t>
+      </w:r>
       <w:r>
         <w:rPr>
           <w:sz w:val="22"/>
@@ -10813,14 +10380,86 @@
           <w:sz w:val="22"/>
           <w:szCs w:val="22"/>
         </w:rPr>
-        <w:t>th</w:t>
-      </w:r>
-      <w:r>
-        <w:rPr>
-          <w:sz w:val="22"/>
-          <w:szCs w:val="22"/>
-        </w:rPr>
-        <w:t>ese</w:t>
+        <w:t>file</w:t>
+      </w:r>
+      <w:r>
+        <w:rPr>
+          <w:sz w:val="22"/>
+          <w:szCs w:val="22"/>
+        </w:rPr>
+        <w:t>s</w:t>
+      </w:r>
+      <w:r>
+        <w:rPr>
+          <w:sz w:val="22"/>
+          <w:szCs w:val="22"/>
+        </w:rPr>
+        <w:t xml:space="preserve"> are</w:t>
+      </w:r>
+      <w:r>
+        <w:rPr>
+          <w:sz w:val="22"/>
+          <w:szCs w:val="22"/>
+        </w:rPr>
+        <w:t xml:space="preserve"> in the stats directory of the output folder</w:t>
+      </w:r>
+      <w:r>
+        <w:rPr>
+          <w:sz w:val="22"/>
+          <w:szCs w:val="22"/>
+        </w:rPr>
+        <w:t xml:space="preserve"> (</w:t>
+      </w:r>
+      <w:proofErr w:type="spellStart"/>
+      <w:r>
+        <w:rPr>
+          <w:sz w:val="22"/>
+          <w:szCs w:val="22"/>
+        </w:rPr>
+        <w:t>tbss_output</w:t>
+      </w:r>
+      <w:proofErr w:type="spellEnd"/>
+      <w:r>
+        <w:rPr>
+          <w:sz w:val="22"/>
+          <w:szCs w:val="22"/>
+        </w:rPr>
+        <w:t>)</w:t>
+      </w:r>
+      <w:r>
+        <w:rPr>
+          <w:sz w:val="22"/>
+          <w:szCs w:val="22"/>
+        </w:rPr>
+        <w:t xml:space="preserve"> created by the TBSS pipeline</w:t>
+      </w:r>
+      <w:r>
+        <w:rPr>
+          <w:sz w:val="22"/>
+          <w:szCs w:val="22"/>
+        </w:rPr>
+        <w:t xml:space="preserve">. For the analysis, we </w:t>
+      </w:r>
+      <w:r>
+        <w:rPr>
+          <w:sz w:val="22"/>
+          <w:szCs w:val="22"/>
+        </w:rPr>
+        <w:t>use the summary</w:t>
+      </w:r>
+      <w:r>
+        <w:rPr>
+          <w:sz w:val="22"/>
+          <w:szCs w:val="22"/>
+        </w:rPr>
+        <w:t xml:space="preserve"> file</w:t>
+      </w:r>
+      <w:r>
+        <w:rPr>
+          <w:sz w:val="22"/>
+          <w:szCs w:val="22"/>
+        </w:rPr>
+        <w:t>s</w:t>
       </w:r>
       <w:r>
         <w:rPr>
@@ -10834,132 +10473,39 @@
           <w:sz w:val="22"/>
           <w:szCs w:val="22"/>
         </w:rPr>
-        <w:t>file</w:t>
-      </w:r>
-      <w:r>
-        <w:rPr>
-          <w:sz w:val="22"/>
-          <w:szCs w:val="22"/>
-        </w:rPr>
+        <w:t>along with a file specifying</w:t>
+      </w:r>
+      <w:r>
+        <w:rPr>
+          <w:sz w:val="22"/>
+          <w:szCs w:val="22"/>
+        </w:rPr>
+        <w:t xml:space="preserve"> covariate information. </w:t>
+      </w:r>
+    </w:p>
+    <w:p>
+      <w:pPr>
+        <w:rPr>
+          <w:sz w:val="22"/>
+          <w:szCs w:val="22"/>
+        </w:rPr>
+      </w:pPr>
+    </w:p>
+    <w:p>
+      <w:pPr>
+        <w:pStyle w:val="Heading3"/>
+      </w:pPr>
+      <w:bookmarkStart w:id="18" w:name="_Toc135669429"/>
+      <w:r>
+        <w:t>Making the covariate</w:t>
+      </w:r>
+      <w:r>
         <w:t>s</w:t>
       </w:r>
       <w:r>
-        <w:rPr>
-          <w:sz w:val="22"/>
-          <w:szCs w:val="22"/>
-        </w:rPr>
-        <w:t xml:space="preserve"> are</w:t>
-      </w:r>
-      <w:r>
-        <w:rPr>
-          <w:sz w:val="22"/>
-          <w:szCs w:val="22"/>
-        </w:rPr>
-        <w:t xml:space="preserve"> in the stats directory of the output folder</w:t>
-      </w:r>
-      <w:r>
-        <w:rPr>
-          <w:sz w:val="22"/>
-          <w:szCs w:val="22"/>
-        </w:rPr>
-        <w:t xml:space="preserve"> (</w:t>
-      </w:r>
-      <w:proofErr w:type="spellStart"/>
-      <w:r>
-        <w:rPr>
-          <w:sz w:val="22"/>
-          <w:szCs w:val="22"/>
-        </w:rPr>
-        <w:t>tbss_output</w:t>
-      </w:r>
-      <w:proofErr w:type="spellEnd"/>
-      <w:r>
-        <w:rPr>
-          <w:sz w:val="22"/>
-          <w:szCs w:val="22"/>
-        </w:rPr>
-        <w:t>)</w:t>
-      </w:r>
-      <w:r>
-        <w:rPr>
-          <w:sz w:val="22"/>
-          <w:szCs w:val="22"/>
-        </w:rPr>
-        <w:t xml:space="preserve"> created by the TBSS pipeline</w:t>
-      </w:r>
-      <w:r>
-        <w:rPr>
-          <w:sz w:val="22"/>
-          <w:szCs w:val="22"/>
-        </w:rPr>
-        <w:t xml:space="preserve">. For the analysis, we </w:t>
-      </w:r>
-      <w:r>
-        <w:rPr>
-          <w:sz w:val="22"/>
-          <w:szCs w:val="22"/>
-        </w:rPr>
-        <w:t>use the summary</w:t>
-      </w:r>
-      <w:r>
-        <w:rPr>
-          <w:sz w:val="22"/>
-          <w:szCs w:val="22"/>
-        </w:rPr>
         <w:t xml:space="preserve"> file</w:t>
       </w:r>
-      <w:r>
-        <w:rPr>
-          <w:sz w:val="22"/>
-          <w:szCs w:val="22"/>
-        </w:rPr>
-        <w:t>s</w:t>
-      </w:r>
-      <w:r>
-        <w:rPr>
-          <w:sz w:val="22"/>
-          <w:szCs w:val="22"/>
-        </w:rPr>
-        <w:t xml:space="preserve"> </w:t>
-      </w:r>
-      <w:r>
-        <w:rPr>
-          <w:sz w:val="22"/>
-          <w:szCs w:val="22"/>
-        </w:rPr>
-        <w:t>along with a file specifying</w:t>
-      </w:r>
-      <w:r>
-        <w:rPr>
-          <w:sz w:val="22"/>
-          <w:szCs w:val="22"/>
-        </w:rPr>
-        <w:t xml:space="preserve"> covariate information. </w:t>
-      </w:r>
-    </w:p>
-    <w:p>
-      <w:pPr>
-        <w:rPr>
-          <w:sz w:val="22"/>
-          <w:szCs w:val="22"/>
-        </w:rPr>
-      </w:pPr>
-    </w:p>
-    <w:p>
-      <w:pPr>
-        <w:pStyle w:val="Heading3"/>
-      </w:pPr>
-      <w:bookmarkStart w:id="17" w:name="_Toc135669429"/>
-      <w:r>
-        <w:t>Making the covariate</w:t>
-      </w:r>
-      <w:r>
-        <w:t>s</w:t>
-      </w:r>
-      <w:r>
-        <w:t xml:space="preserve"> file</w:t>
-      </w:r>
-      <w:bookmarkEnd w:id="17"/>
+      <w:bookmarkEnd w:id="18"/>
     </w:p>
     <w:p>
       <w:pPr>
@@ -11300,6 +10846,65 @@
           <w:szCs w:val="22"/>
         </w:rPr>
         <w:t xml:space="preserve"> should be a column for diagnosis (where patients are coded as 1 and controls are coded as 0). More details on which patients to include can be found </w:t>
+      </w:r>
+      <w:hyperlink r:id="rId20" w:history="1">
+        <w:r>
+          <w:rPr>
+            <w:color w:val="1155CC"/>
+            <w:sz w:val="22"/>
+            <w:szCs w:val="22"/>
+            <w:u w:val="single"/>
+          </w:rPr>
+          <w:t>here</w:t>
+        </w:r>
+      </w:hyperlink>
+      <w:r>
+        <w:rPr>
+          <w:color w:val="000000"/>
+          <w:sz w:val="22"/>
+          <w:szCs w:val="22"/>
+        </w:rPr>
+        <w:t xml:space="preserve"> under the header “Analysis 1”</w:t>
+      </w:r>
+      <w:r>
+        <w:rPr>
+          <w:color w:val="000000"/>
+          <w:sz w:val="22"/>
+          <w:szCs w:val="22"/>
+        </w:rPr>
+        <w:t>.</w:t>
+      </w:r>
+    </w:p>
+    <w:p>
+      <w:pPr>
+        <w:numPr>
+          <w:ilvl w:val="0"/>
+          <w:numId w:val="16"/>
+        </w:numPr>
+        <w:textAlignment w:val="baseline"/>
+        <w:rPr>
+          <w:color w:val="000000"/>
+          <w:sz w:val="22"/>
+          <w:szCs w:val="22"/>
+        </w:rPr>
+      </w:pPr>
+      <w:r>
+        <w:rPr>
+          <w:b/>
+          <w:bCs/>
+          <w:color w:val="000000"/>
+          <w:sz w:val="22"/>
+          <w:szCs w:val="22"/>
+        </w:rPr>
+        <w:t>dx3</w:t>
+      </w:r>
+      <w:r>
+        <w:rPr>
+          <w:color w:val="000000"/>
+          <w:sz w:val="22"/>
+          <w:szCs w:val="22"/>
+        </w:rPr>
+        <w:t xml:space="preserve"> should be a column for diagnosis (where underweight “acute” patients are coded as 2, partially weight-restored patients as 1 and controls are coded as 0. More information on how to classify your cases into the two patient categories can be found </w:t>
       </w:r>
       <w:hyperlink r:id="rId21" w:history="1">
         <w:r>
@@ -11318,7 +10923,7 @@
           <w:sz w:val="22"/>
           <w:szCs w:val="22"/>
         </w:rPr>
-        <w:t xml:space="preserve"> under the header “Analysis 1”</w:t>
+        <w:t xml:space="preserve"> under the header “Analysis 2”</w:t>
       </w:r>
       <w:r>
         <w:rPr>
@@ -11350,42 +10955,15 @@
           <w:sz w:val="22"/>
           <w:szCs w:val="22"/>
         </w:rPr>
-        <w:t>dx3</w:t>
-      </w:r>
-      <w:r>
-        <w:rPr>
-          <w:color w:val="000000"/>
-          <w:sz w:val="22"/>
-          <w:szCs w:val="22"/>
-        </w:rPr>
-        <w:t xml:space="preserve"> should be a column for diagnosis (where underweight “acute” patients are coded as 2, partially weight-restored patients as 1 and controls are coded as 0. More information on how to classify your cases into the two patient categories can be found </w:t>
-      </w:r>
-      <w:hyperlink r:id="rId22" w:history="1">
-        <w:r>
-          <w:rPr>
-            <w:color w:val="1155CC"/>
-            <w:sz w:val="22"/>
-            <w:szCs w:val="22"/>
-            <w:u w:val="single"/>
-          </w:rPr>
-          <w:t>here</w:t>
-        </w:r>
-      </w:hyperlink>
-      <w:r>
-        <w:rPr>
-          <w:color w:val="000000"/>
-          <w:sz w:val="22"/>
-          <w:szCs w:val="22"/>
-        </w:rPr>
-        <w:t xml:space="preserve"> under the header “Analysis 2”</w:t>
-      </w:r>
-      <w:r>
-        <w:rPr>
-          <w:color w:val="000000"/>
-          <w:sz w:val="22"/>
-          <w:szCs w:val="22"/>
-        </w:rPr>
-        <w:t>.</w:t>
+        <w:t xml:space="preserve">age </w:t>
+      </w:r>
+      <w:r>
+        <w:rPr>
+          <w:color w:val="000000"/>
+          <w:sz w:val="22"/>
+          <w:szCs w:val="22"/>
+        </w:rPr>
+        <w:t>is in years at time of scan</w:t>
       </w:r>
     </w:p>
     <w:p>
@@ -11401,6 +10979,7 @@
           <w:szCs w:val="22"/>
         </w:rPr>
       </w:pPr>
+      <w:proofErr w:type="spellStart"/>
       <w:r>
         <w:rPr>
           <w:b/>
@@ -11409,15 +10988,17 @@
           <w:sz w:val="22"/>
           <w:szCs w:val="22"/>
         </w:rPr>
-        <w:t xml:space="preserve">age </w:t>
-      </w:r>
-      <w:r>
-        <w:rPr>
-          <w:color w:val="000000"/>
-          <w:sz w:val="22"/>
-          <w:szCs w:val="22"/>
-        </w:rPr>
-        <w:t>is in years at time of scan</w:t>
+        <w:lastRenderedPageBreak/>
+        <w:t>bmi</w:t>
+      </w:r>
+      <w:proofErr w:type="spellEnd"/>
+      <w:r>
+        <w:rPr>
+          <w:color w:val="000000"/>
+          <w:sz w:val="22"/>
+          <w:szCs w:val="22"/>
+        </w:rPr>
+        <w:t xml:space="preserve"> is body mass index at the time of scanning.</w:t>
       </w:r>
     </w:p>
     <w:p>
@@ -11433,7 +11014,14 @@
           <w:szCs w:val="22"/>
         </w:rPr>
       </w:pPr>
-      <w:proofErr w:type="spellStart"/>
+      <w:r>
+        <w:rPr>
+          <w:color w:val="000000"/>
+          <w:sz w:val="22"/>
+          <w:szCs w:val="22"/>
+        </w:rPr>
+        <w:t xml:space="preserve">The </w:t>
+      </w:r>
       <w:r>
         <w:rPr>
           <w:b/>
@@ -11442,38 +11030,15 @@
           <w:sz w:val="22"/>
           <w:szCs w:val="22"/>
         </w:rPr>
-        <w:t>bmi</w:t>
-      </w:r>
-      <w:proofErr w:type="spellEnd"/>
-      <w:r>
-        <w:rPr>
-          <w:color w:val="000000"/>
-          <w:sz w:val="22"/>
-          <w:szCs w:val="22"/>
-        </w:rPr>
-        <w:t xml:space="preserve"> is body mass index at the time of scanning.</w:t>
-      </w:r>
-    </w:p>
-    <w:p>
-      <w:pPr>
-        <w:numPr>
-          <w:ilvl w:val="0"/>
-          <w:numId w:val="16"/>
-        </w:numPr>
-        <w:textAlignment w:val="baseline"/>
-        <w:rPr>
-          <w:color w:val="000000"/>
-          <w:sz w:val="22"/>
-          <w:szCs w:val="22"/>
-        </w:rPr>
-      </w:pPr>
-      <w:r>
-        <w:rPr>
-          <w:color w:val="000000"/>
-          <w:sz w:val="22"/>
-          <w:szCs w:val="22"/>
-        </w:rPr>
-        <w:t xml:space="preserve">The </w:t>
+        <w:t>site</w:t>
+      </w:r>
+      <w:r>
+        <w:rPr>
+          <w:color w:val="000000"/>
+          <w:sz w:val="22"/>
+          <w:szCs w:val="22"/>
+        </w:rPr>
+        <w:t xml:space="preserve"> column details the number of sites/scanners the data were collected from. </w:t>
       </w:r>
       <w:r>
         <w:rPr>
@@ -11483,47 +11048,7 @@
           <w:sz w:val="22"/>
           <w:szCs w:val="22"/>
         </w:rPr>
-        <w:t>site</w:t>
-      </w:r>
-      <w:r>
-        <w:rPr>
-          <w:color w:val="000000"/>
-          <w:sz w:val="22"/>
-          <w:szCs w:val="22"/>
-        </w:rPr>
-        <w:t xml:space="preserve"> column details the number of sites/scanners the data were collected from. </w:t>
-      </w:r>
-      <w:r>
-        <w:rPr>
-          <w:b/>
-          <w:bCs/>
-          <w:color w:val="000000"/>
-          <w:sz w:val="22"/>
-          <w:szCs w:val="22"/>
-        </w:rPr>
-        <w:t>This data will be dummy coded by the R script, so please just state the name of the site (or scanner). If there is only one site/</w:t>
-      </w:r>
-      <w:proofErr w:type="gramStart"/>
-      <w:r>
-        <w:rPr>
-          <w:b/>
-          <w:bCs/>
-          <w:color w:val="000000"/>
-          <w:sz w:val="22"/>
-          <w:szCs w:val="22"/>
-        </w:rPr>
-        <w:t>scanner</w:t>
-      </w:r>
-      <w:proofErr w:type="gramEnd"/>
-      <w:r>
-        <w:rPr>
-          <w:b/>
-          <w:bCs/>
-          <w:color w:val="000000"/>
-          <w:sz w:val="22"/>
-          <w:szCs w:val="22"/>
-        </w:rPr>
-        <w:t xml:space="preserve"> then write the name of that site for all participants. </w:t>
+        <w:t xml:space="preserve">This data will be dummy coded by the R script, so please just state the name of the site (or scanner). If there is only one site/scanner then write the name of that site for all participants. </w:t>
       </w:r>
       <w:r>
         <w:rPr>
@@ -11598,43 +11123,7 @@
           <w:sz w:val="22"/>
           <w:szCs w:val="22"/>
         </w:rPr>
-        <w:t xml:space="preserve">The following columns are </w:t>
-      </w:r>
-      <w:proofErr w:type="gramStart"/>
-      <w:r>
-        <w:rPr>
-          <w:color w:val="000000"/>
-          <w:sz w:val="22"/>
-          <w:szCs w:val="22"/>
-        </w:rPr>
-        <w:t>optional, but</w:t>
-      </w:r>
-      <w:proofErr w:type="gramEnd"/>
-      <w:r>
-        <w:rPr>
-          <w:color w:val="000000"/>
-          <w:sz w:val="22"/>
-          <w:szCs w:val="22"/>
-        </w:rPr>
-        <w:t xml:space="preserve"> will improve the quality of the results. If some variables are not applicable, </w:t>
-      </w:r>
-      <w:proofErr w:type="gramStart"/>
-      <w:r>
-        <w:rPr>
-          <w:color w:val="000000"/>
-          <w:sz w:val="22"/>
-          <w:szCs w:val="22"/>
-        </w:rPr>
-        <w:t>i.e.</w:t>
-      </w:r>
-      <w:proofErr w:type="gramEnd"/>
-      <w:r>
-        <w:rPr>
-          <w:color w:val="000000"/>
-          <w:sz w:val="22"/>
-          <w:szCs w:val="22"/>
-        </w:rPr>
-        <w:t xml:space="preserve"> you don’t have this info in your study, </w:t>
+        <w:t xml:space="preserve">The following columns are optional, but will improve the quality of the results. If some variables are not applicable, i.e. you don’t have this info in your study, </w:t>
       </w:r>
       <w:r>
         <w:rPr>
@@ -11799,7 +11288,7 @@
         </w:rPr>
         <w:t xml:space="preserve">: </w:t>
       </w:r>
-      <w:hyperlink r:id="rId23" w:history="1">
+      <w:hyperlink r:id="rId22" w:history="1">
         <w:r>
           <w:rPr>
             <w:rStyle w:val="Hyperlink"/>
@@ -12021,25 +11510,7 @@
           <w:sz w:val="22"/>
           <w:szCs w:val="22"/>
         </w:rPr>
-        <w:t xml:space="preserve">is duration of illness (in years), can also be estimated as Age - </w:t>
-      </w:r>
-      <w:proofErr w:type="gramStart"/>
-      <w:r>
-        <w:rPr>
-          <w:color w:val="000000"/>
-          <w:sz w:val="22"/>
-          <w:szCs w:val="22"/>
-        </w:rPr>
-        <w:t>AO  (</w:t>
-      </w:r>
-      <w:proofErr w:type="gramEnd"/>
-      <w:r>
-        <w:rPr>
-          <w:color w:val="000000"/>
-          <w:sz w:val="22"/>
-          <w:szCs w:val="22"/>
-        </w:rPr>
-        <w:t>only needs to be filled out for the AN patients</w:t>
+        <w:t>is duration of illness (in years), can also be estimated as Age - AO  (only needs to be filled out for the AN patients</w:t>
       </w:r>
       <w:r>
         <w:rPr>
@@ -12523,7 +11994,7 @@
                     <pic:cNvPicPr/>
                   </pic:nvPicPr>
                   <pic:blipFill>
-                    <a:blip r:embed="rId24"/>
+                    <a:blip r:embed="rId23"/>
                     <a:stretch>
                       <a:fillRect/>
                     </a:stretch>
@@ -12628,11 +12099,11 @@
       <w:pPr>
         <w:pStyle w:val="Heading3"/>
       </w:pPr>
-      <w:bookmarkStart w:id="18" w:name="_Toc135669430"/>
+      <w:bookmarkStart w:id="19" w:name="_Toc135669430"/>
       <w:r>
         <w:t>Running the R script</w:t>
       </w:r>
-      <w:bookmarkEnd w:id="18"/>
+      <w:bookmarkEnd w:id="19"/>
     </w:p>
     <w:p>
       <w:pPr>
@@ -12693,7 +12164,6 @@
           <w:sz w:val="22"/>
           <w:szCs w:val="22"/>
         </w:rPr>
-        <w:lastRenderedPageBreak/>
         <w:t xml:space="preserve">You will need to direct the script to your </w:t>
       </w:r>
       <w:r>
@@ -12866,25 +12336,7 @@
           <w:sz w:val="22"/>
           <w:szCs w:val="22"/>
         </w:rPr>
-        <w:t xml:space="preserve"> is within the ENIGMA directory, so in the example here </w:t>
-      </w:r>
-      <w:proofErr w:type="gramStart"/>
-      <w:r>
-        <w:rPr>
-          <w:color w:val="000000"/>
-          <w:sz w:val="22"/>
-          <w:szCs w:val="22"/>
-        </w:rPr>
-        <w:t>is would be</w:t>
-      </w:r>
-      <w:proofErr w:type="gramEnd"/>
-      <w:r>
-        <w:rPr>
-          <w:color w:val="000000"/>
-          <w:sz w:val="22"/>
-          <w:szCs w:val="22"/>
-        </w:rPr>
-        <w:t xml:space="preserve"> </w:t>
+        <w:t xml:space="preserve"> is within the ENIGMA directory, so in the example here is would be </w:t>
       </w:r>
       <w:r>
         <w:rPr>
@@ -12951,17 +12403,8 @@
           <w:sz w:val="22"/>
           <w:szCs w:val="22"/>
         </w:rPr>
-        <w:t>AN_DTI_</w:t>
-      </w:r>
-      <w:proofErr w:type="gramStart"/>
-      <w:r>
-        <w:rPr>
-          <w:sz w:val="22"/>
-          <w:szCs w:val="22"/>
-        </w:rPr>
-        <w:t>betweengroup.R</w:t>
-      </w:r>
-      <w:proofErr w:type="gramEnd"/>
+        <w:t>AN_DTI_betweengroup.R</w:t>
+      </w:r>
       <w:r>
         <w:rPr>
           <w:color w:val="000000"/>
@@ -13124,7 +12567,6 @@
           <w:szCs w:val="22"/>
         </w:rPr>
       </w:pPr>
-      <w:proofErr w:type="gramStart"/>
       <w:r>
         <w:rPr>
           <w:rFonts w:asciiTheme="minorHAnsi" w:hAnsiTheme="minorHAnsi" w:cstheme="minorHAnsi"/>
@@ -13134,9 +12576,9 @@
           <w:sz w:val="22"/>
           <w:szCs w:val="22"/>
         </w:rPr>
-        <w:t>source(</w:t>
-      </w:r>
-      <w:proofErr w:type="gramEnd"/>
+        <w:t>source("</w:t>
+      </w:r>
+      <w:proofErr w:type="spellStart"/>
       <w:r>
         <w:rPr>
           <w:rFonts w:asciiTheme="minorHAnsi" w:hAnsiTheme="minorHAnsi" w:cstheme="minorHAnsi"/>
@@ -13146,21 +12588,9 @@
           <w:sz w:val="22"/>
           <w:szCs w:val="22"/>
         </w:rPr>
-        <w:t>"</w:t>
-      </w:r>
-      <w:proofErr w:type="spellStart"/>
-      <w:r>
-        <w:rPr>
-          <w:rFonts w:asciiTheme="minorHAnsi" w:hAnsiTheme="minorHAnsi" w:cstheme="minorHAnsi"/>
-          <w:i/>
-          <w:iCs/>
-          <w:color w:val="7030A0"/>
-          <w:sz w:val="22"/>
-          <w:szCs w:val="22"/>
-        </w:rPr>
         <w:t>Main</w:t>
       </w:r>
-      <w:hyperlink r:id="rId25" w:history="1">
+      <w:hyperlink r:id="rId24" w:history="1">
         <w:r>
           <w:rPr>
             <w:rStyle w:val="Hyperlink"/>
@@ -13220,33 +12650,15 @@
           <w:sz w:val="22"/>
           <w:szCs w:val="22"/>
         </w:rPr>
-        <w:t xml:space="preserve">It will print out progress to the </w:t>
-      </w:r>
-      <w:proofErr w:type="gramStart"/>
-      <w:r>
-        <w:rPr>
-          <w:color w:val="000000"/>
-          <w:sz w:val="22"/>
-          <w:szCs w:val="22"/>
-        </w:rPr>
-        <w:t>screen</w:t>
-      </w:r>
-      <w:r>
-        <w:rPr>
-          <w:color w:val="000000"/>
-          <w:sz w:val="22"/>
-          <w:szCs w:val="22"/>
-        </w:rPr>
-        <w:t>, and</w:t>
-      </w:r>
-      <w:proofErr w:type="gramEnd"/>
-      <w:r>
-        <w:rPr>
-          <w:color w:val="000000"/>
-          <w:sz w:val="22"/>
-          <w:szCs w:val="22"/>
-        </w:rPr>
-        <w:t xml:space="preserve"> create three big CSV files</w:t>
+        <w:t>It will print out progress to the screen</w:t>
+      </w:r>
+      <w:r>
+        <w:rPr>
+          <w:color w:val="000000"/>
+          <w:sz w:val="22"/>
+          <w:szCs w:val="22"/>
+        </w:rPr>
+        <w:t>, and create three big CSV files</w:t>
       </w:r>
       <w:r>
         <w:rPr>
@@ -13370,23 +12782,7 @@
           <w:sz w:val="22"/>
           <w:szCs w:val="22"/>
         </w:rPr>
-        <w:t xml:space="preserve">. These outputs will also be saved to the project folder and can be used to determine whether there are differences at </w:t>
-      </w:r>
-      <w:proofErr w:type="gramStart"/>
-      <w:r>
-        <w:rPr>
-          <w:sz w:val="22"/>
-          <w:szCs w:val="22"/>
-        </w:rPr>
-        <w:t>particular regions</w:t>
-      </w:r>
-      <w:proofErr w:type="gramEnd"/>
-      <w:r>
-        <w:rPr>
-          <w:sz w:val="22"/>
-          <w:szCs w:val="22"/>
-        </w:rPr>
-        <w:t xml:space="preserve"> of the white matter skeleton</w:t>
+        <w:t>. These outputs will also be saved to the project folder and can be used to determine whether there are differences at particular regions of the white matter skeleton</w:t>
       </w:r>
       <w:r>
         <w:rPr>
@@ -13453,36 +12849,30 @@
           <w:sz w:val="22"/>
           <w:szCs w:val="22"/>
         </w:rPr>
-        <w:t xml:space="preserve">done, exit R with </w:t>
-      </w:r>
-      <w:proofErr w:type="gramStart"/>
-      <w:r>
-        <w:rPr>
-          <w:color w:val="000000"/>
-          <w:sz w:val="22"/>
-          <w:szCs w:val="22"/>
-        </w:rPr>
-        <w:t>q(</w:t>
-      </w:r>
-      <w:proofErr w:type="gramEnd"/>
-      <w:r>
-        <w:rPr>
-          <w:color w:val="000000"/>
-          <w:sz w:val="22"/>
-          <w:szCs w:val="22"/>
-        </w:rPr>
-        <w:t>)</w:t>
-      </w:r>
-      <w:r>
-        <w:rPr>
-          <w:color w:val="000000"/>
-          <w:sz w:val="22"/>
-          <w:szCs w:val="22"/>
-        </w:rPr>
-        <w:t>. Then tar up the Results folder that has been created</w:t>
-      </w:r>
-      <w:r>
-        <w:rPr>
+        <w:t>done, exit R with q()</w:t>
+      </w:r>
+      <w:r>
+        <w:rPr>
+          <w:color w:val="000000"/>
+          <w:sz w:val="22"/>
+          <w:szCs w:val="22"/>
+        </w:rPr>
+        <w:t xml:space="preserve">. </w:t>
+      </w:r>
+      <w:r>
+        <w:rPr>
+          <w:b/>
+          <w:bCs/>
+          <w:color w:val="000000"/>
+          <w:sz w:val="22"/>
+          <w:szCs w:val="22"/>
+        </w:rPr>
+        <w:t>Then tar up the Results folder that has been created</w:t>
+      </w:r>
+      <w:r>
+        <w:rPr>
+          <w:b/>
+          <w:bCs/>
           <w:color w:val="000000"/>
           <w:sz w:val="22"/>
           <w:szCs w:val="22"/>
@@ -13491,6 +12881,8 @@
       </w:r>
       <w:r>
         <w:rPr>
+          <w:b/>
+          <w:bCs/>
           <w:color w:val="000000"/>
           <w:sz w:val="22"/>
           <w:szCs w:val="22"/>
@@ -13529,7 +12921,7 @@
         </w:rPr>
         <w:t xml:space="preserve">site results folder on the ENIGMA AN DTI </w:t>
       </w:r>
-      <w:hyperlink r:id="rId26" w:history="1">
+      <w:hyperlink r:id="rId25" w:history="1">
         <w:r>
           <w:rPr>
             <w:rStyle w:val="Hyperlink"/>
@@ -13567,11 +12959,11 @@
       <w:pPr>
         <w:pStyle w:val="Heading3"/>
       </w:pPr>
-      <w:bookmarkStart w:id="19" w:name="_Toc135669431"/>
+      <w:bookmarkStart w:id="20" w:name="_Toc135669431"/>
       <w:r>
         <w:t>Local results</w:t>
       </w:r>
-      <w:bookmarkEnd w:id="19"/>
+      <w:bookmarkEnd w:id="20"/>
     </w:p>
     <w:p>
       <w:pPr>
@@ -13613,16 +13005,7 @@
           <w:sz w:val="22"/>
           <w:szCs w:val="22"/>
         </w:rPr>
-        <w:t>effect_size_</w:t>
-      </w:r>
-      <w:proofErr w:type="gramStart"/>
-      <w:r>
-        <w:rPr>
-          <w:color w:val="000000"/>
-          <w:sz w:val="22"/>
-          <w:szCs w:val="22"/>
-        </w:rPr>
-        <w:t>viewer</w:t>
+        <w:t>effect_size_viewer</w:t>
       </w:r>
       <w:r>
         <w:rPr>
@@ -13633,7 +13016,6 @@
         <w:t>.R</w:t>
       </w:r>
       <w:proofErr w:type="spellEnd"/>
-      <w:proofErr w:type="gramEnd"/>
       <w:r>
         <w:rPr>
           <w:color w:val="000000"/>
@@ -13664,7 +13046,7 @@
 </file>
 
 <file path=word/numbering.xml><?xml version="1.0" encoding="utf-8"?>
-<w:numbering xmlns:wpc="http://schemas.microsoft.com/office/word/2010/wordprocessingCanvas" xmlns:cx="http://schemas.microsoft.com/office/drawing/2014/chartex" xmlns:cx1="http://schemas.microsoft.com/office/drawing/2015/9/8/chartex" xmlns:cx2="http://schemas.microsoft.com/office/drawing/2015/10/21/chartex" xmlns:cx3="http://schemas.microsoft.com/office/drawing/2016/5/9/chartex" xmlns:cx4="http://schemas.microsoft.com/office/drawing/2016/5/10/chartex" xmlns:cx5="http://schemas.microsoft.com/office/drawing/2016/5/11/chartex" xmlns:cx6="http://schemas.microsoft.com/office/drawing/2016/5/12/chartex" xmlns:cx7="http://schemas.microsoft.com/office/drawing/2016/5/13/chartex" xmlns:cx8="http://schemas.microsoft.com/office/drawing/2016/5/14/chartex" xmlns:mc="http://schemas.openxmlformats.org/markup-compatibility/2006" xmlns:aink="http://schemas.microsoft.com/office/drawing/2016/ink" xmlns:am3d="http://schemas.microsoft.com/office/drawing/2017/model3d" xmlns:o="urn:schemas-microsoft-com:office:office" xmlns:oel="http://schemas.microsoft.com/office/2019/extlst" xmlns:r="http://schemas.openxmlformats.org/officeDocument/2006/relationships" xmlns:m="http://schemas.openxmlformats.org/officeDocument/2006/math" xmlns:v="urn:schemas-microsoft-com:vml" xmlns:wp14="http://schemas.microsoft.com/office/word/2010/wordprocessingDrawing" xmlns:wp="http://schemas.openxmlformats.org/drawingml/2006/wordprocessingDrawing" xmlns:w10="urn:schemas-microsoft-com:office:word" xmlns:w="http://schemas.openxmlformats.org/wordprocessingml/2006/main" xmlns:w14="http://schemas.microsoft.com/office/word/2010/wordml" xmlns:w15="http://schemas.microsoft.com/office/word/2012/wordml" xmlns:w16cex="http://schemas.microsoft.com/office/word/2018/wordml/cex" xmlns:w16cid="http://schemas.microsoft.com/office/word/2016/wordml/cid" xmlns:w16="http://schemas.microsoft.com/office/word/2018/wordml" xmlns:w16du="http://schemas.microsoft.com/office/word/2023/wordml/word16du" xmlns:w16sdtdh="http://schemas.microsoft.com/office/word/2020/wordml/sdtdatahash" xmlns:w16se="http://schemas.microsoft.com/office/word/2015/wordml/symex" xmlns:wpg="http://schemas.microsoft.com/office/word/2010/wordprocessingGroup" xmlns:wpi="http://schemas.microsoft.com/office/word/2010/wordprocessingInk" xmlns:wne="http://schemas.microsoft.com/office/word/2006/wordml" xmlns:wps="http://schemas.microsoft.com/office/word/2010/wordprocessingShape" mc:Ignorable="w14 w15 w16se w16cid w16 w16cex w16sdtdh wp14">
+<w:numbering xmlns:wpc="http://schemas.microsoft.com/office/word/2010/wordprocessingCanvas" xmlns:cx="http://schemas.microsoft.com/office/drawing/2014/chartex" xmlns:cx1="http://schemas.microsoft.com/office/drawing/2015/9/8/chartex" xmlns:cx2="http://schemas.microsoft.com/office/drawing/2015/10/21/chartex" xmlns:cx3="http://schemas.microsoft.com/office/drawing/2016/5/9/chartex" xmlns:cx4="http://schemas.microsoft.com/office/drawing/2016/5/10/chartex" xmlns:cx5="http://schemas.microsoft.com/office/drawing/2016/5/11/chartex" xmlns:cx6="http://schemas.microsoft.com/office/drawing/2016/5/12/chartex" xmlns:cx7="http://schemas.microsoft.com/office/drawing/2016/5/13/chartex" xmlns:cx8="http://schemas.microsoft.com/office/drawing/2016/5/14/chartex" xmlns:mc="http://schemas.openxmlformats.org/markup-compatibility/2006" xmlns:aink="http://schemas.microsoft.com/office/drawing/2016/ink" xmlns:am3d="http://schemas.microsoft.com/office/drawing/2017/model3d" xmlns:o="urn:schemas-microsoft-com:office:office" xmlns:oel="http://schemas.microsoft.com/office/2019/extlst" xmlns:r="http://schemas.openxmlformats.org/officeDocument/2006/relationships" xmlns:m="http://schemas.openxmlformats.org/officeDocument/2006/math" xmlns:v="urn:schemas-microsoft-com:vml" xmlns:wp14="http://schemas.microsoft.com/office/word/2010/wordprocessingDrawing" xmlns:wp="http://schemas.openxmlformats.org/drawingml/2006/wordprocessingDrawing" xmlns:w10="urn:schemas-microsoft-com:office:word" xmlns:w="http://schemas.openxmlformats.org/wordprocessingml/2006/main" xmlns:w14="http://schemas.microsoft.com/office/word/2010/wordml" xmlns:w15="http://schemas.microsoft.com/office/word/2012/wordml" xmlns:w16cex="http://schemas.microsoft.com/office/word/2018/wordml/cex" xmlns:w16cid="http://schemas.microsoft.com/office/word/2016/wordml/cid" xmlns:w16="http://schemas.microsoft.com/office/word/2018/wordml" xmlns:w16sdtdh="http://schemas.microsoft.com/office/word/2020/wordml/sdtdatahash" xmlns:w16se="http://schemas.microsoft.com/office/word/2015/wordml/symex" xmlns:wpg="http://schemas.microsoft.com/office/word/2010/wordprocessingGroup" xmlns:wpi="http://schemas.microsoft.com/office/word/2010/wordprocessingInk" xmlns:wne="http://schemas.microsoft.com/office/word/2006/wordml" xmlns:wps="http://schemas.microsoft.com/office/word/2010/wordprocessingShape" mc:Ignorable="w14 w15 w16se w16cid w16 w16cex w16sdtdh wp14">
   <w:abstractNum w:abstractNumId="0" w15:restartNumberingAfterBreak="0">
     <w:nsid w:val="039D5EBF"/>
     <w:multiLevelType w:val="multilevel"/>

</xml_diff>

<commit_message>
Fixed errors in TBSS commands (--qc)
</commit_message>
<xml_diff>
--- a/Instructions.docx
+++ b/Instructions.docx
@@ -6063,6 +6063,7 @@
         <w:rPr>
           <w:rStyle w:val="Heading2Char"/>
         </w:rPr>
+        <w:lastRenderedPageBreak/>
         <w:t>Image QC</w:t>
       </w:r>
       <w:bookmarkEnd w:id="8"/>
@@ -6077,15 +6078,7 @@
           <w:sz w:val="22"/>
           <w:szCs w:val="22"/>
         </w:rPr>
-        <w:t xml:space="preserve">To make sure the tensor images are appropriate to use in the analysis, we check whether the principle </w:t>
-      </w:r>
-      <w:r>
-        <w:rPr>
-          <w:sz w:val="22"/>
-          <w:szCs w:val="22"/>
-        </w:rPr>
-        <w:lastRenderedPageBreak/>
-        <w:t xml:space="preserve">vectors computed during </w:t>
+        <w:t xml:space="preserve">To make sure the tensor images are appropriate to use in the analysis, we check whether the principle vectors computed during </w:t>
       </w:r>
       <w:proofErr w:type="spellStart"/>
       <w:r>
@@ -7043,16 +7036,16 @@
           <w:color w:val="7030A0"/>
           <w:sz w:val="22"/>
           <w:szCs w:val="22"/>
-          <w:lang w:val="de-CH"/>
-        </w:rPr>
-      </w:pPr>
-      <w:r>
-        <w:rPr>
-          <w:rFonts w:asciiTheme="minorHAnsi" w:hAnsiTheme="minorHAnsi" w:cstheme="minorHAnsi"/>
-          <w:color w:val="7030A0"/>
-          <w:sz w:val="22"/>
-          <w:szCs w:val="22"/>
-        </w:rPr>
+        </w:rPr>
+      </w:pPr>
+      <w:r>
+        <w:rPr>
+          <w:rFonts w:asciiTheme="minorHAnsi" w:hAnsiTheme="minorHAnsi" w:cstheme="minorHAnsi"/>
+          <w:color w:val="7030A0"/>
+          <w:sz w:val="22"/>
+          <w:szCs w:val="22"/>
+        </w:rPr>
+        <w:lastRenderedPageBreak/>
         <w:t xml:space="preserve">vi </w:t>
       </w:r>
       <w:r>
@@ -7141,7 +7134,6 @@
           <w:sz w:val="22"/>
           <w:szCs w:val="22"/>
         </w:rPr>
-        <w:lastRenderedPageBreak/>
         <w:t>alias python=$path_to_python3installation</w:t>
       </w:r>
     </w:p>
@@ -8260,7 +8252,6 @@
           <w:sz w:val="22"/>
           <w:szCs w:val="22"/>
         </w:rPr>
-        <w:lastRenderedPageBreak/>
         <w:drawing>
           <wp:inline distT="0" distB="0" distL="0" distR="0" wp14:anchorId="2E41C61E" wp14:editId="05B9E022">
             <wp:extent cx="6659463" cy="448945"/>
@@ -8570,244 +8561,445 @@
           <w:color w:val="7030A0"/>
           <w:sz w:val="22"/>
           <w:szCs w:val="22"/>
+        </w:rPr>
+        <w:t>tbss</w:t>
+      </w:r>
+      <w:proofErr w:type="spellEnd"/>
+      <w:r>
+        <w:rPr>
+          <w:rFonts w:asciiTheme="minorHAnsi" w:hAnsiTheme="minorHAnsi" w:cstheme="minorHAnsi"/>
+          <w:color w:val="7030A0"/>
+          <w:sz w:val="22"/>
+          <w:szCs w:val="22"/>
+        </w:rPr>
+        <w:t>/lib/</w:t>
+      </w:r>
+      <w:proofErr w:type="spellStart"/>
+      <w:r>
+        <w:rPr>
+          <w:rFonts w:asciiTheme="minorHAnsi" w:hAnsiTheme="minorHAnsi" w:cstheme="minorHAnsi"/>
+          <w:color w:val="7030A0"/>
+          <w:sz w:val="22"/>
+          <w:szCs w:val="22"/>
+        </w:rPr>
+        <w:t>tbss_all</w:t>
+      </w:r>
+      <w:proofErr w:type="spellEnd"/>
+      <w:r>
+        <w:rPr>
+          <w:rFonts w:asciiTheme="minorHAnsi" w:hAnsiTheme="minorHAnsi" w:cstheme="minorHAnsi"/>
+          <w:color w:val="7030A0"/>
+          <w:sz w:val="22"/>
+          <w:szCs w:val="22"/>
+        </w:rPr>
+        <w:t xml:space="preserve"> -</w:t>
+      </w:r>
+      <w:proofErr w:type="spellStart"/>
+      <w:r>
+        <w:rPr>
+          <w:rFonts w:asciiTheme="minorHAnsi" w:hAnsiTheme="minorHAnsi" w:cstheme="minorHAnsi"/>
+          <w:color w:val="7030A0"/>
+          <w:sz w:val="22"/>
+          <w:szCs w:val="22"/>
+        </w:rPr>
+        <w:t>i</w:t>
+      </w:r>
+      <w:proofErr w:type="spellEnd"/>
+      <w:r>
+        <w:rPr>
+          <w:rFonts w:asciiTheme="minorHAnsi" w:hAnsiTheme="minorHAnsi" w:cstheme="minorHAnsi"/>
+          <w:color w:val="7030A0"/>
+          <w:sz w:val="22"/>
+          <w:szCs w:val="22"/>
+        </w:rPr>
+        <w:t xml:space="preserve"> $</w:t>
+      </w:r>
+      <w:proofErr w:type="spellStart"/>
+      <w:r>
+        <w:rPr>
+          <w:rFonts w:asciiTheme="minorHAnsi" w:hAnsiTheme="minorHAnsi" w:cstheme="minorHAnsi"/>
+          <w:color w:val="7030A0"/>
+          <w:sz w:val="22"/>
+          <w:szCs w:val="22"/>
+        </w:rPr>
+        <w:t>pathto</w:t>
+      </w:r>
+      <w:r>
+        <w:rPr>
+          <w:rFonts w:asciiTheme="minorHAnsi" w:hAnsiTheme="minorHAnsi" w:cstheme="minorHAnsi"/>
+          <w:color w:val="7030A0"/>
+          <w:sz w:val="22"/>
+          <w:szCs w:val="22"/>
+        </w:rPr>
+        <w:t>ENIGMAdir</w:t>
+      </w:r>
+      <w:proofErr w:type="spellEnd"/>
+      <w:r>
+        <w:rPr>
+          <w:rFonts w:asciiTheme="minorHAnsi" w:hAnsiTheme="minorHAnsi" w:cstheme="minorHAnsi"/>
+          <w:color w:val="7030A0"/>
+          <w:sz w:val="22"/>
+          <w:szCs w:val="22"/>
+        </w:rPr>
+        <w:t xml:space="preserve">/IMAGELIST.csv -c </w:t>
+      </w:r>
+      <w:r>
+        <w:rPr>
+          <w:rFonts w:asciiTheme="minorHAnsi" w:hAnsiTheme="minorHAnsi" w:cstheme="minorHAnsi"/>
+          <w:color w:val="7030A0"/>
+          <w:sz w:val="22"/>
+          <w:szCs w:val="22"/>
+        </w:rPr>
+        <w:t>$</w:t>
+      </w:r>
+      <w:proofErr w:type="spellStart"/>
+      <w:r>
+        <w:rPr>
+          <w:rFonts w:asciiTheme="minorHAnsi" w:hAnsiTheme="minorHAnsi" w:cstheme="minorHAnsi"/>
+          <w:color w:val="7030A0"/>
+          <w:sz w:val="22"/>
+          <w:szCs w:val="22"/>
+        </w:rPr>
+        <w:t>pathtoENIGMAdir</w:t>
+      </w:r>
+      <w:proofErr w:type="spellEnd"/>
+      <w:r>
+        <w:rPr>
+          <w:rFonts w:asciiTheme="minorHAnsi" w:hAnsiTheme="minorHAnsi" w:cstheme="minorHAnsi"/>
+          <w:color w:val="7030A0"/>
+          <w:sz w:val="22"/>
+          <w:szCs w:val="22"/>
+        </w:rPr>
+        <w:t xml:space="preserve">/CASELIST.txt --modality FA,MD,AD,RD --enigma -o </w:t>
+      </w:r>
+      <w:r>
+        <w:rPr>
+          <w:rFonts w:asciiTheme="minorHAnsi" w:hAnsiTheme="minorHAnsi" w:cstheme="minorHAnsi"/>
+          <w:color w:val="7030A0"/>
+          <w:sz w:val="22"/>
+          <w:szCs w:val="22"/>
+        </w:rPr>
+        <w:t>$</w:t>
+      </w:r>
+      <w:proofErr w:type="spellStart"/>
+      <w:r>
+        <w:rPr>
+          <w:rFonts w:asciiTheme="minorHAnsi" w:hAnsiTheme="minorHAnsi" w:cstheme="minorHAnsi"/>
+          <w:color w:val="7030A0"/>
+          <w:sz w:val="22"/>
+          <w:szCs w:val="22"/>
+        </w:rPr>
+        <w:t>ENIGMAdir</w:t>
+      </w:r>
+      <w:proofErr w:type="spellEnd"/>
+      <w:r>
+        <w:rPr>
+          <w:rFonts w:asciiTheme="minorHAnsi" w:hAnsiTheme="minorHAnsi" w:cstheme="minorHAnsi"/>
+          <w:color w:val="7030A0"/>
+          <w:sz w:val="22"/>
+          <w:szCs w:val="22"/>
+        </w:rPr>
+        <w:t>/$</w:t>
+      </w:r>
+      <w:proofErr w:type="spellStart"/>
+      <w:r>
+        <w:rPr>
+          <w:rFonts w:asciiTheme="minorHAnsi" w:hAnsiTheme="minorHAnsi" w:cstheme="minorHAnsi"/>
+          <w:color w:val="7030A0"/>
+          <w:sz w:val="22"/>
+          <w:szCs w:val="22"/>
+        </w:rPr>
+        <w:t>projectname</w:t>
+      </w:r>
+      <w:proofErr w:type="spellEnd"/>
+      <w:r>
+        <w:rPr>
+          <w:rFonts w:asciiTheme="minorHAnsi" w:hAnsiTheme="minorHAnsi" w:cstheme="minorHAnsi"/>
+          <w:color w:val="7030A0"/>
+          <w:sz w:val="22"/>
+          <w:szCs w:val="22"/>
+        </w:rPr>
+        <w:t>/</w:t>
+      </w:r>
+      <w:proofErr w:type="spellStart"/>
+      <w:r>
+        <w:rPr>
+          <w:rFonts w:asciiTheme="minorHAnsi" w:hAnsiTheme="minorHAnsi" w:cstheme="minorHAnsi"/>
+          <w:color w:val="7030A0"/>
+          <w:sz w:val="22"/>
+          <w:szCs w:val="22"/>
+        </w:rPr>
+        <w:t>tbss_output</w:t>
+      </w:r>
+      <w:proofErr w:type="spellEnd"/>
+      <w:r>
+        <w:rPr>
+          <w:rFonts w:asciiTheme="minorHAnsi" w:hAnsiTheme="minorHAnsi" w:cstheme="minorHAnsi"/>
+          <w:color w:val="7030A0"/>
+          <w:sz w:val="22"/>
+          <w:szCs w:val="22"/>
+        </w:rPr>
+        <w:t xml:space="preserve"> </w:t>
+      </w:r>
+      <w:r>
+        <w:rPr>
+          <w:rFonts w:asciiTheme="minorHAnsi" w:hAnsiTheme="minorHAnsi" w:cstheme="minorHAnsi"/>
+          <w:color w:val="7030A0"/>
+          <w:sz w:val="22"/>
+          <w:szCs w:val="22"/>
           <w:highlight w:val="yellow"/>
         </w:rPr>
-        <w:t>tbss</w:t>
+        <w:t>–</w:t>
+      </w:r>
+      <w:r>
+        <w:rPr>
+          <w:rFonts w:asciiTheme="minorHAnsi" w:hAnsiTheme="minorHAnsi" w:cstheme="minorHAnsi"/>
+          <w:color w:val="7030A0"/>
+          <w:sz w:val="22"/>
+          <w:szCs w:val="22"/>
+        </w:rPr>
+        <w:t>qc</w:t>
+      </w:r>
+    </w:p>
+    <w:p>
+      <w:pPr>
+        <w:rPr>
+          <w:rFonts w:asciiTheme="minorHAnsi" w:hAnsiTheme="minorHAnsi" w:cstheme="minorHAnsi"/>
+          <w:color w:val="7030A0"/>
+          <w:sz w:val="22"/>
+          <w:szCs w:val="22"/>
+        </w:rPr>
+      </w:pPr>
+    </w:p>
+    <w:p>
+      <w:pPr>
+        <w:rPr>
+          <w:rFonts w:ascii="Courier New" w:hAnsi="Courier New" w:cs="Courier New"/>
+          <w:color w:val="7030A0"/>
+          <w:sz w:val="22"/>
+          <w:szCs w:val="22"/>
+          <w:lang w:val="en-NL"/>
+        </w:rPr>
+      </w:pPr>
+      <w:r>
+        <w:rPr>
+          <w:rFonts w:ascii="Courier New" w:hAnsi="Courier New" w:cs="Courier New"/>
+          <w:color w:val="7030A0"/>
+          <w:sz w:val="22"/>
+          <w:szCs w:val="22"/>
+          <w:lang w:val="en-NL"/>
+        </w:rPr>
+        <w:t>~/Downloads/TBSS_ENIGMA_AN-master/lib/</w:t>
+      </w:r>
+      <w:proofErr w:type="spellStart"/>
+      <w:r>
+        <w:rPr>
+          <w:rFonts w:ascii="Courier New" w:hAnsi="Courier New" w:cs="Courier New"/>
+          <w:color w:val="7030A0"/>
+          <w:sz w:val="22"/>
+          <w:szCs w:val="22"/>
+          <w:lang w:val="en-NL"/>
+        </w:rPr>
+        <w:t>tbss_all</w:t>
       </w:r>
       <w:proofErr w:type="spellEnd"/>
       <w:r>
         <w:rPr>
-          <w:rFonts w:asciiTheme="minorHAnsi" w:hAnsiTheme="minorHAnsi" w:cstheme="minorHAnsi"/>
-          <w:color w:val="7030A0"/>
+          <w:rFonts w:ascii="Courier New" w:hAnsi="Courier New" w:cs="Courier New"/>
+          <w:color w:val="7030A0"/>
+          <w:sz w:val="22"/>
+          <w:szCs w:val="22"/>
+          <w:lang w:val="en-NL"/>
+        </w:rPr>
+        <w:t xml:space="preserve"> \</w:t>
+      </w:r>
+    </w:p>
+    <w:p>
+      <w:pPr>
+        <w:rPr>
+          <w:rFonts w:ascii="Courier New" w:hAnsi="Courier New" w:cs="Courier New"/>
+          <w:color w:val="7030A0"/>
+          <w:sz w:val="22"/>
+          <w:szCs w:val="22"/>
+          <w:lang w:val="en-NL"/>
+        </w:rPr>
+      </w:pPr>
+      <w:r>
+        <w:rPr>
+          <w:rFonts w:ascii="Courier New" w:hAnsi="Courier New" w:cs="Courier New"/>
+          <w:color w:val="7030A0"/>
+          <w:sz w:val="22"/>
+          <w:szCs w:val="22"/>
+          <w:lang w:val="en-NL"/>
+        </w:rPr>
+        <w:t>-</w:t>
+      </w:r>
+      <w:proofErr w:type="spellStart"/>
+      <w:r>
+        <w:rPr>
+          <w:rFonts w:ascii="Courier New" w:hAnsi="Courier New" w:cs="Courier New"/>
+          <w:color w:val="7030A0"/>
+          <w:sz w:val="22"/>
+          <w:szCs w:val="22"/>
+          <w:lang w:val="en-NL"/>
+        </w:rPr>
+        <w:t>i</w:t>
+      </w:r>
+      <w:proofErr w:type="spellEnd"/>
+      <w:r>
+        <w:rPr>
+          <w:rFonts w:ascii="Courier New" w:hAnsi="Courier New" w:cs="Courier New"/>
+          <w:color w:val="7030A0"/>
+          <w:sz w:val="22"/>
+          <w:szCs w:val="22"/>
+          <w:lang w:val="en-NL"/>
+        </w:rPr>
+        <w:t xml:space="preserve"> ~/Desktop/ENIGMA_AN_DTI/Reshaping/Data/IMAGELIST.txt \</w:t>
+      </w:r>
+    </w:p>
+    <w:p>
+      <w:pPr>
+        <w:rPr>
+          <w:rFonts w:ascii="Courier New" w:hAnsi="Courier New" w:cs="Courier New"/>
+          <w:color w:val="7030A0"/>
+          <w:sz w:val="22"/>
+          <w:szCs w:val="22"/>
+          <w:lang w:val="en-NL"/>
+        </w:rPr>
+      </w:pPr>
+      <w:r>
+        <w:rPr>
+          <w:rFonts w:ascii="Courier New" w:hAnsi="Courier New" w:cs="Courier New"/>
+          <w:color w:val="7030A0"/>
+          <w:sz w:val="22"/>
+          <w:szCs w:val="22"/>
+          <w:lang w:val="en-NL"/>
+        </w:rPr>
+        <w:t>-c ~/Desktop/ENIGMA_AN_DTI/Reshaping/Data/CASELIST.txt \</w:t>
+      </w:r>
+    </w:p>
+    <w:p>
+      <w:pPr>
+        <w:rPr>
+          <w:rFonts w:ascii="Courier New" w:hAnsi="Courier New" w:cs="Courier New"/>
+          <w:color w:val="7030A0"/>
+          <w:sz w:val="22"/>
+          <w:szCs w:val="22"/>
+          <w:lang w:val="en-NL"/>
+        </w:rPr>
+      </w:pPr>
+      <w:r>
+        <w:rPr>
+          <w:rFonts w:ascii="Courier New" w:hAnsi="Courier New" w:cs="Courier New"/>
+          <w:color w:val="7030A0"/>
+          <w:sz w:val="22"/>
+          <w:szCs w:val="22"/>
+          <w:lang w:val="en-NL"/>
+        </w:rPr>
+        <w:t>--modality FA,MD,AD,RD \</w:t>
+      </w:r>
+    </w:p>
+    <w:p>
+      <w:pPr>
+        <w:rPr>
+          <w:rFonts w:ascii="Courier New" w:hAnsi="Courier New" w:cs="Courier New"/>
+          <w:color w:val="7030A0"/>
+          <w:sz w:val="22"/>
+          <w:szCs w:val="22"/>
+          <w:lang w:val="en-NL"/>
+        </w:rPr>
+      </w:pPr>
+      <w:r>
+        <w:rPr>
+          <w:rFonts w:ascii="Courier New" w:hAnsi="Courier New" w:cs="Courier New"/>
+          <w:color w:val="7030A0"/>
+          <w:sz w:val="22"/>
+          <w:szCs w:val="22"/>
+          <w:lang w:val="en-NL"/>
+        </w:rPr>
+        <w:t>--enigma -o ~/Desktop/ENIGMA_AN_DTI/Reshaping/</w:t>
+      </w:r>
+      <w:proofErr w:type="spellStart"/>
+      <w:r>
+        <w:rPr>
+          <w:rFonts w:ascii="Courier New" w:hAnsi="Courier New" w:cs="Courier New"/>
+          <w:color w:val="7030A0"/>
+          <w:sz w:val="22"/>
+          <w:szCs w:val="22"/>
+          <w:lang w:val="en-NL"/>
+        </w:rPr>
+        <w:t>tbss_output</w:t>
+      </w:r>
+      <w:proofErr w:type="spellEnd"/>
+      <w:r>
+        <w:rPr>
+          <w:rFonts w:ascii="Courier New" w:hAnsi="Courier New" w:cs="Courier New"/>
+          <w:color w:val="7030A0"/>
+          <w:sz w:val="22"/>
+          <w:szCs w:val="22"/>
+          <w:lang w:val="en-NL"/>
+        </w:rPr>
+        <w:t xml:space="preserve"> </w:t>
+      </w:r>
+      <w:r>
+        <w:rPr>
+          <w:rFonts w:ascii="Courier New" w:hAnsi="Courier New" w:cs="Courier New"/>
+          <w:color w:val="7030A0"/>
+          <w:sz w:val="22"/>
+          <w:szCs w:val="22"/>
+          <w:lang w:val="en-NL"/>
+        </w:rPr>
+        <w:t>--</w:t>
+      </w:r>
+      <w:r>
+        <w:rPr>
+          <w:rFonts w:ascii="Courier New" w:hAnsi="Courier New" w:cs="Courier New"/>
+          <w:color w:val="7030A0"/>
+          <w:sz w:val="22"/>
+          <w:szCs w:val="22"/>
+          <w:lang w:val="en-NL"/>
+        </w:rPr>
+        <w:t>qc</w:t>
+      </w:r>
+    </w:p>
+    <w:p>
+      <w:pPr>
+        <w:rPr>
+          <w:rFonts w:ascii="Courier New" w:hAnsi="Courier New" w:cs="Courier New"/>
+          <w:color w:val="000000"/>
+          <w:sz w:val="22"/>
+          <w:szCs w:val="22"/>
+          <w:lang w:val="en-NL"/>
+        </w:rPr>
+      </w:pPr>
+    </w:p>
+    <w:p>
+      <w:pPr>
+        <w:pStyle w:val="Heading3"/>
+      </w:pPr>
+      <w:bookmarkStart w:id="14" w:name="_Toc135669426"/>
+      <w:r>
+        <w:t>QC</w:t>
+      </w:r>
+      <w:bookmarkEnd w:id="14"/>
+    </w:p>
+    <w:p>
+      <w:r>
+        <w:rPr>
+          <w:color w:val="000000"/>
           <w:sz w:val="22"/>
           <w:szCs w:val="22"/>
           <w:highlight w:val="yellow"/>
         </w:rPr>
-        <w:t>/lib/</w:t>
-      </w:r>
-      <w:proofErr w:type="spellStart"/>
-      <w:r>
-        <w:rPr>
-          <w:rFonts w:asciiTheme="minorHAnsi" w:hAnsiTheme="minorHAnsi" w:cstheme="minorHAnsi"/>
-          <w:color w:val="7030A0"/>
-          <w:sz w:val="22"/>
-          <w:szCs w:val="22"/>
-          <w:highlight w:val="yellow"/>
-        </w:rPr>
-        <w:t>tbss_all</w:t>
-      </w:r>
-      <w:proofErr w:type="spellEnd"/>
-      <w:r>
-        <w:rPr>
-          <w:rFonts w:asciiTheme="minorHAnsi" w:hAnsiTheme="minorHAnsi" w:cstheme="minorHAnsi"/>
-          <w:color w:val="7030A0"/>
-          <w:sz w:val="22"/>
-          <w:szCs w:val="22"/>
-          <w:highlight w:val="yellow"/>
-        </w:rPr>
-        <w:t xml:space="preserve"> -</w:t>
-      </w:r>
-      <w:proofErr w:type="spellStart"/>
-      <w:r>
-        <w:rPr>
-          <w:rFonts w:asciiTheme="minorHAnsi" w:hAnsiTheme="minorHAnsi" w:cstheme="minorHAnsi"/>
-          <w:color w:val="7030A0"/>
-          <w:sz w:val="22"/>
-          <w:szCs w:val="22"/>
-          <w:highlight w:val="yellow"/>
-        </w:rPr>
-        <w:t>i</w:t>
-      </w:r>
-      <w:proofErr w:type="spellEnd"/>
-      <w:r>
-        <w:rPr>
-          <w:rFonts w:asciiTheme="minorHAnsi" w:hAnsiTheme="minorHAnsi" w:cstheme="minorHAnsi"/>
-          <w:color w:val="7030A0"/>
-          <w:sz w:val="22"/>
-          <w:szCs w:val="22"/>
-          <w:highlight w:val="yellow"/>
-        </w:rPr>
-        <w:t xml:space="preserve"> $</w:t>
-      </w:r>
-      <w:proofErr w:type="spellStart"/>
-      <w:r>
-        <w:rPr>
-          <w:rFonts w:asciiTheme="minorHAnsi" w:hAnsiTheme="minorHAnsi" w:cstheme="minorHAnsi"/>
-          <w:color w:val="7030A0"/>
-          <w:sz w:val="22"/>
-          <w:szCs w:val="22"/>
-          <w:highlight w:val="yellow"/>
-        </w:rPr>
-        <w:t>pathto</w:t>
-      </w:r>
-      <w:r>
-        <w:rPr>
-          <w:rFonts w:asciiTheme="minorHAnsi" w:hAnsiTheme="minorHAnsi" w:cstheme="minorHAnsi"/>
-          <w:color w:val="7030A0"/>
-          <w:sz w:val="22"/>
-          <w:szCs w:val="22"/>
-          <w:highlight w:val="yellow"/>
-        </w:rPr>
-        <w:t>ENIGMAdir</w:t>
-      </w:r>
-      <w:proofErr w:type="spellEnd"/>
-      <w:r>
-        <w:rPr>
-          <w:rFonts w:asciiTheme="minorHAnsi" w:hAnsiTheme="minorHAnsi" w:cstheme="minorHAnsi"/>
-          <w:color w:val="7030A0"/>
-          <w:sz w:val="22"/>
-          <w:szCs w:val="22"/>
-          <w:highlight w:val="yellow"/>
-        </w:rPr>
-        <w:t xml:space="preserve">/IMAGELIST.csv -c </w:t>
-      </w:r>
-      <w:r>
-        <w:rPr>
-          <w:rFonts w:asciiTheme="minorHAnsi" w:hAnsiTheme="minorHAnsi" w:cstheme="minorHAnsi"/>
-          <w:color w:val="7030A0"/>
-          <w:sz w:val="22"/>
-          <w:szCs w:val="22"/>
-          <w:highlight w:val="yellow"/>
-        </w:rPr>
-        <w:t>$</w:t>
-      </w:r>
-      <w:proofErr w:type="spellStart"/>
-      <w:r>
-        <w:rPr>
-          <w:rFonts w:asciiTheme="minorHAnsi" w:hAnsiTheme="minorHAnsi" w:cstheme="minorHAnsi"/>
-          <w:color w:val="7030A0"/>
-          <w:sz w:val="22"/>
-          <w:szCs w:val="22"/>
-          <w:highlight w:val="yellow"/>
-        </w:rPr>
-        <w:t>pathtoENIGMAdir</w:t>
-      </w:r>
-      <w:proofErr w:type="spellEnd"/>
-      <w:r>
-        <w:rPr>
-          <w:rFonts w:asciiTheme="minorHAnsi" w:hAnsiTheme="minorHAnsi" w:cstheme="minorHAnsi"/>
-          <w:color w:val="7030A0"/>
-          <w:sz w:val="22"/>
-          <w:szCs w:val="22"/>
-          <w:highlight w:val="yellow"/>
-        </w:rPr>
-        <w:t xml:space="preserve">/CASELIST.txt --modality FA,MD,AD,RD --enigma -o </w:t>
-      </w:r>
-      <w:r>
-        <w:rPr>
-          <w:rFonts w:asciiTheme="minorHAnsi" w:hAnsiTheme="minorHAnsi" w:cstheme="minorHAnsi"/>
-          <w:color w:val="7030A0"/>
-          <w:sz w:val="22"/>
-          <w:szCs w:val="22"/>
-          <w:highlight w:val="yellow"/>
-        </w:rPr>
-        <w:t>$</w:t>
-      </w:r>
-      <w:proofErr w:type="spellStart"/>
-      <w:r>
-        <w:rPr>
-          <w:rFonts w:asciiTheme="minorHAnsi" w:hAnsiTheme="minorHAnsi" w:cstheme="minorHAnsi"/>
-          <w:color w:val="7030A0"/>
-          <w:sz w:val="22"/>
-          <w:szCs w:val="22"/>
-          <w:highlight w:val="yellow"/>
-        </w:rPr>
-        <w:t>ENIGMAdir</w:t>
-      </w:r>
-      <w:proofErr w:type="spellEnd"/>
-      <w:r>
-        <w:rPr>
-          <w:rFonts w:asciiTheme="minorHAnsi" w:hAnsiTheme="minorHAnsi" w:cstheme="minorHAnsi"/>
-          <w:color w:val="7030A0"/>
-          <w:sz w:val="22"/>
-          <w:szCs w:val="22"/>
-          <w:highlight w:val="yellow"/>
-        </w:rPr>
-        <w:t>/$</w:t>
-      </w:r>
-      <w:proofErr w:type="spellStart"/>
-      <w:r>
-        <w:rPr>
-          <w:rFonts w:asciiTheme="minorHAnsi" w:hAnsiTheme="minorHAnsi" w:cstheme="minorHAnsi"/>
-          <w:color w:val="7030A0"/>
-          <w:sz w:val="22"/>
-          <w:szCs w:val="22"/>
-          <w:highlight w:val="yellow"/>
-        </w:rPr>
-        <w:t>projectname</w:t>
-      </w:r>
-      <w:proofErr w:type="spellEnd"/>
-      <w:r>
-        <w:rPr>
-          <w:rFonts w:asciiTheme="minorHAnsi" w:hAnsiTheme="minorHAnsi" w:cstheme="minorHAnsi"/>
-          <w:color w:val="7030A0"/>
-          <w:sz w:val="22"/>
-          <w:szCs w:val="22"/>
-          <w:highlight w:val="yellow"/>
-        </w:rPr>
-        <w:t>/</w:t>
-      </w:r>
-      <w:proofErr w:type="spellStart"/>
-      <w:r>
-        <w:rPr>
-          <w:rFonts w:asciiTheme="minorHAnsi" w:hAnsiTheme="minorHAnsi" w:cstheme="minorHAnsi"/>
-          <w:color w:val="7030A0"/>
-          <w:sz w:val="22"/>
-          <w:szCs w:val="22"/>
-          <w:highlight w:val="yellow"/>
-        </w:rPr>
-        <w:t>tbss_output</w:t>
-      </w:r>
-      <w:proofErr w:type="spellEnd"/>
-      <w:r>
-        <w:rPr>
-          <w:rFonts w:asciiTheme="minorHAnsi" w:hAnsiTheme="minorHAnsi" w:cstheme="minorHAnsi"/>
-          <w:color w:val="7030A0"/>
-          <w:sz w:val="22"/>
-          <w:szCs w:val="22"/>
-          <w:highlight w:val="yellow"/>
+        <w:t>The addition of the qc flag allows you to manually check the registration to the ENIGMA template and remove any poorly registered images.</w:t>
+      </w:r>
+      <w:r>
+        <w:rPr>
+          <w:color w:val="000000"/>
+          <w:sz w:val="22"/>
+          <w:szCs w:val="22"/>
         </w:rPr>
         <w:t xml:space="preserve"> </w:t>
-      </w:r>
-      <w:r>
-        <w:rPr>
-          <w:rFonts w:asciiTheme="minorHAnsi" w:hAnsiTheme="minorHAnsi" w:cstheme="minorHAnsi"/>
-          <w:color w:val="7030A0"/>
-          <w:sz w:val="22"/>
-          <w:szCs w:val="22"/>
-          <w:highlight w:val="yellow"/>
-        </w:rPr>
-        <w:t>–qc</w:t>
-      </w:r>
-    </w:p>
-    <w:p>
-      <w:pPr>
-        <w:rPr>
-          <w:rFonts w:ascii="Menlo" w:hAnsi="Menlo" w:cs="Menlo"/>
-          <w:color w:val="000000"/>
-          <w:sz w:val="22"/>
-          <w:szCs w:val="22"/>
-        </w:rPr>
-      </w:pPr>
-    </w:p>
-    <w:p>
-      <w:pPr>
-        <w:pStyle w:val="Heading3"/>
-      </w:pPr>
-      <w:bookmarkStart w:id="14" w:name="_Toc135669426"/>
-      <w:r>
-        <w:t>QC</w:t>
-      </w:r>
-      <w:bookmarkEnd w:id="14"/>
-    </w:p>
-    <w:p>
-      <w:r>
-        <w:rPr>
-          <w:color w:val="000000"/>
-          <w:sz w:val="22"/>
-          <w:szCs w:val="22"/>
-        </w:rPr>
-        <w:t xml:space="preserve">The addition of the qc flag allows you to manually check the registration to the ENIGMA template and remove any poorly registered images. </w:t>
       </w:r>
       <w:r>
         <w:rPr>
@@ -9129,6 +9321,7 @@
           <w:sz w:val="22"/>
           <w:szCs w:val="22"/>
         </w:rPr>
+        <w:lastRenderedPageBreak/>
         <w:t xml:space="preserve">First </w:t>
       </w:r>
       <w:r>
@@ -9613,7 +9806,6 @@
           <w:szCs w:val="22"/>
           <w:lang w:val="en-GB"/>
         </w:rPr>
-        <w:lastRenderedPageBreak/>
         <w:t>fslmaths</w:t>
       </w:r>
       <w:proofErr w:type="spellEnd"/>
@@ -10513,6 +10705,7 @@
         <w:rPr>
           <w:sz w:val="22"/>
           <w:szCs w:val="22"/>
+          <w:highlight w:val="yellow"/>
         </w:rPr>
         <w:t>Now we have our output csv file</w:t>
       </w:r>
@@ -10520,6 +10713,7 @@
         <w:rPr>
           <w:sz w:val="22"/>
           <w:szCs w:val="22"/>
+          <w:highlight w:val="yellow"/>
         </w:rPr>
         <w:t>s</w:t>
       </w:r>
@@ -10527,6 +10721,7 @@
         <w:rPr>
           <w:sz w:val="22"/>
           <w:szCs w:val="22"/>
+          <w:highlight w:val="yellow"/>
         </w:rPr>
         <w:t xml:space="preserve"> describing </w:t>
       </w:r>
@@ -10534,6 +10729,7 @@
         <w:rPr>
           <w:sz w:val="22"/>
           <w:szCs w:val="22"/>
+          <w:highlight w:val="yellow"/>
         </w:rPr>
         <w:t xml:space="preserve">average FA, MD, AD, RD in each of the ENIGMA ROIs as well as </w:t>
       </w:r>
@@ -10541,6 +10737,7 @@
         <w:rPr>
           <w:sz w:val="22"/>
           <w:szCs w:val="22"/>
+          <w:highlight w:val="yellow"/>
         </w:rPr>
         <w:t>voxel-wise metrics</w:t>
       </w:r>
@@ -10548,6 +10745,7 @@
         <w:rPr>
           <w:sz w:val="22"/>
           <w:szCs w:val="22"/>
+          <w:highlight w:val="yellow"/>
         </w:rPr>
         <w:t>. A</w:t>
       </w:r>
@@ -10555,6 +10753,7 @@
         <w:rPr>
           <w:sz w:val="22"/>
           <w:szCs w:val="22"/>
+          <w:highlight w:val="yellow"/>
         </w:rPr>
         <w:t xml:space="preserve">ll of </w:t>
       </w:r>
@@ -10562,6 +10761,7 @@
         <w:rPr>
           <w:sz w:val="22"/>
           <w:szCs w:val="22"/>
+          <w:highlight w:val="yellow"/>
         </w:rPr>
         <w:t>th</w:t>
       </w:r>
@@ -10569,6 +10769,7 @@
         <w:rPr>
           <w:sz w:val="22"/>
           <w:szCs w:val="22"/>
+          <w:highlight w:val="yellow"/>
         </w:rPr>
         <w:t>ese</w:t>
       </w:r>
@@ -10576,6 +10777,7 @@
         <w:rPr>
           <w:sz w:val="22"/>
           <w:szCs w:val="22"/>
+          <w:highlight w:val="yellow"/>
         </w:rPr>
         <w:t xml:space="preserve"> </w:t>
       </w:r>
@@ -10583,6 +10785,7 @@
         <w:rPr>
           <w:sz w:val="22"/>
           <w:szCs w:val="22"/>
+          <w:highlight w:val="yellow"/>
         </w:rPr>
         <w:t>file</w:t>
       </w:r>
@@ -10590,6 +10793,7 @@
         <w:rPr>
           <w:sz w:val="22"/>
           <w:szCs w:val="22"/>
+          <w:highlight w:val="yellow"/>
         </w:rPr>
         <w:t>s</w:t>
       </w:r>
@@ -10597,6 +10801,7 @@
         <w:rPr>
           <w:sz w:val="22"/>
           <w:szCs w:val="22"/>
+          <w:highlight w:val="yellow"/>
         </w:rPr>
         <w:t xml:space="preserve"> are</w:t>
       </w:r>
@@ -10604,6 +10809,7 @@
         <w:rPr>
           <w:sz w:val="22"/>
           <w:szCs w:val="22"/>
+          <w:highlight w:val="yellow"/>
         </w:rPr>
         <w:t xml:space="preserve"> in the stats directory of the output folder</w:t>
       </w:r>
@@ -10611,6 +10817,7 @@
         <w:rPr>
           <w:sz w:val="22"/>
           <w:szCs w:val="22"/>
+          <w:highlight w:val="yellow"/>
         </w:rPr>
         <w:t xml:space="preserve"> (</w:t>
       </w:r>
@@ -10619,6 +10826,7 @@
         <w:rPr>
           <w:sz w:val="22"/>
           <w:szCs w:val="22"/>
+          <w:highlight w:val="yellow"/>
         </w:rPr>
         <w:t>tbss_output</w:t>
       </w:r>
@@ -10627,6 +10835,7 @@
         <w:rPr>
           <w:sz w:val="22"/>
           <w:szCs w:val="22"/>
+          <w:highlight w:val="yellow"/>
         </w:rPr>
         <w:t>)</w:t>
       </w:r>
@@ -10634,6 +10843,7 @@
         <w:rPr>
           <w:sz w:val="22"/>
           <w:szCs w:val="22"/>
+          <w:highlight w:val="yellow"/>
         </w:rPr>
         <w:t xml:space="preserve"> created by the TBSS pipeline</w:t>
       </w:r>
@@ -10641,6 +10851,7 @@
         <w:rPr>
           <w:sz w:val="22"/>
           <w:szCs w:val="22"/>
+          <w:highlight w:val="yellow"/>
         </w:rPr>
         <w:t xml:space="preserve">. For the analysis, we </w:t>
       </w:r>
@@ -10648,6 +10859,7 @@
         <w:rPr>
           <w:sz w:val="22"/>
           <w:szCs w:val="22"/>
+          <w:highlight w:val="yellow"/>
         </w:rPr>
         <w:t>use the summary</w:t>
       </w:r>
@@ -10655,6 +10867,7 @@
         <w:rPr>
           <w:sz w:val="22"/>
           <w:szCs w:val="22"/>
+          <w:highlight w:val="yellow"/>
         </w:rPr>
         <w:t xml:space="preserve"> file</w:t>
       </w:r>
@@ -10662,6 +10875,7 @@
         <w:rPr>
           <w:sz w:val="22"/>
           <w:szCs w:val="22"/>
+          <w:highlight w:val="yellow"/>
         </w:rPr>
         <w:t>s</w:t>
       </w:r>
@@ -10669,6 +10883,7 @@
         <w:rPr>
           <w:sz w:val="22"/>
           <w:szCs w:val="22"/>
+          <w:highlight w:val="yellow"/>
         </w:rPr>
         <w:t xml:space="preserve"> </w:t>
       </w:r>
@@ -10676,6 +10891,7 @@
         <w:rPr>
           <w:sz w:val="22"/>
           <w:szCs w:val="22"/>
+          <w:highlight w:val="yellow"/>
         </w:rPr>
         <w:t>along with a file specifying</w:t>
       </w:r>
@@ -10683,8 +10899,16 @@
         <w:rPr>
           <w:sz w:val="22"/>
           <w:szCs w:val="22"/>
-        </w:rPr>
-        <w:t xml:space="preserve"> covariate information. </w:t>
+          <w:highlight w:val="yellow"/>
+        </w:rPr>
+        <w:t xml:space="preserve"> covariate information.</w:t>
+      </w:r>
+      <w:r>
+        <w:rPr>
+          <w:sz w:val="22"/>
+          <w:szCs w:val="22"/>
+        </w:rPr>
+        <w:t xml:space="preserve"> </w:t>
       </w:r>
     </w:p>
     <w:p>
@@ -11041,6 +11265,7 @@
           <w:sz w:val="22"/>
           <w:szCs w:val="22"/>
         </w:rPr>
+        <w:lastRenderedPageBreak/>
         <w:t>dx</w:t>
       </w:r>
       <w:r>
@@ -11251,18 +11476,7 @@
           <w:sz w:val="22"/>
           <w:szCs w:val="22"/>
         </w:rPr>
-        <w:t xml:space="preserve">This data will be dummy coded by the R script, so please just state the name of the site (or scanner). If </w:t>
-      </w:r>
-      <w:r>
-        <w:rPr>
-          <w:b/>
-          <w:bCs/>
-          <w:color w:val="000000"/>
-          <w:sz w:val="22"/>
-          <w:szCs w:val="22"/>
-        </w:rPr>
-        <w:lastRenderedPageBreak/>
-        <w:t xml:space="preserve">there is only one site/scanner then write the name of that site for all participants. </w:t>
+        <w:t xml:space="preserve">This data will be dummy coded by the R script, so please just state the name of the site (or scanner). If there is only one site/scanner then write the name of that site for all participants. </w:t>
       </w:r>
       <w:r>
         <w:rPr>
@@ -12192,6 +12406,7 @@
           <w:sz w:val="22"/>
           <w:szCs w:val="22"/>
         </w:rPr>
+        <w:lastRenderedPageBreak/>
         <w:drawing>
           <wp:inline distT="0" distB="0" distL="0" distR="0" wp14:anchorId="79BE342C" wp14:editId="39C6F696">
             <wp:extent cx="5943600" cy="1143635"/>
@@ -12315,7 +12530,6 @@
       </w:pPr>
       <w:bookmarkStart w:id="18" w:name="_Toc135669430"/>
       <w:r>
-        <w:lastRenderedPageBreak/>
         <w:t>Running the R script</w:t>
       </w:r>
       <w:bookmarkEnd w:id="18"/>
@@ -12757,13 +12971,15 @@
           <w:color w:val="000000"/>
           <w:sz w:val="22"/>
           <w:szCs w:val="22"/>
-        </w:rPr>
-      </w:pPr>
-      <w:r>
-        <w:rPr>
-          <w:color w:val="000000"/>
-          <w:sz w:val="22"/>
-          <w:szCs w:val="22"/>
+          <w:highlight w:val="yellow"/>
+        </w:rPr>
+      </w:pPr>
+      <w:r>
+        <w:rPr>
+          <w:color w:val="000000"/>
+          <w:sz w:val="22"/>
+          <w:szCs w:val="22"/>
+          <w:highlight w:val="yellow"/>
         </w:rPr>
         <w:t>You can run the script by typing the following command (in R):</w:t>
       </w:r>
@@ -12790,6 +13006,7 @@
           <w:color w:val="7030A0"/>
           <w:sz w:val="22"/>
           <w:szCs w:val="22"/>
+          <w:highlight w:val="yellow"/>
         </w:rPr>
         <w:t>source("</w:t>
       </w:r>
@@ -12802,6 +13019,7 @@
           <w:color w:val="7030A0"/>
           <w:sz w:val="22"/>
           <w:szCs w:val="22"/>
+          <w:highlight w:val="yellow"/>
         </w:rPr>
         <w:t>Main</w:t>
       </w:r>
@@ -12815,6 +13033,7 @@
             <w:color w:val="7030A0"/>
             <w:sz w:val="22"/>
             <w:szCs w:val="22"/>
+            <w:highlight w:val="yellow"/>
           </w:rPr>
           <w:t>Analysis.R</w:t>
         </w:r>
@@ -12828,6 +13047,7 @@
           <w:color w:val="7030A0"/>
           <w:sz w:val="22"/>
           <w:szCs w:val="22"/>
+          <w:highlight w:val="yellow"/>
         </w:rPr>
         <w:t>")</w:t>
       </w:r>
@@ -12873,7 +13093,16 @@
           <w:sz w:val="22"/>
           <w:szCs w:val="22"/>
         </w:rPr>
-        <w:t>, and create three big CSV files</w:t>
+        <w:t xml:space="preserve">, and create </w:t>
+      </w:r>
+      <w:r>
+        <w:rPr>
+          <w:color w:val="000000"/>
+          <w:sz w:val="22"/>
+          <w:szCs w:val="22"/>
+          <w:highlight w:val="yellow"/>
+        </w:rPr>
+        <w:t>three big CSV files</w:t>
       </w:r>
       <w:r>
         <w:rPr>
@@ -13072,13 +13301,23 @@
           <w:sz w:val="22"/>
           <w:szCs w:val="22"/>
         </w:rPr>
-        <w:t>. Then tar up the Results folder that has been created</w:t>
-      </w:r>
-      <w:r>
-        <w:rPr>
-          <w:color w:val="000000"/>
-          <w:sz w:val="22"/>
-          <w:szCs w:val="22"/>
+        <w:t xml:space="preserve">. </w:t>
+      </w:r>
+      <w:r>
+        <w:rPr>
+          <w:color w:val="000000"/>
+          <w:sz w:val="22"/>
+          <w:szCs w:val="22"/>
+          <w:highlight w:val="yellow"/>
+        </w:rPr>
+        <w:t>Then tar up the Results folder that has been created</w:t>
+      </w:r>
+      <w:r>
+        <w:rPr>
+          <w:color w:val="000000"/>
+          <w:sz w:val="22"/>
+          <w:szCs w:val="22"/>
+          <w:highlight w:val="yellow"/>
         </w:rPr>
         <w:t xml:space="preserve"> in the Project directory</w:t>
       </w:r>
@@ -13087,6 +13326,7 @@
           <w:color w:val="000000"/>
           <w:sz w:val="22"/>
           <w:szCs w:val="22"/>
+          <w:highlight w:val="yellow"/>
         </w:rPr>
         <w:t>, and upload the zip file</w:t>
       </w:r>
@@ -13095,6 +13335,7 @@
           <w:color w:val="000000"/>
           <w:sz w:val="22"/>
           <w:szCs w:val="22"/>
+          <w:highlight w:val="yellow"/>
         </w:rPr>
         <w:t xml:space="preserve"> (named with your site)</w:t>
       </w:r>
@@ -13103,6 +13344,7 @@
           <w:color w:val="000000"/>
           <w:sz w:val="22"/>
           <w:szCs w:val="22"/>
+          <w:highlight w:val="yellow"/>
         </w:rPr>
         <w:t xml:space="preserve"> to the</w:t>
       </w:r>
@@ -13111,6 +13353,7 @@
           <w:color w:val="000000"/>
           <w:sz w:val="22"/>
           <w:szCs w:val="22"/>
+          <w:highlight w:val="yellow"/>
         </w:rPr>
         <w:t xml:space="preserve"> </w:t>
       </w:r>
@@ -13119,8 +13362,17 @@
           <w:color w:val="000000"/>
           <w:sz w:val="22"/>
           <w:szCs w:val="22"/>
-        </w:rPr>
-        <w:t xml:space="preserve">site results folder on the ENIGMA AN DTI </w:t>
+          <w:highlight w:val="yellow"/>
+        </w:rPr>
+        <w:t>site results folder on the ENIGMA AN DTI</w:t>
+      </w:r>
+      <w:r>
+        <w:rPr>
+          <w:color w:val="000000"/>
+          <w:sz w:val="22"/>
+          <w:szCs w:val="22"/>
+        </w:rPr>
+        <w:t xml:space="preserve"> </w:t>
       </w:r>
       <w:hyperlink r:id="rId27" w:history="1">
         <w:r>
@@ -13162,6 +13414,7 @@
       </w:pPr>
       <w:bookmarkStart w:id="19" w:name="_Toc135669431"/>
       <w:r>
+        <w:lastRenderedPageBreak/>
         <w:t>Local results</w:t>
       </w:r>
       <w:bookmarkEnd w:id="19"/>

</xml_diff>